<commit_message>
Modifiction MCD et rédaction du Dictionnaire
</commit_message>
<xml_diff>
--- a/202021_ProjetBdd_Bernard_Gendron.docx
+++ b/202021_ProjetBdd_Bernard_Gendron.docx
@@ -1,6 +1,6 @@
 
 <file path=word/document.xml><?xml version="1.0" encoding="utf-8"?>
-<w:document xmlns:wpc="http://schemas.microsoft.com/office/word/2010/wordprocessingCanvas" xmlns:cx="http://schemas.microsoft.com/office/drawing/2014/chartex" xmlns:cx1="http://schemas.microsoft.com/office/drawing/2015/9/8/chartex" xmlns:mc="http://schemas.openxmlformats.org/markup-compatibility/2006" xmlns:o="urn:schemas-microsoft-com:office:office" xmlns:r="http://schemas.openxmlformats.org/officeDocument/2006/relationships" xmlns:m="http://schemas.openxmlformats.org/officeDocument/2006/math" xmlns:v="urn:schemas-microsoft-com:vml" xmlns:wp14="http://schemas.microsoft.com/office/word/2010/wordprocessingDrawing" xmlns:wp="http://schemas.openxmlformats.org/drawingml/2006/wordprocessingDrawing" xmlns:w10="urn:schemas-microsoft-com:office:word" xmlns:w="http://schemas.openxmlformats.org/wordprocessingml/2006/main" xmlns:w14="http://schemas.microsoft.com/office/word/2010/wordml" xmlns:w15="http://schemas.microsoft.com/office/word/2012/wordml" xmlns:w16se="http://schemas.microsoft.com/office/word/2015/wordml/symex" xmlns:wpg="http://schemas.microsoft.com/office/word/2010/wordprocessingGroup" xmlns:wpi="http://schemas.microsoft.com/office/word/2010/wordprocessingInk" xmlns:wne="http://schemas.microsoft.com/office/word/2006/wordml" xmlns:wps="http://schemas.microsoft.com/office/word/2010/wordprocessingShape" mc:Ignorable="w14 w15 w16se wp14">
+<w:document xmlns:wpc="http://schemas.microsoft.com/office/word/2010/wordprocessingCanvas" xmlns:cx="http://schemas.microsoft.com/office/drawing/2014/chartex" xmlns:cx1="http://schemas.microsoft.com/office/drawing/2015/9/8/chartex" xmlns:cx2="http://schemas.microsoft.com/office/drawing/2015/10/21/chartex" xmlns:cx3="http://schemas.microsoft.com/office/drawing/2016/5/9/chartex" xmlns:cx4="http://schemas.microsoft.com/office/drawing/2016/5/10/chartex" xmlns:cx5="http://schemas.microsoft.com/office/drawing/2016/5/11/chartex" xmlns:cx6="http://schemas.microsoft.com/office/drawing/2016/5/12/chartex" xmlns:cx7="http://schemas.microsoft.com/office/drawing/2016/5/13/chartex" xmlns:cx8="http://schemas.microsoft.com/office/drawing/2016/5/14/chartex" xmlns:mc="http://schemas.openxmlformats.org/markup-compatibility/2006" xmlns:aink="http://schemas.microsoft.com/office/drawing/2016/ink" xmlns:am3d="http://schemas.microsoft.com/office/drawing/2017/model3d" xmlns:o="urn:schemas-microsoft-com:office:office" xmlns:r="http://schemas.openxmlformats.org/officeDocument/2006/relationships" xmlns:m="http://schemas.openxmlformats.org/officeDocument/2006/math" xmlns:v="urn:schemas-microsoft-com:vml" xmlns:wp14="http://schemas.microsoft.com/office/word/2010/wordprocessingDrawing" xmlns:wp="http://schemas.openxmlformats.org/drawingml/2006/wordprocessingDrawing" xmlns:w10="urn:schemas-microsoft-com:office:word" xmlns:w="http://schemas.openxmlformats.org/wordprocessingml/2006/main" xmlns:w14="http://schemas.microsoft.com/office/word/2010/wordml" xmlns:w15="http://schemas.microsoft.com/office/word/2012/wordml" xmlns:w16cex="http://schemas.microsoft.com/office/word/2018/wordml/cex" xmlns:w16cid="http://schemas.microsoft.com/office/word/2016/wordml/cid" xmlns:w16="http://schemas.microsoft.com/office/word/2018/wordml" xmlns:w16se="http://schemas.microsoft.com/office/word/2015/wordml/symex" xmlns:wpg="http://schemas.microsoft.com/office/word/2010/wordprocessingGroup" xmlns:wpi="http://schemas.microsoft.com/office/word/2010/wordprocessingInk" xmlns:wne="http://schemas.microsoft.com/office/word/2006/wordml" xmlns:wps="http://schemas.microsoft.com/office/word/2010/wordprocessingShape" mc:Ignorable="w14 w15 w16se w16cid w16 w16cex wp14">
   <w:body>
     <w:p/>
     <w:p>
@@ -250,7 +250,7 @@
           <w:sz w:val="32"/>
           <w:szCs w:val="32"/>
         </w:rPr>
-        <w:t xml:space="preserve">Prénom </w:t>
+        <w:t xml:space="preserve">Mathis </w:t>
       </w:r>
       <w:r>
         <w:rPr>
@@ -264,7 +264,14 @@
           <w:sz w:val="32"/>
           <w:szCs w:val="32"/>
         </w:rPr>
-        <w:t xml:space="preserve"> NOM</w:t>
+        <w:t xml:space="preserve"> </w:t>
+      </w:r>
+      <w:r>
+        <w:rPr>
+          <w:sz w:val="32"/>
+          <w:szCs w:val="32"/>
+        </w:rPr>
+        <w:t>GENDRON</w:t>
       </w:r>
     </w:p>
     <w:p>
@@ -280,7 +287,21 @@
           <w:sz w:val="32"/>
           <w:szCs w:val="32"/>
         </w:rPr>
-        <w:t>Prénom - NOM</w:t>
+        <w:t xml:space="preserve">Paul </w:t>
+      </w:r>
+      <w:r>
+        <w:rPr>
+          <w:sz w:val="32"/>
+          <w:szCs w:val="32"/>
+        </w:rPr>
+        <w:t xml:space="preserve">- </w:t>
+      </w:r>
+      <w:r>
+        <w:rPr>
+          <w:sz w:val="32"/>
+          <w:szCs w:val="32"/>
+        </w:rPr>
+        <w:t>BERNARD</w:t>
       </w:r>
     </w:p>
     <w:p>
@@ -2497,19 +2518,17 @@
           <w:docGrid w:linePitch="272"/>
         </w:sectPr>
       </w:pPr>
-      <w:bookmarkStart w:id="0" w:name="_GoBack"/>
-      <w:bookmarkEnd w:id="0"/>
     </w:p>
     <w:p>
       <w:pPr>
         <w:pStyle w:val="Titre1"/>
       </w:pPr>
-      <w:bookmarkStart w:id="1" w:name="_Toc58147953"/>
+      <w:bookmarkStart w:id="0" w:name="_Toc58147953"/>
       <w:r>
         <w:lastRenderedPageBreak/>
         <w:t>Introduction</w:t>
       </w:r>
-      <w:bookmarkEnd w:id="1"/>
+      <w:bookmarkEnd w:id="0"/>
     </w:p>
     <w:p/>
     <w:p>
@@ -2531,19 +2550,60 @@
       <w:pPr>
         <w:pStyle w:val="TITLE1"/>
       </w:pPr>
-      <w:bookmarkStart w:id="2" w:name="_Toc58147954"/>
+      <w:bookmarkStart w:id="1" w:name="_Toc58147954"/>
       <w:r>
         <w:lastRenderedPageBreak/>
         <w:t>Modèle Conceptuel de données</w:t>
       </w:r>
-      <w:bookmarkEnd w:id="2"/>
+      <w:bookmarkEnd w:id="1"/>
     </w:p>
     <w:p/>
     <w:p/>
     <w:p>
       <w:pPr>
         <w:pStyle w:val="TITLE1"/>
-      </w:pPr>
+        <w:numPr>
+          <w:ilvl w:val="0"/>
+          <w:numId w:val="0"/>
+        </w:numPr>
+      </w:pPr>
+      <w:r>
+        <w:drawing>
+          <wp:inline distT="0" distB="0" distL="0" distR="0" wp14:anchorId="0ABE9E66" wp14:editId="019D0159">
+            <wp:extent cx="5761355" cy="3111500"/>
+            <wp:effectExtent l="0" t="0" r="0" b="0"/>
+            <wp:docPr id="5" name="Image 5"/>
+            <wp:cNvGraphicFramePr>
+              <a:graphicFrameLocks xmlns:a="http://schemas.openxmlformats.org/drawingml/2006/main" noChangeAspect="1"/>
+            </wp:cNvGraphicFramePr>
+            <a:graphic xmlns:a="http://schemas.openxmlformats.org/drawingml/2006/main">
+              <a:graphicData uri="http://schemas.openxmlformats.org/drawingml/2006/picture">
+                <pic:pic xmlns:pic="http://schemas.openxmlformats.org/drawingml/2006/picture">
+                  <pic:nvPicPr>
+                    <pic:cNvPr id="1" name=""/>
+                    <pic:cNvPicPr/>
+                  </pic:nvPicPr>
+                  <pic:blipFill>
+                    <a:blip r:embed="rId11"/>
+                    <a:stretch>
+                      <a:fillRect/>
+                    </a:stretch>
+                  </pic:blipFill>
+                  <pic:spPr>
+                    <a:xfrm>
+                      <a:off x="0" y="0"/>
+                      <a:ext cx="5761355" cy="3111500"/>
+                    </a:xfrm>
+                    <a:prstGeom prst="rect">
+                      <a:avLst/>
+                    </a:prstGeom>
+                  </pic:spPr>
+                </pic:pic>
+              </a:graphicData>
+            </a:graphic>
+          </wp:inline>
+        </w:drawing>
+      </w:r>
       <w:r>
         <w:br w:type="page"/>
       </w:r>
@@ -2551,11 +2611,11 @@
         <w:lastRenderedPageBreak/>
         <w:t xml:space="preserve"> </w:t>
       </w:r>
-      <w:bookmarkStart w:id="3" w:name="_Toc58147955"/>
+      <w:bookmarkStart w:id="2" w:name="_Toc58147955"/>
       <w:r>
         <w:t>Dictionnaire de données</w:t>
       </w:r>
-      <w:bookmarkEnd w:id="3"/>
+      <w:bookmarkEnd w:id="2"/>
     </w:p>
     <w:p>
       <w:pPr>
@@ -2574,11 +2634,11 @@
         <w:tblLook w:val="04A0" w:firstRow="1" w:lastRow="0" w:firstColumn="1" w:lastColumn="0" w:noHBand="0" w:noVBand="1"/>
       </w:tblPr>
       <w:tblGrid>
-        <w:gridCol w:w="1459"/>
-        <w:gridCol w:w="1886"/>
-        <w:gridCol w:w="1327"/>
-        <w:gridCol w:w="1887"/>
-        <w:gridCol w:w="3059"/>
+        <w:gridCol w:w="2451"/>
+        <w:gridCol w:w="2364"/>
+        <w:gridCol w:w="1083"/>
+        <w:gridCol w:w="1075"/>
+        <w:gridCol w:w="2645"/>
       </w:tblGrid>
       <w:tr>
         <w:trPr>
@@ -2587,7 +2647,7 @@
         <w:tc>
           <w:tcPr>
             <w:cnfStyle w:val="001000000000" w:firstRow="0" w:lastRow="0" w:firstColumn="1" w:lastColumn="0" w:oddVBand="0" w:evenVBand="0" w:oddHBand="0" w:evenHBand="0" w:firstRowFirstColumn="0" w:firstRowLastColumn="0" w:lastRowFirstColumn="0" w:lastRowLastColumn="0"/>
-            <w:tcW w:w="758" w:type="pct"/>
+            <w:tcW w:w="1274" w:type="pct"/>
             <w:noWrap/>
           </w:tcPr>
           <w:p>
@@ -2611,7 +2671,7 @@
         </w:tc>
         <w:tc>
           <w:tcPr>
-            <w:tcW w:w="980" w:type="pct"/>
+            <w:tcW w:w="1229" w:type="pct"/>
           </w:tcPr>
           <w:p>
             <w:pPr>
@@ -2635,7 +2695,7 @@
         </w:tc>
         <w:tc>
           <w:tcPr>
-            <w:tcW w:w="690" w:type="pct"/>
+            <w:tcW w:w="563" w:type="pct"/>
           </w:tcPr>
           <w:p>
             <w:pPr>
@@ -2659,7 +2719,7 @@
         </w:tc>
         <w:tc>
           <w:tcPr>
-            <w:tcW w:w="981" w:type="pct"/>
+            <w:tcW w:w="559" w:type="pct"/>
           </w:tcPr>
           <w:p>
             <w:pPr>
@@ -2683,7 +2743,7 @@
         </w:tc>
         <w:tc>
           <w:tcPr>
-            <w:tcW w:w="1590" w:type="pct"/>
+            <w:tcW w:w="1375" w:type="pct"/>
           </w:tcPr>
           <w:p>
             <w:pPr>
@@ -2713,7 +2773,7 @@
         <w:tc>
           <w:tcPr>
             <w:cnfStyle w:val="001000000000" w:firstRow="0" w:lastRow="0" w:firstColumn="1" w:lastColumn="0" w:oddVBand="0" w:evenVBand="0" w:oddHBand="0" w:evenHBand="0" w:firstRowFirstColumn="0" w:firstRowLastColumn="0" w:lastRowFirstColumn="0" w:lastRowLastColumn="0"/>
-            <w:tcW w:w="758" w:type="pct"/>
+            <w:tcW w:w="1274" w:type="pct"/>
             <w:noWrap/>
           </w:tcPr>
           <w:p>
@@ -2723,11 +2783,19 @@
                 <w:rFonts w:asciiTheme="minorHAnsi" w:eastAsiaTheme="minorEastAsia" w:hAnsiTheme="minorHAnsi" w:cstheme="minorBidi"/>
               </w:rPr>
             </w:pPr>
-          </w:p>
-        </w:tc>
-        <w:tc>
-          <w:tcPr>
-            <w:tcW w:w="980" w:type="pct"/>
+            <w:proofErr w:type="spellStart"/>
+            <w:r>
+              <w:rPr>
+                <w:rFonts w:asciiTheme="minorHAnsi" w:eastAsiaTheme="minorEastAsia" w:hAnsiTheme="minorHAnsi" w:cstheme="minorBidi"/>
+              </w:rPr>
+              <w:t>IdVille</w:t>
+            </w:r>
+            <w:proofErr w:type="spellEnd"/>
+          </w:p>
+        </w:tc>
+        <w:tc>
+          <w:tcPr>
+            <w:tcW w:w="1229" w:type="pct"/>
           </w:tcPr>
           <w:p>
             <w:pPr>
@@ -2737,11 +2805,29 @@
                 <w:rFonts w:asciiTheme="minorHAnsi" w:eastAsiaTheme="minorEastAsia" w:hAnsiTheme="minorHAnsi" w:cstheme="minorBidi"/>
               </w:rPr>
             </w:pPr>
-          </w:p>
-        </w:tc>
-        <w:tc>
-          <w:tcPr>
-            <w:tcW w:w="690" w:type="pct"/>
+            <w:r>
+              <w:rPr>
+                <w:rFonts w:asciiTheme="minorHAnsi" w:eastAsiaTheme="minorEastAsia" w:hAnsiTheme="minorHAnsi" w:cstheme="minorBidi"/>
+              </w:rPr>
+              <w:t>Identifiant</w:t>
+            </w:r>
+            <w:r>
+              <w:rPr>
+                <w:rFonts w:asciiTheme="minorHAnsi" w:eastAsiaTheme="minorEastAsia" w:hAnsiTheme="minorHAnsi" w:cstheme="minorBidi"/>
+              </w:rPr>
+              <w:t xml:space="preserve"> d’une</w:t>
+            </w:r>
+            <w:r>
+              <w:rPr>
+                <w:rFonts w:asciiTheme="minorHAnsi" w:eastAsiaTheme="minorEastAsia" w:hAnsiTheme="minorHAnsi" w:cstheme="minorBidi"/>
+              </w:rPr>
+              <w:t xml:space="preserve"> Ville</w:t>
+            </w:r>
+          </w:p>
+        </w:tc>
+        <w:tc>
+          <w:tcPr>
+            <w:tcW w:w="563" w:type="pct"/>
           </w:tcPr>
           <w:p>
             <w:pPr>
@@ -2751,11 +2837,17 @@
                 <w:rFonts w:asciiTheme="minorHAnsi" w:eastAsiaTheme="minorEastAsia" w:hAnsiTheme="minorHAnsi" w:cstheme="minorBidi"/>
               </w:rPr>
             </w:pPr>
-          </w:p>
-        </w:tc>
-        <w:tc>
-          <w:tcPr>
-            <w:tcW w:w="981" w:type="pct"/>
+            <w:r>
+              <w:rPr>
+                <w:rFonts w:asciiTheme="minorHAnsi" w:eastAsiaTheme="minorEastAsia" w:hAnsiTheme="minorHAnsi" w:cstheme="minorBidi"/>
+              </w:rPr>
+              <w:t>Entier</w:t>
+            </w:r>
+          </w:p>
+        </w:tc>
+        <w:tc>
+          <w:tcPr>
+            <w:tcW w:w="559" w:type="pct"/>
           </w:tcPr>
           <w:p>
             <w:pPr>
@@ -2769,7 +2861,7 @@
         </w:tc>
         <w:tc>
           <w:tcPr>
-            <w:tcW w:w="1590" w:type="pct"/>
+            <w:tcW w:w="1375" w:type="pct"/>
           </w:tcPr>
           <w:p>
             <w:pPr>
@@ -2779,6 +2871,12 @@
                 <w:rFonts w:asciiTheme="minorHAnsi" w:eastAsiaTheme="minorEastAsia" w:hAnsiTheme="minorHAnsi" w:cstheme="minorBidi"/>
               </w:rPr>
             </w:pPr>
+            <w:r>
+              <w:rPr>
+                <w:rFonts w:asciiTheme="minorHAnsi" w:eastAsiaTheme="minorEastAsia" w:hAnsiTheme="minorHAnsi" w:cstheme="minorBidi"/>
+              </w:rPr>
+              <w:t>Non nul</w:t>
+            </w:r>
           </w:p>
         </w:tc>
       </w:tr>
@@ -2786,7 +2884,7 @@
         <w:tc>
           <w:tcPr>
             <w:cnfStyle w:val="001000000000" w:firstRow="0" w:lastRow="0" w:firstColumn="1" w:lastColumn="0" w:oddVBand="0" w:evenVBand="0" w:oddHBand="0" w:evenHBand="0" w:firstRowFirstColumn="0" w:firstRowLastColumn="0" w:lastRowFirstColumn="0" w:lastRowLastColumn="0"/>
-            <w:tcW w:w="758" w:type="pct"/>
+            <w:tcW w:w="1274" w:type="pct"/>
             <w:noWrap/>
           </w:tcPr>
           <w:p>
@@ -2796,11 +2894,19 @@
                 <w:rFonts w:asciiTheme="minorHAnsi" w:eastAsiaTheme="minorEastAsia" w:hAnsiTheme="minorHAnsi" w:cstheme="minorBidi"/>
               </w:rPr>
             </w:pPr>
-          </w:p>
-        </w:tc>
-        <w:tc>
-          <w:tcPr>
-            <w:tcW w:w="980" w:type="pct"/>
+            <w:proofErr w:type="spellStart"/>
+            <w:r>
+              <w:rPr>
+                <w:rFonts w:asciiTheme="minorHAnsi" w:eastAsiaTheme="minorEastAsia" w:hAnsiTheme="minorHAnsi" w:cstheme="minorBidi"/>
+              </w:rPr>
+              <w:t>NomVille</w:t>
+            </w:r>
+            <w:proofErr w:type="spellEnd"/>
+          </w:p>
+        </w:tc>
+        <w:tc>
+          <w:tcPr>
+            <w:tcW w:w="1229" w:type="pct"/>
           </w:tcPr>
           <w:p>
             <w:pPr>
@@ -2810,11 +2916,41 @@
                 <w:rFonts w:asciiTheme="minorHAnsi" w:eastAsiaTheme="minorEastAsia" w:hAnsiTheme="minorHAnsi" w:cstheme="minorBidi"/>
               </w:rPr>
             </w:pPr>
-          </w:p>
-        </w:tc>
-        <w:tc>
-          <w:tcPr>
-            <w:tcW w:w="690" w:type="pct"/>
+            <w:r>
+              <w:rPr>
+                <w:rFonts w:asciiTheme="minorHAnsi" w:eastAsiaTheme="minorEastAsia" w:hAnsiTheme="minorHAnsi" w:cstheme="minorBidi"/>
+              </w:rPr>
+              <w:t xml:space="preserve">Nom </w:t>
+            </w:r>
+            <w:r>
+              <w:rPr>
+                <w:rFonts w:asciiTheme="minorHAnsi" w:eastAsiaTheme="minorEastAsia" w:hAnsiTheme="minorHAnsi" w:cstheme="minorBidi"/>
+              </w:rPr>
+              <w:t>d</w:t>
+            </w:r>
+            <w:r>
+              <w:rPr>
+                <w:rFonts w:asciiTheme="minorHAnsi" w:eastAsiaTheme="minorEastAsia" w:hAnsiTheme="minorHAnsi" w:cstheme="minorBidi"/>
+              </w:rPr>
+              <w:t>’une</w:t>
+            </w:r>
+            <w:r>
+              <w:rPr>
+                <w:rFonts w:asciiTheme="minorHAnsi" w:eastAsiaTheme="minorEastAsia" w:hAnsiTheme="minorHAnsi" w:cstheme="minorBidi"/>
+              </w:rPr>
+              <w:t xml:space="preserve"> </w:t>
+            </w:r>
+            <w:r>
+              <w:rPr>
+                <w:rFonts w:asciiTheme="minorHAnsi" w:eastAsiaTheme="minorEastAsia" w:hAnsiTheme="minorHAnsi" w:cstheme="minorBidi"/>
+              </w:rPr>
+              <w:t>Ville</w:t>
+            </w:r>
+          </w:p>
+        </w:tc>
+        <w:tc>
+          <w:tcPr>
+            <w:tcW w:w="563" w:type="pct"/>
           </w:tcPr>
           <w:p>
             <w:pPr>
@@ -2824,11 +2960,17 @@
                 <w:rFonts w:asciiTheme="minorHAnsi" w:eastAsiaTheme="minorEastAsia" w:hAnsiTheme="minorHAnsi" w:cstheme="minorBidi"/>
               </w:rPr>
             </w:pPr>
-          </w:p>
-        </w:tc>
-        <w:tc>
-          <w:tcPr>
-            <w:tcW w:w="981" w:type="pct"/>
+            <w:r>
+              <w:rPr>
+                <w:rFonts w:asciiTheme="minorHAnsi" w:eastAsiaTheme="minorEastAsia" w:hAnsiTheme="minorHAnsi" w:cstheme="minorBidi"/>
+              </w:rPr>
+              <w:t xml:space="preserve">Chaîne </w:t>
+            </w:r>
+          </w:p>
+        </w:tc>
+        <w:tc>
+          <w:tcPr>
+            <w:tcW w:w="559" w:type="pct"/>
           </w:tcPr>
           <w:p>
             <w:pPr>
@@ -2838,11 +2980,17 @@
                 <w:rFonts w:asciiTheme="minorHAnsi" w:eastAsiaTheme="minorEastAsia" w:hAnsiTheme="minorHAnsi" w:cstheme="minorBidi"/>
               </w:rPr>
             </w:pPr>
-          </w:p>
-        </w:tc>
-        <w:tc>
-          <w:tcPr>
-            <w:tcW w:w="1590" w:type="pct"/>
+            <w:r>
+              <w:rPr>
+                <w:rFonts w:asciiTheme="minorHAnsi" w:eastAsiaTheme="minorEastAsia" w:hAnsiTheme="minorHAnsi" w:cstheme="minorBidi"/>
+              </w:rPr>
+              <w:t>40</w:t>
+            </w:r>
+          </w:p>
+        </w:tc>
+        <w:tc>
+          <w:tcPr>
+            <w:tcW w:w="1375" w:type="pct"/>
           </w:tcPr>
           <w:p>
             <w:pPr>
@@ -2862,7 +3010,7 @@
         <w:tc>
           <w:tcPr>
             <w:cnfStyle w:val="001000000000" w:firstRow="0" w:lastRow="0" w:firstColumn="1" w:lastColumn="0" w:oddVBand="0" w:evenVBand="0" w:oddHBand="0" w:evenHBand="0" w:firstRowFirstColumn="0" w:firstRowLastColumn="0" w:lastRowFirstColumn="0" w:lastRowLastColumn="0"/>
-            <w:tcW w:w="758" w:type="pct"/>
+            <w:tcW w:w="1274" w:type="pct"/>
             <w:noWrap/>
           </w:tcPr>
           <w:p>
@@ -2872,11 +3020,19 @@
                 <w:rFonts w:asciiTheme="minorHAnsi" w:eastAsiaTheme="minorEastAsia" w:hAnsiTheme="minorHAnsi" w:cstheme="minorBidi"/>
               </w:rPr>
             </w:pPr>
-          </w:p>
-        </w:tc>
-        <w:tc>
-          <w:tcPr>
-            <w:tcW w:w="980" w:type="pct"/>
+            <w:proofErr w:type="spellStart"/>
+            <w:r>
+              <w:rPr>
+                <w:rFonts w:asciiTheme="minorHAnsi" w:eastAsiaTheme="minorEastAsia" w:hAnsiTheme="minorHAnsi" w:cstheme="minorBidi"/>
+              </w:rPr>
+              <w:t>CPVille</w:t>
+            </w:r>
+            <w:proofErr w:type="spellEnd"/>
+          </w:p>
+        </w:tc>
+        <w:tc>
+          <w:tcPr>
+            <w:tcW w:w="1229" w:type="pct"/>
           </w:tcPr>
           <w:p>
             <w:pPr>
@@ -2886,11 +3042,17 @@
                 <w:rFonts w:asciiTheme="minorHAnsi" w:eastAsiaTheme="minorEastAsia" w:hAnsiTheme="minorHAnsi" w:cstheme="minorBidi"/>
               </w:rPr>
             </w:pPr>
-          </w:p>
-        </w:tc>
-        <w:tc>
-          <w:tcPr>
-            <w:tcW w:w="690" w:type="pct"/>
+            <w:r>
+              <w:rPr>
+                <w:rFonts w:asciiTheme="minorHAnsi" w:eastAsiaTheme="minorEastAsia" w:hAnsiTheme="minorHAnsi" w:cstheme="minorBidi"/>
+              </w:rPr>
+              <w:t>Code Postal</w:t>
+            </w:r>
+          </w:p>
+        </w:tc>
+        <w:tc>
+          <w:tcPr>
+            <w:tcW w:w="563" w:type="pct"/>
           </w:tcPr>
           <w:p>
             <w:pPr>
@@ -2900,11 +3062,17 @@
                 <w:rFonts w:asciiTheme="minorHAnsi" w:eastAsiaTheme="minorEastAsia" w:hAnsiTheme="minorHAnsi" w:cstheme="minorBidi"/>
               </w:rPr>
             </w:pPr>
-          </w:p>
-        </w:tc>
-        <w:tc>
-          <w:tcPr>
-            <w:tcW w:w="981" w:type="pct"/>
+            <w:r>
+              <w:rPr>
+                <w:rFonts w:asciiTheme="minorHAnsi" w:eastAsiaTheme="minorEastAsia" w:hAnsiTheme="minorHAnsi" w:cstheme="minorBidi"/>
+              </w:rPr>
+              <w:t>Entier</w:t>
+            </w:r>
+          </w:p>
+        </w:tc>
+        <w:tc>
+          <w:tcPr>
+            <w:tcW w:w="559" w:type="pct"/>
           </w:tcPr>
           <w:p>
             <w:pPr>
@@ -2918,7 +3086,7 @@
         </w:tc>
         <w:tc>
           <w:tcPr>
-            <w:tcW w:w="1590" w:type="pct"/>
+            <w:tcW w:w="1375" w:type="pct"/>
           </w:tcPr>
           <w:p>
             <w:pPr>
@@ -2935,7 +3103,7 @@
         <w:tc>
           <w:tcPr>
             <w:cnfStyle w:val="001000000000" w:firstRow="0" w:lastRow="0" w:firstColumn="1" w:lastColumn="0" w:oddVBand="0" w:evenVBand="0" w:oddHBand="0" w:evenHBand="0" w:firstRowFirstColumn="0" w:firstRowLastColumn="0" w:lastRowFirstColumn="0" w:lastRowLastColumn="0"/>
-            <w:tcW w:w="758" w:type="pct"/>
+            <w:tcW w:w="1274" w:type="pct"/>
             <w:noWrap/>
           </w:tcPr>
           <w:p>
@@ -2945,11 +3113,19 @@
                 <w:rFonts w:asciiTheme="minorHAnsi" w:eastAsiaTheme="minorEastAsia" w:hAnsiTheme="minorHAnsi" w:cstheme="minorBidi"/>
               </w:rPr>
             </w:pPr>
-          </w:p>
-        </w:tc>
-        <w:tc>
-          <w:tcPr>
-            <w:tcW w:w="980" w:type="pct"/>
+            <w:proofErr w:type="spellStart"/>
+            <w:r>
+              <w:rPr>
+                <w:rFonts w:asciiTheme="minorHAnsi" w:eastAsiaTheme="minorEastAsia" w:hAnsiTheme="minorHAnsi" w:cstheme="minorBidi"/>
+              </w:rPr>
+              <w:t>IdPersonne</w:t>
+            </w:r>
+            <w:proofErr w:type="spellEnd"/>
+          </w:p>
+        </w:tc>
+        <w:tc>
+          <w:tcPr>
+            <w:tcW w:w="1229" w:type="pct"/>
           </w:tcPr>
           <w:p>
             <w:pPr>
@@ -2959,11 +3135,29 @@
                 <w:rFonts w:asciiTheme="minorHAnsi" w:eastAsiaTheme="minorEastAsia" w:hAnsiTheme="minorHAnsi" w:cstheme="minorBidi"/>
               </w:rPr>
             </w:pPr>
-          </w:p>
-        </w:tc>
-        <w:tc>
-          <w:tcPr>
-            <w:tcW w:w="690" w:type="pct"/>
+            <w:r>
+              <w:rPr>
+                <w:rFonts w:asciiTheme="minorHAnsi" w:eastAsiaTheme="minorEastAsia" w:hAnsiTheme="minorHAnsi" w:cstheme="minorBidi"/>
+              </w:rPr>
+              <w:t>Identifiant</w:t>
+            </w:r>
+            <w:r>
+              <w:rPr>
+                <w:rFonts w:asciiTheme="minorHAnsi" w:eastAsiaTheme="minorEastAsia" w:hAnsiTheme="minorHAnsi" w:cstheme="minorBidi"/>
+              </w:rPr>
+              <w:t xml:space="preserve"> d’une personne</w:t>
+            </w:r>
+            <w:r>
+              <w:rPr>
+                <w:rFonts w:asciiTheme="minorHAnsi" w:eastAsiaTheme="minorEastAsia" w:hAnsiTheme="minorHAnsi" w:cstheme="minorBidi"/>
+              </w:rPr>
+              <w:t xml:space="preserve"> </w:t>
+            </w:r>
+          </w:p>
+        </w:tc>
+        <w:tc>
+          <w:tcPr>
+            <w:tcW w:w="563" w:type="pct"/>
           </w:tcPr>
           <w:p>
             <w:pPr>
@@ -2973,11 +3167,17 @@
                 <w:rFonts w:asciiTheme="minorHAnsi" w:eastAsiaTheme="minorEastAsia" w:hAnsiTheme="minorHAnsi" w:cstheme="minorBidi"/>
               </w:rPr>
             </w:pPr>
-          </w:p>
-        </w:tc>
-        <w:tc>
-          <w:tcPr>
-            <w:tcW w:w="981" w:type="pct"/>
+            <w:r>
+              <w:rPr>
+                <w:rFonts w:asciiTheme="minorHAnsi" w:eastAsiaTheme="minorEastAsia" w:hAnsiTheme="minorHAnsi" w:cstheme="minorBidi"/>
+              </w:rPr>
+              <w:t>Entier</w:t>
+            </w:r>
+          </w:p>
+        </w:tc>
+        <w:tc>
+          <w:tcPr>
+            <w:tcW w:w="559" w:type="pct"/>
           </w:tcPr>
           <w:p>
             <w:pPr>
@@ -2991,7 +3191,7 @@
         </w:tc>
         <w:tc>
           <w:tcPr>
-            <w:tcW w:w="1590" w:type="pct"/>
+            <w:tcW w:w="1375" w:type="pct"/>
           </w:tcPr>
           <w:p>
             <w:pPr>
@@ -3001,6 +3201,12 @@
                 <w:rFonts w:asciiTheme="minorHAnsi" w:eastAsiaTheme="minorEastAsia" w:hAnsiTheme="minorHAnsi" w:cstheme="minorBidi"/>
               </w:rPr>
             </w:pPr>
+            <w:r>
+              <w:rPr>
+                <w:rFonts w:asciiTheme="minorHAnsi" w:eastAsiaTheme="minorEastAsia" w:hAnsiTheme="minorHAnsi" w:cstheme="minorBidi"/>
+              </w:rPr>
+              <w:t>Non nul</w:t>
+            </w:r>
           </w:p>
         </w:tc>
       </w:tr>
@@ -3011,7 +3217,7 @@
         <w:tc>
           <w:tcPr>
             <w:cnfStyle w:val="001000000000" w:firstRow="0" w:lastRow="0" w:firstColumn="1" w:lastColumn="0" w:oddVBand="0" w:evenVBand="0" w:oddHBand="0" w:evenHBand="0" w:firstRowFirstColumn="0" w:firstRowLastColumn="0" w:lastRowFirstColumn="0" w:lastRowLastColumn="0"/>
-            <w:tcW w:w="758" w:type="pct"/>
+            <w:tcW w:w="1274" w:type="pct"/>
             <w:noWrap/>
           </w:tcPr>
           <w:p>
@@ -3019,13 +3225,23 @@
               <w:jc w:val="center"/>
               <w:rPr>
                 <w:rFonts w:asciiTheme="minorHAnsi" w:eastAsiaTheme="minorEastAsia" w:hAnsiTheme="minorHAnsi" w:cstheme="minorBidi"/>
-              </w:rPr>
-            </w:pPr>
-          </w:p>
-        </w:tc>
-        <w:tc>
-          <w:tcPr>
-            <w:tcW w:w="980" w:type="pct"/>
+                <w:b w:val="0"/>
+                <w:bCs w:val="0"/>
+              </w:rPr>
+            </w:pPr>
+            <w:proofErr w:type="spellStart"/>
+            <w:r>
+              <w:rPr>
+                <w:rFonts w:asciiTheme="minorHAnsi" w:eastAsiaTheme="minorEastAsia" w:hAnsiTheme="minorHAnsi" w:cstheme="minorBidi"/>
+              </w:rPr>
+              <w:t>NomPersonne</w:t>
+            </w:r>
+            <w:proofErr w:type="spellEnd"/>
+          </w:p>
+        </w:tc>
+        <w:tc>
+          <w:tcPr>
+            <w:tcW w:w="1229" w:type="pct"/>
           </w:tcPr>
           <w:p>
             <w:pPr>
@@ -3035,11 +3251,17 @@
                 <w:rFonts w:asciiTheme="minorHAnsi" w:eastAsiaTheme="minorEastAsia" w:hAnsiTheme="minorHAnsi" w:cstheme="minorBidi"/>
               </w:rPr>
             </w:pPr>
-          </w:p>
-        </w:tc>
-        <w:tc>
-          <w:tcPr>
-            <w:tcW w:w="690" w:type="pct"/>
+            <w:r>
+              <w:rPr>
+                <w:rFonts w:asciiTheme="minorHAnsi" w:eastAsiaTheme="minorEastAsia" w:hAnsiTheme="minorHAnsi" w:cstheme="minorBidi"/>
+              </w:rPr>
+              <w:t>Nom d’une personne</w:t>
+            </w:r>
+          </w:p>
+        </w:tc>
+        <w:tc>
+          <w:tcPr>
+            <w:tcW w:w="563" w:type="pct"/>
           </w:tcPr>
           <w:p>
             <w:pPr>
@@ -3049,11 +3271,17 @@
                 <w:rFonts w:asciiTheme="minorHAnsi" w:eastAsiaTheme="minorEastAsia" w:hAnsiTheme="minorHAnsi" w:cstheme="minorBidi"/>
               </w:rPr>
             </w:pPr>
-          </w:p>
-        </w:tc>
-        <w:tc>
-          <w:tcPr>
-            <w:tcW w:w="981" w:type="pct"/>
+            <w:r>
+              <w:rPr>
+                <w:rFonts w:asciiTheme="minorHAnsi" w:eastAsiaTheme="minorEastAsia" w:hAnsiTheme="minorHAnsi" w:cstheme="minorBidi"/>
+              </w:rPr>
+              <w:t xml:space="preserve">Chaîne </w:t>
+            </w:r>
+          </w:p>
+        </w:tc>
+        <w:tc>
+          <w:tcPr>
+            <w:tcW w:w="559" w:type="pct"/>
           </w:tcPr>
           <w:p>
             <w:pPr>
@@ -3063,16 +3291,2588 @@
                 <w:rFonts w:asciiTheme="minorHAnsi" w:eastAsiaTheme="minorEastAsia" w:hAnsiTheme="minorHAnsi" w:cstheme="minorBidi"/>
               </w:rPr>
             </w:pPr>
-          </w:p>
-        </w:tc>
-        <w:tc>
-          <w:tcPr>
-            <w:tcW w:w="1590" w:type="pct"/>
+            <w:r>
+              <w:rPr>
+                <w:rFonts w:asciiTheme="minorHAnsi" w:eastAsiaTheme="minorEastAsia" w:hAnsiTheme="minorHAnsi" w:cstheme="minorBidi"/>
+              </w:rPr>
+              <w:t>20</w:t>
+            </w:r>
+          </w:p>
+        </w:tc>
+        <w:tc>
+          <w:tcPr>
+            <w:tcW w:w="1375" w:type="pct"/>
           </w:tcPr>
           <w:p>
             <w:pPr>
               <w:jc w:val="center"/>
               <w:cnfStyle w:val="000000100000" w:firstRow="0" w:lastRow="0" w:firstColumn="0" w:lastColumn="0" w:oddVBand="0" w:evenVBand="0" w:oddHBand="1" w:evenHBand="0" w:firstRowFirstColumn="0" w:firstRowLastColumn="0" w:lastRowFirstColumn="0" w:lastRowLastColumn="0"/>
+              <w:rPr>
+                <w:rFonts w:asciiTheme="minorHAnsi" w:eastAsiaTheme="minorEastAsia" w:hAnsiTheme="minorHAnsi" w:cstheme="minorBidi"/>
+              </w:rPr>
+            </w:pPr>
+          </w:p>
+        </w:tc>
+      </w:tr>
+      <w:tr>
+        <w:tc>
+          <w:tcPr>
+            <w:cnfStyle w:val="001000000000" w:firstRow="0" w:lastRow="0" w:firstColumn="1" w:lastColumn="0" w:oddVBand="0" w:evenVBand="0" w:oddHBand="0" w:evenHBand="0" w:firstRowFirstColumn="0" w:firstRowLastColumn="0" w:lastRowFirstColumn="0" w:lastRowLastColumn="0"/>
+            <w:tcW w:w="1274" w:type="pct"/>
+            <w:noWrap/>
+          </w:tcPr>
+          <w:p>
+            <w:pPr>
+              <w:jc w:val="center"/>
+              <w:rPr>
+                <w:rFonts w:asciiTheme="minorHAnsi" w:eastAsiaTheme="minorEastAsia" w:hAnsiTheme="minorHAnsi" w:cstheme="minorBidi"/>
+              </w:rPr>
+            </w:pPr>
+            <w:proofErr w:type="spellStart"/>
+            <w:r>
+              <w:rPr>
+                <w:rFonts w:asciiTheme="minorHAnsi" w:eastAsiaTheme="minorEastAsia" w:hAnsiTheme="minorHAnsi" w:cstheme="minorBidi"/>
+              </w:rPr>
+              <w:t>PrenomPersonne</w:t>
+            </w:r>
+            <w:proofErr w:type="spellEnd"/>
+          </w:p>
+        </w:tc>
+        <w:tc>
+          <w:tcPr>
+            <w:tcW w:w="1229" w:type="pct"/>
+          </w:tcPr>
+          <w:p>
+            <w:pPr>
+              <w:jc w:val="center"/>
+              <w:cnfStyle w:val="000000000000" w:firstRow="0" w:lastRow="0" w:firstColumn="0" w:lastColumn="0" w:oddVBand="0" w:evenVBand="0" w:oddHBand="0" w:evenHBand="0" w:firstRowFirstColumn="0" w:firstRowLastColumn="0" w:lastRowFirstColumn="0" w:lastRowLastColumn="0"/>
+              <w:rPr>
+                <w:rFonts w:asciiTheme="minorHAnsi" w:eastAsiaTheme="minorEastAsia" w:hAnsiTheme="minorHAnsi" w:cstheme="minorBidi"/>
+              </w:rPr>
+            </w:pPr>
+            <w:r>
+              <w:rPr>
+                <w:rFonts w:asciiTheme="minorHAnsi" w:eastAsiaTheme="minorEastAsia" w:hAnsiTheme="minorHAnsi" w:cstheme="minorBidi"/>
+              </w:rPr>
+              <w:t>Prénom d’une personne</w:t>
+            </w:r>
+          </w:p>
+        </w:tc>
+        <w:tc>
+          <w:tcPr>
+            <w:tcW w:w="563" w:type="pct"/>
+          </w:tcPr>
+          <w:p>
+            <w:pPr>
+              <w:jc w:val="center"/>
+              <w:cnfStyle w:val="000000000000" w:firstRow="0" w:lastRow="0" w:firstColumn="0" w:lastColumn="0" w:oddVBand="0" w:evenVBand="0" w:oddHBand="0" w:evenHBand="0" w:firstRowFirstColumn="0" w:firstRowLastColumn="0" w:lastRowFirstColumn="0" w:lastRowLastColumn="0"/>
+              <w:rPr>
+                <w:rFonts w:asciiTheme="minorHAnsi" w:eastAsiaTheme="minorEastAsia" w:hAnsiTheme="minorHAnsi" w:cstheme="minorBidi"/>
+              </w:rPr>
+            </w:pPr>
+            <w:r>
+              <w:rPr>
+                <w:rFonts w:asciiTheme="minorHAnsi" w:eastAsiaTheme="minorEastAsia" w:hAnsiTheme="minorHAnsi" w:cstheme="minorBidi"/>
+              </w:rPr>
+              <w:t xml:space="preserve">Chaîne </w:t>
+            </w:r>
+          </w:p>
+        </w:tc>
+        <w:tc>
+          <w:tcPr>
+            <w:tcW w:w="559" w:type="pct"/>
+          </w:tcPr>
+          <w:p>
+            <w:pPr>
+              <w:jc w:val="center"/>
+              <w:cnfStyle w:val="000000000000" w:firstRow="0" w:lastRow="0" w:firstColumn="0" w:lastColumn="0" w:oddVBand="0" w:evenVBand="0" w:oddHBand="0" w:evenHBand="0" w:firstRowFirstColumn="0" w:firstRowLastColumn="0" w:lastRowFirstColumn="0" w:lastRowLastColumn="0"/>
+              <w:rPr>
+                <w:rFonts w:asciiTheme="minorHAnsi" w:eastAsiaTheme="minorEastAsia" w:hAnsiTheme="minorHAnsi" w:cstheme="minorBidi"/>
+              </w:rPr>
+            </w:pPr>
+            <w:r>
+              <w:rPr>
+                <w:rFonts w:asciiTheme="minorHAnsi" w:eastAsiaTheme="minorEastAsia" w:hAnsiTheme="minorHAnsi" w:cstheme="minorBidi"/>
+              </w:rPr>
+              <w:t>20</w:t>
+            </w:r>
+          </w:p>
+        </w:tc>
+        <w:tc>
+          <w:tcPr>
+            <w:tcW w:w="1375" w:type="pct"/>
+          </w:tcPr>
+          <w:p>
+            <w:pPr>
+              <w:jc w:val="center"/>
+              <w:cnfStyle w:val="000000000000" w:firstRow="0" w:lastRow="0" w:firstColumn="0" w:lastColumn="0" w:oddVBand="0" w:evenVBand="0" w:oddHBand="0" w:evenHBand="0" w:firstRowFirstColumn="0" w:firstRowLastColumn="0" w:lastRowFirstColumn="0" w:lastRowLastColumn="0"/>
+              <w:rPr>
+                <w:rFonts w:asciiTheme="minorHAnsi" w:eastAsiaTheme="minorEastAsia" w:hAnsiTheme="minorHAnsi" w:cstheme="minorBidi"/>
+              </w:rPr>
+            </w:pPr>
+          </w:p>
+        </w:tc>
+      </w:tr>
+      <w:tr>
+        <w:trPr>
+          <w:cnfStyle w:val="000000100000" w:firstRow="0" w:lastRow="0" w:firstColumn="0" w:lastColumn="0" w:oddVBand="0" w:evenVBand="0" w:oddHBand="1" w:evenHBand="0" w:firstRowFirstColumn="0" w:firstRowLastColumn="0" w:lastRowFirstColumn="0" w:lastRowLastColumn="0"/>
+        </w:trPr>
+        <w:tc>
+          <w:tcPr>
+            <w:cnfStyle w:val="001000000000" w:firstRow="0" w:lastRow="0" w:firstColumn="1" w:lastColumn="0" w:oddVBand="0" w:evenVBand="0" w:oddHBand="0" w:evenHBand="0" w:firstRowFirstColumn="0" w:firstRowLastColumn="0" w:lastRowFirstColumn="0" w:lastRowLastColumn="0"/>
+            <w:tcW w:w="1274" w:type="pct"/>
+            <w:noWrap/>
+          </w:tcPr>
+          <w:p>
+            <w:pPr>
+              <w:jc w:val="center"/>
+              <w:rPr>
+                <w:rFonts w:asciiTheme="minorHAnsi" w:eastAsiaTheme="minorEastAsia" w:hAnsiTheme="minorHAnsi" w:cstheme="minorBidi"/>
+              </w:rPr>
+            </w:pPr>
+            <w:proofErr w:type="spellStart"/>
+            <w:r>
+              <w:rPr>
+                <w:rFonts w:asciiTheme="minorHAnsi" w:eastAsiaTheme="minorEastAsia" w:hAnsiTheme="minorHAnsi" w:cstheme="minorBidi"/>
+              </w:rPr>
+              <w:t>AdressePersonne</w:t>
+            </w:r>
+            <w:proofErr w:type="spellEnd"/>
+          </w:p>
+        </w:tc>
+        <w:tc>
+          <w:tcPr>
+            <w:tcW w:w="1229" w:type="pct"/>
+          </w:tcPr>
+          <w:p>
+            <w:pPr>
+              <w:jc w:val="center"/>
+              <w:cnfStyle w:val="000000100000" w:firstRow="0" w:lastRow="0" w:firstColumn="0" w:lastColumn="0" w:oddVBand="0" w:evenVBand="0" w:oddHBand="1" w:evenHBand="0" w:firstRowFirstColumn="0" w:firstRowLastColumn="0" w:lastRowFirstColumn="0" w:lastRowLastColumn="0"/>
+              <w:rPr>
+                <w:rFonts w:asciiTheme="minorHAnsi" w:eastAsiaTheme="minorEastAsia" w:hAnsiTheme="minorHAnsi" w:cstheme="minorBidi"/>
+              </w:rPr>
+            </w:pPr>
+            <w:r>
+              <w:rPr>
+                <w:rFonts w:asciiTheme="minorHAnsi" w:eastAsiaTheme="minorEastAsia" w:hAnsiTheme="minorHAnsi" w:cstheme="minorBidi"/>
+              </w:rPr>
+              <w:t>Adresse d’une personne</w:t>
+            </w:r>
+          </w:p>
+        </w:tc>
+        <w:tc>
+          <w:tcPr>
+            <w:tcW w:w="563" w:type="pct"/>
+          </w:tcPr>
+          <w:p>
+            <w:pPr>
+              <w:jc w:val="center"/>
+              <w:cnfStyle w:val="000000100000" w:firstRow="0" w:lastRow="0" w:firstColumn="0" w:lastColumn="0" w:oddVBand="0" w:evenVBand="0" w:oddHBand="1" w:evenHBand="0" w:firstRowFirstColumn="0" w:firstRowLastColumn="0" w:lastRowFirstColumn="0" w:lastRowLastColumn="0"/>
+              <w:rPr>
+                <w:rFonts w:asciiTheme="minorHAnsi" w:eastAsiaTheme="minorEastAsia" w:hAnsiTheme="minorHAnsi" w:cstheme="minorBidi"/>
+              </w:rPr>
+            </w:pPr>
+            <w:r>
+              <w:rPr>
+                <w:rFonts w:asciiTheme="minorHAnsi" w:eastAsiaTheme="minorEastAsia" w:hAnsiTheme="minorHAnsi" w:cstheme="minorBidi"/>
+              </w:rPr>
+              <w:t>Chaîne</w:t>
+            </w:r>
+          </w:p>
+        </w:tc>
+        <w:tc>
+          <w:tcPr>
+            <w:tcW w:w="559" w:type="pct"/>
+          </w:tcPr>
+          <w:p>
+            <w:pPr>
+              <w:jc w:val="center"/>
+              <w:cnfStyle w:val="000000100000" w:firstRow="0" w:lastRow="0" w:firstColumn="0" w:lastColumn="0" w:oddVBand="0" w:evenVBand="0" w:oddHBand="1" w:evenHBand="0" w:firstRowFirstColumn="0" w:firstRowLastColumn="0" w:lastRowFirstColumn="0" w:lastRowLastColumn="0"/>
+              <w:rPr>
+                <w:rFonts w:asciiTheme="minorHAnsi" w:eastAsiaTheme="minorEastAsia" w:hAnsiTheme="minorHAnsi" w:cstheme="minorBidi"/>
+              </w:rPr>
+            </w:pPr>
+            <w:r>
+              <w:rPr>
+                <w:rFonts w:asciiTheme="minorHAnsi" w:eastAsiaTheme="minorEastAsia" w:hAnsiTheme="minorHAnsi" w:cstheme="minorBidi"/>
+              </w:rPr>
+              <w:t>100</w:t>
+            </w:r>
+          </w:p>
+        </w:tc>
+        <w:tc>
+          <w:tcPr>
+            <w:tcW w:w="1375" w:type="pct"/>
+          </w:tcPr>
+          <w:p>
+            <w:pPr>
+              <w:jc w:val="center"/>
+              <w:cnfStyle w:val="000000100000" w:firstRow="0" w:lastRow="0" w:firstColumn="0" w:lastColumn="0" w:oddVBand="0" w:evenVBand="0" w:oddHBand="1" w:evenHBand="0" w:firstRowFirstColumn="0" w:firstRowLastColumn="0" w:lastRowFirstColumn="0" w:lastRowLastColumn="0"/>
+              <w:rPr>
+                <w:rFonts w:asciiTheme="minorHAnsi" w:eastAsiaTheme="minorEastAsia" w:hAnsiTheme="minorHAnsi" w:cstheme="minorBidi"/>
+              </w:rPr>
+            </w:pPr>
+          </w:p>
+        </w:tc>
+      </w:tr>
+      <w:tr>
+        <w:tc>
+          <w:tcPr>
+            <w:cnfStyle w:val="001000000000" w:firstRow="0" w:lastRow="0" w:firstColumn="1" w:lastColumn="0" w:oddVBand="0" w:evenVBand="0" w:oddHBand="0" w:evenHBand="0" w:firstRowFirstColumn="0" w:firstRowLastColumn="0" w:lastRowFirstColumn="0" w:lastRowLastColumn="0"/>
+            <w:tcW w:w="1274" w:type="pct"/>
+            <w:noWrap/>
+          </w:tcPr>
+          <w:p>
+            <w:pPr>
+              <w:jc w:val="center"/>
+              <w:rPr>
+                <w:rFonts w:asciiTheme="minorHAnsi" w:eastAsiaTheme="minorEastAsia" w:hAnsiTheme="minorHAnsi" w:cstheme="minorBidi"/>
+              </w:rPr>
+            </w:pPr>
+            <w:proofErr w:type="spellStart"/>
+            <w:r>
+              <w:rPr>
+                <w:rFonts w:asciiTheme="minorHAnsi" w:eastAsiaTheme="minorEastAsia" w:hAnsiTheme="minorHAnsi" w:cstheme="minorBidi"/>
+              </w:rPr>
+              <w:t>DateDebutService</w:t>
+            </w:r>
+            <w:proofErr w:type="spellEnd"/>
+          </w:p>
+        </w:tc>
+        <w:tc>
+          <w:tcPr>
+            <w:tcW w:w="1229" w:type="pct"/>
+          </w:tcPr>
+          <w:p>
+            <w:pPr>
+              <w:jc w:val="center"/>
+              <w:cnfStyle w:val="000000000000" w:firstRow="0" w:lastRow="0" w:firstColumn="0" w:lastColumn="0" w:oddVBand="0" w:evenVBand="0" w:oddHBand="0" w:evenHBand="0" w:firstRowFirstColumn="0" w:firstRowLastColumn="0" w:lastRowFirstColumn="0" w:lastRowLastColumn="0"/>
+              <w:rPr>
+                <w:rFonts w:asciiTheme="minorHAnsi" w:eastAsiaTheme="minorEastAsia" w:hAnsiTheme="minorHAnsi" w:cstheme="minorBidi"/>
+              </w:rPr>
+            </w:pPr>
+            <w:r>
+              <w:rPr>
+                <w:rFonts w:asciiTheme="minorHAnsi" w:eastAsiaTheme="minorEastAsia" w:hAnsiTheme="minorHAnsi" w:cstheme="minorBidi"/>
+              </w:rPr>
+              <w:t>Date d’entrée en service d’un gardien</w:t>
+            </w:r>
+          </w:p>
+        </w:tc>
+        <w:tc>
+          <w:tcPr>
+            <w:tcW w:w="563" w:type="pct"/>
+          </w:tcPr>
+          <w:p>
+            <w:pPr>
+              <w:jc w:val="center"/>
+              <w:cnfStyle w:val="000000000000" w:firstRow="0" w:lastRow="0" w:firstColumn="0" w:lastColumn="0" w:oddVBand="0" w:evenVBand="0" w:oddHBand="0" w:evenHBand="0" w:firstRowFirstColumn="0" w:firstRowLastColumn="0" w:lastRowFirstColumn="0" w:lastRowLastColumn="0"/>
+              <w:rPr>
+                <w:rFonts w:asciiTheme="minorHAnsi" w:eastAsiaTheme="minorEastAsia" w:hAnsiTheme="minorHAnsi" w:cstheme="minorBidi"/>
+              </w:rPr>
+            </w:pPr>
+            <w:r>
+              <w:rPr>
+                <w:rFonts w:asciiTheme="minorHAnsi" w:eastAsiaTheme="minorEastAsia" w:hAnsiTheme="minorHAnsi" w:cstheme="minorBidi"/>
+              </w:rPr>
+              <w:t>Date</w:t>
+            </w:r>
+          </w:p>
+        </w:tc>
+        <w:tc>
+          <w:tcPr>
+            <w:tcW w:w="559" w:type="pct"/>
+          </w:tcPr>
+          <w:p>
+            <w:pPr>
+              <w:jc w:val="center"/>
+              <w:cnfStyle w:val="000000000000" w:firstRow="0" w:lastRow="0" w:firstColumn="0" w:lastColumn="0" w:oddVBand="0" w:evenVBand="0" w:oddHBand="0" w:evenHBand="0" w:firstRowFirstColumn="0" w:firstRowLastColumn="0" w:lastRowFirstColumn="0" w:lastRowLastColumn="0"/>
+              <w:rPr>
+                <w:rFonts w:asciiTheme="minorHAnsi" w:eastAsiaTheme="minorEastAsia" w:hAnsiTheme="minorHAnsi" w:cstheme="minorBidi"/>
+              </w:rPr>
+            </w:pPr>
+          </w:p>
+        </w:tc>
+        <w:tc>
+          <w:tcPr>
+            <w:tcW w:w="1375" w:type="pct"/>
+          </w:tcPr>
+          <w:p>
+            <w:pPr>
+              <w:jc w:val="center"/>
+              <w:cnfStyle w:val="000000000000" w:firstRow="0" w:lastRow="0" w:firstColumn="0" w:lastColumn="0" w:oddVBand="0" w:evenVBand="0" w:oddHBand="0" w:evenHBand="0" w:firstRowFirstColumn="0" w:firstRowLastColumn="0" w:lastRowFirstColumn="0" w:lastRowLastColumn="0"/>
+              <w:rPr>
+                <w:rFonts w:asciiTheme="minorHAnsi" w:eastAsiaTheme="minorEastAsia" w:hAnsiTheme="minorHAnsi" w:cstheme="minorBidi"/>
+              </w:rPr>
+            </w:pPr>
+          </w:p>
+        </w:tc>
+      </w:tr>
+      <w:tr>
+        <w:trPr>
+          <w:cnfStyle w:val="000000100000" w:firstRow="0" w:lastRow="0" w:firstColumn="0" w:lastColumn="0" w:oddVBand="0" w:evenVBand="0" w:oddHBand="1" w:evenHBand="0" w:firstRowFirstColumn="0" w:firstRowLastColumn="0" w:lastRowFirstColumn="0" w:lastRowLastColumn="0"/>
+        </w:trPr>
+        <w:tc>
+          <w:tcPr>
+            <w:cnfStyle w:val="001000000000" w:firstRow="0" w:lastRow="0" w:firstColumn="1" w:lastColumn="0" w:oddVBand="0" w:evenVBand="0" w:oddHBand="0" w:evenHBand="0" w:firstRowFirstColumn="0" w:firstRowLastColumn="0" w:lastRowFirstColumn="0" w:lastRowLastColumn="0"/>
+            <w:tcW w:w="1274" w:type="pct"/>
+            <w:noWrap/>
+          </w:tcPr>
+          <w:p>
+            <w:pPr>
+              <w:jc w:val="center"/>
+              <w:rPr>
+                <w:rFonts w:asciiTheme="minorHAnsi" w:eastAsiaTheme="minorEastAsia" w:hAnsiTheme="minorHAnsi" w:cstheme="minorBidi"/>
+              </w:rPr>
+            </w:pPr>
+            <w:proofErr w:type="spellStart"/>
+            <w:r>
+              <w:rPr>
+                <w:rFonts w:asciiTheme="minorHAnsi" w:eastAsiaTheme="minorEastAsia" w:hAnsiTheme="minorHAnsi" w:cstheme="minorBidi"/>
+              </w:rPr>
+              <w:t>IdCoprop</w:t>
+            </w:r>
+            <w:proofErr w:type="spellEnd"/>
+          </w:p>
+        </w:tc>
+        <w:tc>
+          <w:tcPr>
+            <w:tcW w:w="1229" w:type="pct"/>
+          </w:tcPr>
+          <w:p>
+            <w:pPr>
+              <w:jc w:val="center"/>
+              <w:cnfStyle w:val="000000100000" w:firstRow="0" w:lastRow="0" w:firstColumn="0" w:lastColumn="0" w:oddVBand="0" w:evenVBand="0" w:oddHBand="1" w:evenHBand="0" w:firstRowFirstColumn="0" w:firstRowLastColumn="0" w:lastRowFirstColumn="0" w:lastRowLastColumn="0"/>
+              <w:rPr>
+                <w:rFonts w:asciiTheme="minorHAnsi" w:eastAsiaTheme="minorEastAsia" w:hAnsiTheme="minorHAnsi" w:cstheme="minorBidi"/>
+              </w:rPr>
+            </w:pPr>
+            <w:r>
+              <w:rPr>
+                <w:rFonts w:asciiTheme="minorHAnsi" w:eastAsiaTheme="minorEastAsia" w:hAnsiTheme="minorHAnsi" w:cstheme="minorBidi"/>
+              </w:rPr>
+              <w:t>Identifiant d’une copropriété</w:t>
+            </w:r>
+          </w:p>
+        </w:tc>
+        <w:tc>
+          <w:tcPr>
+            <w:tcW w:w="563" w:type="pct"/>
+          </w:tcPr>
+          <w:p>
+            <w:pPr>
+              <w:jc w:val="center"/>
+              <w:cnfStyle w:val="000000100000" w:firstRow="0" w:lastRow="0" w:firstColumn="0" w:lastColumn="0" w:oddVBand="0" w:evenVBand="0" w:oddHBand="1" w:evenHBand="0" w:firstRowFirstColumn="0" w:firstRowLastColumn="0" w:lastRowFirstColumn="0" w:lastRowLastColumn="0"/>
+              <w:rPr>
+                <w:rFonts w:asciiTheme="minorHAnsi" w:eastAsiaTheme="minorEastAsia" w:hAnsiTheme="minorHAnsi" w:cstheme="minorBidi"/>
+              </w:rPr>
+            </w:pPr>
+            <w:r>
+              <w:rPr>
+                <w:rFonts w:asciiTheme="minorHAnsi" w:eastAsiaTheme="minorEastAsia" w:hAnsiTheme="minorHAnsi" w:cstheme="minorBidi"/>
+              </w:rPr>
+              <w:t>Entier</w:t>
+            </w:r>
+          </w:p>
+        </w:tc>
+        <w:tc>
+          <w:tcPr>
+            <w:tcW w:w="559" w:type="pct"/>
+          </w:tcPr>
+          <w:p>
+            <w:pPr>
+              <w:jc w:val="center"/>
+              <w:cnfStyle w:val="000000100000" w:firstRow="0" w:lastRow="0" w:firstColumn="0" w:lastColumn="0" w:oddVBand="0" w:evenVBand="0" w:oddHBand="1" w:evenHBand="0" w:firstRowFirstColumn="0" w:firstRowLastColumn="0" w:lastRowFirstColumn="0" w:lastRowLastColumn="0"/>
+              <w:rPr>
+                <w:rFonts w:asciiTheme="minorHAnsi" w:eastAsiaTheme="minorEastAsia" w:hAnsiTheme="minorHAnsi" w:cstheme="minorBidi"/>
+              </w:rPr>
+            </w:pPr>
+          </w:p>
+        </w:tc>
+        <w:tc>
+          <w:tcPr>
+            <w:tcW w:w="1375" w:type="pct"/>
+          </w:tcPr>
+          <w:p>
+            <w:pPr>
+              <w:jc w:val="center"/>
+              <w:cnfStyle w:val="000000100000" w:firstRow="0" w:lastRow="0" w:firstColumn="0" w:lastColumn="0" w:oddVBand="0" w:evenVBand="0" w:oddHBand="1" w:evenHBand="0" w:firstRowFirstColumn="0" w:firstRowLastColumn="0" w:lastRowFirstColumn="0" w:lastRowLastColumn="0"/>
+              <w:rPr>
+                <w:rFonts w:asciiTheme="minorHAnsi" w:eastAsiaTheme="minorEastAsia" w:hAnsiTheme="minorHAnsi" w:cstheme="minorBidi"/>
+              </w:rPr>
+            </w:pPr>
+            <w:r>
+              <w:rPr>
+                <w:rFonts w:asciiTheme="minorHAnsi" w:eastAsiaTheme="minorEastAsia" w:hAnsiTheme="minorHAnsi" w:cstheme="minorBidi"/>
+              </w:rPr>
+              <w:t>Non nul</w:t>
+            </w:r>
+          </w:p>
+        </w:tc>
+      </w:tr>
+      <w:tr>
+        <w:tc>
+          <w:tcPr>
+            <w:cnfStyle w:val="001000000000" w:firstRow="0" w:lastRow="0" w:firstColumn="1" w:lastColumn="0" w:oddVBand="0" w:evenVBand="0" w:oddHBand="0" w:evenHBand="0" w:firstRowFirstColumn="0" w:firstRowLastColumn="0" w:lastRowFirstColumn="0" w:lastRowLastColumn="0"/>
+            <w:tcW w:w="1274" w:type="pct"/>
+            <w:noWrap/>
+          </w:tcPr>
+          <w:p>
+            <w:pPr>
+              <w:jc w:val="center"/>
+              <w:rPr>
+                <w:rFonts w:asciiTheme="minorHAnsi" w:eastAsiaTheme="minorEastAsia" w:hAnsiTheme="minorHAnsi" w:cstheme="minorBidi"/>
+              </w:rPr>
+            </w:pPr>
+            <w:proofErr w:type="spellStart"/>
+            <w:r>
+              <w:rPr>
+                <w:rFonts w:asciiTheme="minorHAnsi" w:eastAsiaTheme="minorEastAsia" w:hAnsiTheme="minorHAnsi" w:cstheme="minorBidi"/>
+              </w:rPr>
+              <w:t>NomCoprop</w:t>
+            </w:r>
+            <w:proofErr w:type="spellEnd"/>
+          </w:p>
+        </w:tc>
+        <w:tc>
+          <w:tcPr>
+            <w:tcW w:w="1229" w:type="pct"/>
+          </w:tcPr>
+          <w:p>
+            <w:pPr>
+              <w:jc w:val="center"/>
+              <w:cnfStyle w:val="000000000000" w:firstRow="0" w:lastRow="0" w:firstColumn="0" w:lastColumn="0" w:oddVBand="0" w:evenVBand="0" w:oddHBand="0" w:evenHBand="0" w:firstRowFirstColumn="0" w:firstRowLastColumn="0" w:lastRowFirstColumn="0" w:lastRowLastColumn="0"/>
+              <w:rPr>
+                <w:rFonts w:asciiTheme="minorHAnsi" w:eastAsiaTheme="minorEastAsia" w:hAnsiTheme="minorHAnsi" w:cstheme="minorBidi"/>
+              </w:rPr>
+            </w:pPr>
+            <w:r>
+              <w:rPr>
+                <w:rFonts w:asciiTheme="minorHAnsi" w:eastAsiaTheme="minorEastAsia" w:hAnsiTheme="minorHAnsi" w:cstheme="minorBidi"/>
+              </w:rPr>
+              <w:t>Nom d’une copropriété</w:t>
+            </w:r>
+          </w:p>
+        </w:tc>
+        <w:tc>
+          <w:tcPr>
+            <w:tcW w:w="563" w:type="pct"/>
+          </w:tcPr>
+          <w:p>
+            <w:pPr>
+              <w:jc w:val="center"/>
+              <w:cnfStyle w:val="000000000000" w:firstRow="0" w:lastRow="0" w:firstColumn="0" w:lastColumn="0" w:oddVBand="0" w:evenVBand="0" w:oddHBand="0" w:evenHBand="0" w:firstRowFirstColumn="0" w:firstRowLastColumn="0" w:lastRowFirstColumn="0" w:lastRowLastColumn="0"/>
+              <w:rPr>
+                <w:rFonts w:asciiTheme="minorHAnsi" w:eastAsiaTheme="minorEastAsia" w:hAnsiTheme="minorHAnsi" w:cstheme="minorBidi"/>
+              </w:rPr>
+            </w:pPr>
+            <w:r>
+              <w:rPr>
+                <w:rFonts w:asciiTheme="minorHAnsi" w:eastAsiaTheme="minorEastAsia" w:hAnsiTheme="minorHAnsi" w:cstheme="minorBidi"/>
+              </w:rPr>
+              <w:t>Chaîne</w:t>
+            </w:r>
+          </w:p>
+        </w:tc>
+        <w:tc>
+          <w:tcPr>
+            <w:tcW w:w="559" w:type="pct"/>
+          </w:tcPr>
+          <w:p>
+            <w:pPr>
+              <w:jc w:val="center"/>
+              <w:cnfStyle w:val="000000000000" w:firstRow="0" w:lastRow="0" w:firstColumn="0" w:lastColumn="0" w:oddVBand="0" w:evenVBand="0" w:oddHBand="0" w:evenHBand="0" w:firstRowFirstColumn="0" w:firstRowLastColumn="0" w:lastRowFirstColumn="0" w:lastRowLastColumn="0"/>
+              <w:rPr>
+                <w:rFonts w:asciiTheme="minorHAnsi" w:eastAsiaTheme="minorEastAsia" w:hAnsiTheme="minorHAnsi" w:cstheme="minorBidi"/>
+              </w:rPr>
+            </w:pPr>
+            <w:r>
+              <w:rPr>
+                <w:rFonts w:asciiTheme="minorHAnsi" w:eastAsiaTheme="minorEastAsia" w:hAnsiTheme="minorHAnsi" w:cstheme="minorBidi"/>
+              </w:rPr>
+              <w:t>40</w:t>
+            </w:r>
+          </w:p>
+        </w:tc>
+        <w:tc>
+          <w:tcPr>
+            <w:tcW w:w="1375" w:type="pct"/>
+          </w:tcPr>
+          <w:p>
+            <w:pPr>
+              <w:jc w:val="center"/>
+              <w:cnfStyle w:val="000000000000" w:firstRow="0" w:lastRow="0" w:firstColumn="0" w:lastColumn="0" w:oddVBand="0" w:evenVBand="0" w:oddHBand="0" w:evenHBand="0" w:firstRowFirstColumn="0" w:firstRowLastColumn="0" w:lastRowFirstColumn="0" w:lastRowLastColumn="0"/>
+              <w:rPr>
+                <w:rFonts w:asciiTheme="minorHAnsi" w:eastAsiaTheme="minorEastAsia" w:hAnsiTheme="minorHAnsi" w:cstheme="minorBidi"/>
+              </w:rPr>
+            </w:pPr>
+          </w:p>
+        </w:tc>
+      </w:tr>
+      <w:tr>
+        <w:trPr>
+          <w:cnfStyle w:val="000000100000" w:firstRow="0" w:lastRow="0" w:firstColumn="0" w:lastColumn="0" w:oddVBand="0" w:evenVBand="0" w:oddHBand="1" w:evenHBand="0" w:firstRowFirstColumn="0" w:firstRowLastColumn="0" w:lastRowFirstColumn="0" w:lastRowLastColumn="0"/>
+        </w:trPr>
+        <w:tc>
+          <w:tcPr>
+            <w:cnfStyle w:val="001000000000" w:firstRow="0" w:lastRow="0" w:firstColumn="1" w:lastColumn="0" w:oddVBand="0" w:evenVBand="0" w:oddHBand="0" w:evenHBand="0" w:firstRowFirstColumn="0" w:firstRowLastColumn="0" w:lastRowFirstColumn="0" w:lastRowLastColumn="0"/>
+            <w:tcW w:w="1274" w:type="pct"/>
+            <w:noWrap/>
+          </w:tcPr>
+          <w:p>
+            <w:pPr>
+              <w:jc w:val="center"/>
+              <w:rPr>
+                <w:rFonts w:asciiTheme="minorHAnsi" w:eastAsiaTheme="minorEastAsia" w:hAnsiTheme="minorHAnsi" w:cstheme="minorBidi"/>
+              </w:rPr>
+            </w:pPr>
+            <w:proofErr w:type="spellStart"/>
+            <w:r>
+              <w:rPr>
+                <w:rFonts w:asciiTheme="minorHAnsi" w:eastAsiaTheme="minorEastAsia" w:hAnsiTheme="minorHAnsi" w:cstheme="minorBidi"/>
+              </w:rPr>
+              <w:t>AdresseCoprop</w:t>
+            </w:r>
+            <w:proofErr w:type="spellEnd"/>
+          </w:p>
+        </w:tc>
+        <w:tc>
+          <w:tcPr>
+            <w:tcW w:w="1229" w:type="pct"/>
+          </w:tcPr>
+          <w:p>
+            <w:pPr>
+              <w:jc w:val="center"/>
+              <w:cnfStyle w:val="000000100000" w:firstRow="0" w:lastRow="0" w:firstColumn="0" w:lastColumn="0" w:oddVBand="0" w:evenVBand="0" w:oddHBand="1" w:evenHBand="0" w:firstRowFirstColumn="0" w:firstRowLastColumn="0" w:lastRowFirstColumn="0" w:lastRowLastColumn="0"/>
+              <w:rPr>
+                <w:rFonts w:asciiTheme="minorHAnsi" w:eastAsiaTheme="minorEastAsia" w:hAnsiTheme="minorHAnsi" w:cstheme="minorBidi"/>
+              </w:rPr>
+            </w:pPr>
+            <w:r>
+              <w:rPr>
+                <w:rFonts w:asciiTheme="minorHAnsi" w:eastAsiaTheme="minorEastAsia" w:hAnsiTheme="minorHAnsi" w:cstheme="minorBidi"/>
+              </w:rPr>
+              <w:t>Adresse d’une copropriété</w:t>
+            </w:r>
+          </w:p>
+        </w:tc>
+        <w:tc>
+          <w:tcPr>
+            <w:tcW w:w="563" w:type="pct"/>
+          </w:tcPr>
+          <w:p>
+            <w:pPr>
+              <w:jc w:val="center"/>
+              <w:cnfStyle w:val="000000100000" w:firstRow="0" w:lastRow="0" w:firstColumn="0" w:lastColumn="0" w:oddVBand="0" w:evenVBand="0" w:oddHBand="1" w:evenHBand="0" w:firstRowFirstColumn="0" w:firstRowLastColumn="0" w:lastRowFirstColumn="0" w:lastRowLastColumn="0"/>
+              <w:rPr>
+                <w:rFonts w:asciiTheme="minorHAnsi" w:eastAsiaTheme="minorEastAsia" w:hAnsiTheme="minorHAnsi" w:cstheme="minorBidi"/>
+              </w:rPr>
+            </w:pPr>
+            <w:r>
+              <w:rPr>
+                <w:rFonts w:asciiTheme="minorHAnsi" w:eastAsiaTheme="minorEastAsia" w:hAnsiTheme="minorHAnsi" w:cstheme="minorBidi"/>
+              </w:rPr>
+              <w:t>Chaîne</w:t>
+            </w:r>
+          </w:p>
+        </w:tc>
+        <w:tc>
+          <w:tcPr>
+            <w:tcW w:w="559" w:type="pct"/>
+          </w:tcPr>
+          <w:p>
+            <w:pPr>
+              <w:jc w:val="center"/>
+              <w:cnfStyle w:val="000000100000" w:firstRow="0" w:lastRow="0" w:firstColumn="0" w:lastColumn="0" w:oddVBand="0" w:evenVBand="0" w:oddHBand="1" w:evenHBand="0" w:firstRowFirstColumn="0" w:firstRowLastColumn="0" w:lastRowFirstColumn="0" w:lastRowLastColumn="0"/>
+              <w:rPr>
+                <w:rFonts w:asciiTheme="minorHAnsi" w:eastAsiaTheme="minorEastAsia" w:hAnsiTheme="minorHAnsi" w:cstheme="minorBidi"/>
+              </w:rPr>
+            </w:pPr>
+            <w:r>
+              <w:rPr>
+                <w:rFonts w:asciiTheme="minorHAnsi" w:eastAsiaTheme="minorEastAsia" w:hAnsiTheme="minorHAnsi" w:cstheme="minorBidi"/>
+              </w:rPr>
+              <w:t>100</w:t>
+            </w:r>
+          </w:p>
+        </w:tc>
+        <w:tc>
+          <w:tcPr>
+            <w:tcW w:w="1375" w:type="pct"/>
+          </w:tcPr>
+          <w:p>
+            <w:pPr>
+              <w:jc w:val="center"/>
+              <w:cnfStyle w:val="000000100000" w:firstRow="0" w:lastRow="0" w:firstColumn="0" w:lastColumn="0" w:oddVBand="0" w:evenVBand="0" w:oddHBand="1" w:evenHBand="0" w:firstRowFirstColumn="0" w:firstRowLastColumn="0" w:lastRowFirstColumn="0" w:lastRowLastColumn="0"/>
+              <w:rPr>
+                <w:rFonts w:asciiTheme="minorHAnsi" w:eastAsiaTheme="minorEastAsia" w:hAnsiTheme="minorHAnsi" w:cstheme="minorBidi"/>
+              </w:rPr>
+            </w:pPr>
+          </w:p>
+        </w:tc>
+      </w:tr>
+      <w:tr>
+        <w:tc>
+          <w:tcPr>
+            <w:cnfStyle w:val="001000000000" w:firstRow="0" w:lastRow="0" w:firstColumn="1" w:lastColumn="0" w:oddVBand="0" w:evenVBand="0" w:oddHBand="0" w:evenHBand="0" w:firstRowFirstColumn="0" w:firstRowLastColumn="0" w:lastRowFirstColumn="0" w:lastRowLastColumn="0"/>
+            <w:tcW w:w="1274" w:type="pct"/>
+            <w:noWrap/>
+          </w:tcPr>
+          <w:p>
+            <w:pPr>
+              <w:jc w:val="center"/>
+              <w:rPr>
+                <w:rFonts w:asciiTheme="minorHAnsi" w:eastAsiaTheme="minorEastAsia" w:hAnsiTheme="minorHAnsi" w:cstheme="minorBidi"/>
+              </w:rPr>
+            </w:pPr>
+            <w:proofErr w:type="spellStart"/>
+            <w:r>
+              <w:rPr>
+                <w:rFonts w:asciiTheme="minorHAnsi" w:eastAsiaTheme="minorEastAsia" w:hAnsiTheme="minorHAnsi" w:cstheme="minorBidi"/>
+              </w:rPr>
+              <w:t>TantiemeGeneralesCoprop</w:t>
+            </w:r>
+            <w:proofErr w:type="spellEnd"/>
+          </w:p>
+        </w:tc>
+        <w:tc>
+          <w:tcPr>
+            <w:tcW w:w="1229" w:type="pct"/>
+          </w:tcPr>
+          <w:p>
+            <w:pPr>
+              <w:jc w:val="center"/>
+              <w:cnfStyle w:val="000000000000" w:firstRow="0" w:lastRow="0" w:firstColumn="0" w:lastColumn="0" w:oddVBand="0" w:evenVBand="0" w:oddHBand="0" w:evenHBand="0" w:firstRowFirstColumn="0" w:firstRowLastColumn="0" w:lastRowFirstColumn="0" w:lastRowLastColumn="0"/>
+              <w:rPr>
+                <w:rFonts w:asciiTheme="minorHAnsi" w:eastAsiaTheme="minorEastAsia" w:hAnsiTheme="minorHAnsi" w:cstheme="minorBidi"/>
+              </w:rPr>
+            </w:pPr>
+            <w:r>
+              <w:rPr>
+                <w:rFonts w:asciiTheme="minorHAnsi" w:eastAsiaTheme="minorEastAsia" w:hAnsiTheme="minorHAnsi" w:cstheme="minorBidi"/>
+              </w:rPr>
+              <w:t>Total des tantièmes pour les charges générales d’une copropriété</w:t>
+            </w:r>
+          </w:p>
+        </w:tc>
+        <w:tc>
+          <w:tcPr>
+            <w:tcW w:w="563" w:type="pct"/>
+          </w:tcPr>
+          <w:p>
+            <w:pPr>
+              <w:jc w:val="center"/>
+              <w:cnfStyle w:val="000000000000" w:firstRow="0" w:lastRow="0" w:firstColumn="0" w:lastColumn="0" w:oddVBand="0" w:evenVBand="0" w:oddHBand="0" w:evenHBand="0" w:firstRowFirstColumn="0" w:firstRowLastColumn="0" w:lastRowFirstColumn="0" w:lastRowLastColumn="0"/>
+              <w:rPr>
+                <w:rFonts w:asciiTheme="minorHAnsi" w:eastAsiaTheme="minorEastAsia" w:hAnsiTheme="minorHAnsi" w:cstheme="minorBidi"/>
+              </w:rPr>
+            </w:pPr>
+            <w:r>
+              <w:rPr>
+                <w:rFonts w:asciiTheme="minorHAnsi" w:eastAsiaTheme="minorEastAsia" w:hAnsiTheme="minorHAnsi" w:cstheme="minorBidi"/>
+              </w:rPr>
+              <w:t>Entier</w:t>
+            </w:r>
+          </w:p>
+        </w:tc>
+        <w:tc>
+          <w:tcPr>
+            <w:tcW w:w="559" w:type="pct"/>
+          </w:tcPr>
+          <w:p>
+            <w:pPr>
+              <w:jc w:val="center"/>
+              <w:cnfStyle w:val="000000000000" w:firstRow="0" w:lastRow="0" w:firstColumn="0" w:lastColumn="0" w:oddVBand="0" w:evenVBand="0" w:oddHBand="0" w:evenHBand="0" w:firstRowFirstColumn="0" w:firstRowLastColumn="0" w:lastRowFirstColumn="0" w:lastRowLastColumn="0"/>
+              <w:rPr>
+                <w:rFonts w:asciiTheme="minorHAnsi" w:eastAsiaTheme="minorEastAsia" w:hAnsiTheme="minorHAnsi" w:cstheme="minorBidi"/>
+              </w:rPr>
+            </w:pPr>
+          </w:p>
+        </w:tc>
+        <w:tc>
+          <w:tcPr>
+            <w:tcW w:w="1375" w:type="pct"/>
+          </w:tcPr>
+          <w:p>
+            <w:pPr>
+              <w:jc w:val="center"/>
+              <w:cnfStyle w:val="000000000000" w:firstRow="0" w:lastRow="0" w:firstColumn="0" w:lastColumn="0" w:oddVBand="0" w:evenVBand="0" w:oddHBand="0" w:evenHBand="0" w:firstRowFirstColumn="0" w:firstRowLastColumn="0" w:lastRowFirstColumn="0" w:lastRowLastColumn="0"/>
+              <w:rPr>
+                <w:rFonts w:asciiTheme="minorHAnsi" w:eastAsiaTheme="minorEastAsia" w:hAnsiTheme="minorHAnsi" w:cstheme="minorBidi"/>
+              </w:rPr>
+            </w:pPr>
+          </w:p>
+        </w:tc>
+      </w:tr>
+      <w:tr>
+        <w:trPr>
+          <w:cnfStyle w:val="000000100000" w:firstRow="0" w:lastRow="0" w:firstColumn="0" w:lastColumn="0" w:oddVBand="0" w:evenVBand="0" w:oddHBand="1" w:evenHBand="0" w:firstRowFirstColumn="0" w:firstRowLastColumn="0" w:lastRowFirstColumn="0" w:lastRowLastColumn="0"/>
+        </w:trPr>
+        <w:tc>
+          <w:tcPr>
+            <w:cnfStyle w:val="001000000000" w:firstRow="0" w:lastRow="0" w:firstColumn="1" w:lastColumn="0" w:oddVBand="0" w:evenVBand="0" w:oddHBand="0" w:evenHBand="0" w:firstRowFirstColumn="0" w:firstRowLastColumn="0" w:lastRowFirstColumn="0" w:lastRowLastColumn="0"/>
+            <w:tcW w:w="1274" w:type="pct"/>
+            <w:noWrap/>
+          </w:tcPr>
+          <w:p>
+            <w:pPr>
+              <w:jc w:val="center"/>
+              <w:rPr>
+                <w:rFonts w:asciiTheme="minorHAnsi" w:eastAsiaTheme="minorEastAsia" w:hAnsiTheme="minorHAnsi" w:cstheme="minorBidi"/>
+              </w:rPr>
+            </w:pPr>
+            <w:proofErr w:type="spellStart"/>
+            <w:r>
+              <w:rPr>
+                <w:rFonts w:asciiTheme="minorHAnsi" w:eastAsiaTheme="minorEastAsia" w:hAnsiTheme="minorHAnsi" w:cstheme="minorBidi"/>
+              </w:rPr>
+              <w:t>TantiemeBalayageCoprop</w:t>
+            </w:r>
+            <w:proofErr w:type="spellEnd"/>
+          </w:p>
+        </w:tc>
+        <w:tc>
+          <w:tcPr>
+            <w:tcW w:w="1229" w:type="pct"/>
+          </w:tcPr>
+          <w:p>
+            <w:pPr>
+              <w:jc w:val="center"/>
+              <w:cnfStyle w:val="000000100000" w:firstRow="0" w:lastRow="0" w:firstColumn="0" w:lastColumn="0" w:oddVBand="0" w:evenVBand="0" w:oddHBand="1" w:evenHBand="0" w:firstRowFirstColumn="0" w:firstRowLastColumn="0" w:lastRowFirstColumn="0" w:lastRowLastColumn="0"/>
+              <w:rPr>
+                <w:rFonts w:asciiTheme="minorHAnsi" w:eastAsiaTheme="minorEastAsia" w:hAnsiTheme="minorHAnsi" w:cstheme="minorBidi"/>
+              </w:rPr>
+            </w:pPr>
+            <w:r>
+              <w:rPr>
+                <w:rFonts w:asciiTheme="minorHAnsi" w:eastAsiaTheme="minorEastAsia" w:hAnsiTheme="minorHAnsi" w:cstheme="minorBidi"/>
+              </w:rPr>
+              <w:t>Total des tantièmes pour le balayage d’une copropriété</w:t>
+            </w:r>
+          </w:p>
+        </w:tc>
+        <w:tc>
+          <w:tcPr>
+            <w:tcW w:w="563" w:type="pct"/>
+          </w:tcPr>
+          <w:p>
+            <w:pPr>
+              <w:jc w:val="center"/>
+              <w:cnfStyle w:val="000000100000" w:firstRow="0" w:lastRow="0" w:firstColumn="0" w:lastColumn="0" w:oddVBand="0" w:evenVBand="0" w:oddHBand="1" w:evenHBand="0" w:firstRowFirstColumn="0" w:firstRowLastColumn="0" w:lastRowFirstColumn="0" w:lastRowLastColumn="0"/>
+              <w:rPr>
+                <w:rFonts w:asciiTheme="minorHAnsi" w:eastAsiaTheme="minorEastAsia" w:hAnsiTheme="minorHAnsi" w:cstheme="minorBidi"/>
+              </w:rPr>
+            </w:pPr>
+            <w:r>
+              <w:rPr>
+                <w:rFonts w:asciiTheme="minorHAnsi" w:eastAsiaTheme="minorEastAsia" w:hAnsiTheme="minorHAnsi" w:cstheme="minorBidi"/>
+              </w:rPr>
+              <w:t>Entier</w:t>
+            </w:r>
+          </w:p>
+        </w:tc>
+        <w:tc>
+          <w:tcPr>
+            <w:tcW w:w="559" w:type="pct"/>
+          </w:tcPr>
+          <w:p>
+            <w:pPr>
+              <w:jc w:val="center"/>
+              <w:cnfStyle w:val="000000100000" w:firstRow="0" w:lastRow="0" w:firstColumn="0" w:lastColumn="0" w:oddVBand="0" w:evenVBand="0" w:oddHBand="1" w:evenHBand="0" w:firstRowFirstColumn="0" w:firstRowLastColumn="0" w:lastRowFirstColumn="0" w:lastRowLastColumn="0"/>
+              <w:rPr>
+                <w:rFonts w:asciiTheme="minorHAnsi" w:eastAsiaTheme="minorEastAsia" w:hAnsiTheme="minorHAnsi" w:cstheme="minorBidi"/>
+              </w:rPr>
+            </w:pPr>
+          </w:p>
+        </w:tc>
+        <w:tc>
+          <w:tcPr>
+            <w:tcW w:w="1375" w:type="pct"/>
+          </w:tcPr>
+          <w:p>
+            <w:pPr>
+              <w:jc w:val="center"/>
+              <w:cnfStyle w:val="000000100000" w:firstRow="0" w:lastRow="0" w:firstColumn="0" w:lastColumn="0" w:oddVBand="0" w:evenVBand="0" w:oddHBand="1" w:evenHBand="0" w:firstRowFirstColumn="0" w:firstRowLastColumn="0" w:lastRowFirstColumn="0" w:lastRowLastColumn="0"/>
+              <w:rPr>
+                <w:rFonts w:asciiTheme="minorHAnsi" w:eastAsiaTheme="minorEastAsia" w:hAnsiTheme="minorHAnsi" w:cstheme="minorBidi"/>
+              </w:rPr>
+            </w:pPr>
+          </w:p>
+        </w:tc>
+      </w:tr>
+      <w:tr>
+        <w:tc>
+          <w:tcPr>
+            <w:cnfStyle w:val="001000000000" w:firstRow="0" w:lastRow="0" w:firstColumn="1" w:lastColumn="0" w:oddVBand="0" w:evenVBand="0" w:oddHBand="0" w:evenHBand="0" w:firstRowFirstColumn="0" w:firstRowLastColumn="0" w:lastRowFirstColumn="0" w:lastRowLastColumn="0"/>
+            <w:tcW w:w="1274" w:type="pct"/>
+            <w:noWrap/>
+          </w:tcPr>
+          <w:p>
+            <w:pPr>
+              <w:jc w:val="center"/>
+              <w:rPr>
+                <w:rFonts w:asciiTheme="minorHAnsi" w:eastAsiaTheme="minorEastAsia" w:hAnsiTheme="minorHAnsi" w:cstheme="minorBidi"/>
+              </w:rPr>
+            </w:pPr>
+            <w:proofErr w:type="spellStart"/>
+            <w:r>
+              <w:rPr>
+                <w:rFonts w:asciiTheme="minorHAnsi" w:eastAsiaTheme="minorEastAsia" w:hAnsiTheme="minorHAnsi" w:cstheme="minorBidi"/>
+              </w:rPr>
+              <w:t>TantiemeChauffageCoprop</w:t>
+            </w:r>
+            <w:proofErr w:type="spellEnd"/>
+          </w:p>
+        </w:tc>
+        <w:tc>
+          <w:tcPr>
+            <w:tcW w:w="1229" w:type="pct"/>
+          </w:tcPr>
+          <w:p>
+            <w:pPr>
+              <w:jc w:val="center"/>
+              <w:cnfStyle w:val="000000000000" w:firstRow="0" w:lastRow="0" w:firstColumn="0" w:lastColumn="0" w:oddVBand="0" w:evenVBand="0" w:oddHBand="0" w:evenHBand="0" w:firstRowFirstColumn="0" w:firstRowLastColumn="0" w:lastRowFirstColumn="0" w:lastRowLastColumn="0"/>
+              <w:rPr>
+                <w:rFonts w:asciiTheme="minorHAnsi" w:eastAsiaTheme="minorEastAsia" w:hAnsiTheme="minorHAnsi" w:cstheme="minorBidi"/>
+              </w:rPr>
+            </w:pPr>
+            <w:r>
+              <w:rPr>
+                <w:rFonts w:asciiTheme="minorHAnsi" w:eastAsiaTheme="minorEastAsia" w:hAnsiTheme="minorHAnsi" w:cstheme="minorBidi"/>
+              </w:rPr>
+              <w:t xml:space="preserve">Total des tantièmes pour le chauffage d’une </w:t>
+            </w:r>
+            <w:proofErr w:type="spellStart"/>
+            <w:r>
+              <w:rPr>
+                <w:rFonts w:asciiTheme="minorHAnsi" w:eastAsiaTheme="minorEastAsia" w:hAnsiTheme="minorHAnsi" w:cstheme="minorBidi"/>
+              </w:rPr>
+              <w:t>corpropriété</w:t>
+            </w:r>
+            <w:proofErr w:type="spellEnd"/>
+          </w:p>
+        </w:tc>
+        <w:tc>
+          <w:tcPr>
+            <w:tcW w:w="563" w:type="pct"/>
+          </w:tcPr>
+          <w:p>
+            <w:pPr>
+              <w:jc w:val="center"/>
+              <w:cnfStyle w:val="000000000000" w:firstRow="0" w:lastRow="0" w:firstColumn="0" w:lastColumn="0" w:oddVBand="0" w:evenVBand="0" w:oddHBand="0" w:evenHBand="0" w:firstRowFirstColumn="0" w:firstRowLastColumn="0" w:lastRowFirstColumn="0" w:lastRowLastColumn="0"/>
+              <w:rPr>
+                <w:rFonts w:asciiTheme="minorHAnsi" w:eastAsiaTheme="minorEastAsia" w:hAnsiTheme="minorHAnsi" w:cstheme="minorBidi"/>
+              </w:rPr>
+            </w:pPr>
+            <w:r>
+              <w:rPr>
+                <w:rFonts w:asciiTheme="minorHAnsi" w:eastAsiaTheme="minorEastAsia" w:hAnsiTheme="minorHAnsi" w:cstheme="minorBidi"/>
+              </w:rPr>
+              <w:t>Entier</w:t>
+            </w:r>
+          </w:p>
+        </w:tc>
+        <w:tc>
+          <w:tcPr>
+            <w:tcW w:w="559" w:type="pct"/>
+          </w:tcPr>
+          <w:p>
+            <w:pPr>
+              <w:jc w:val="center"/>
+              <w:cnfStyle w:val="000000000000" w:firstRow="0" w:lastRow="0" w:firstColumn="0" w:lastColumn="0" w:oddVBand="0" w:evenVBand="0" w:oddHBand="0" w:evenHBand="0" w:firstRowFirstColumn="0" w:firstRowLastColumn="0" w:lastRowFirstColumn="0" w:lastRowLastColumn="0"/>
+              <w:rPr>
+                <w:rFonts w:asciiTheme="minorHAnsi" w:eastAsiaTheme="minorEastAsia" w:hAnsiTheme="minorHAnsi" w:cstheme="minorBidi"/>
+              </w:rPr>
+            </w:pPr>
+          </w:p>
+        </w:tc>
+        <w:tc>
+          <w:tcPr>
+            <w:tcW w:w="1375" w:type="pct"/>
+          </w:tcPr>
+          <w:p>
+            <w:pPr>
+              <w:jc w:val="center"/>
+              <w:cnfStyle w:val="000000000000" w:firstRow="0" w:lastRow="0" w:firstColumn="0" w:lastColumn="0" w:oddVBand="0" w:evenVBand="0" w:oddHBand="0" w:evenHBand="0" w:firstRowFirstColumn="0" w:firstRowLastColumn="0" w:lastRowFirstColumn="0" w:lastRowLastColumn="0"/>
+              <w:rPr>
+                <w:rFonts w:asciiTheme="minorHAnsi" w:eastAsiaTheme="minorEastAsia" w:hAnsiTheme="minorHAnsi" w:cstheme="minorBidi"/>
+              </w:rPr>
+            </w:pPr>
+          </w:p>
+        </w:tc>
+      </w:tr>
+      <w:tr>
+        <w:trPr>
+          <w:cnfStyle w:val="000000100000" w:firstRow="0" w:lastRow="0" w:firstColumn="0" w:lastColumn="0" w:oddVBand="0" w:evenVBand="0" w:oddHBand="1" w:evenHBand="0" w:firstRowFirstColumn="0" w:firstRowLastColumn="0" w:lastRowFirstColumn="0" w:lastRowLastColumn="0"/>
+        </w:trPr>
+        <w:tc>
+          <w:tcPr>
+            <w:cnfStyle w:val="001000000000" w:firstRow="0" w:lastRow="0" w:firstColumn="1" w:lastColumn="0" w:oddVBand="0" w:evenVBand="0" w:oddHBand="0" w:evenHBand="0" w:firstRowFirstColumn="0" w:firstRowLastColumn="0" w:lastRowFirstColumn="0" w:lastRowLastColumn="0"/>
+            <w:tcW w:w="1274" w:type="pct"/>
+            <w:noWrap/>
+          </w:tcPr>
+          <w:p>
+            <w:pPr>
+              <w:jc w:val="center"/>
+              <w:rPr>
+                <w:rFonts w:asciiTheme="minorHAnsi" w:eastAsiaTheme="minorEastAsia" w:hAnsiTheme="minorHAnsi" w:cstheme="minorBidi"/>
+              </w:rPr>
+            </w:pPr>
+            <w:proofErr w:type="spellStart"/>
+            <w:r>
+              <w:rPr>
+                <w:rFonts w:asciiTheme="minorHAnsi" w:eastAsiaTheme="minorEastAsia" w:hAnsiTheme="minorHAnsi" w:cstheme="minorBidi"/>
+              </w:rPr>
+              <w:t>IdEntreprise</w:t>
+            </w:r>
+            <w:proofErr w:type="spellEnd"/>
+          </w:p>
+        </w:tc>
+        <w:tc>
+          <w:tcPr>
+            <w:tcW w:w="1229" w:type="pct"/>
+          </w:tcPr>
+          <w:p>
+            <w:pPr>
+              <w:jc w:val="center"/>
+              <w:cnfStyle w:val="000000100000" w:firstRow="0" w:lastRow="0" w:firstColumn="0" w:lastColumn="0" w:oddVBand="0" w:evenVBand="0" w:oddHBand="1" w:evenHBand="0" w:firstRowFirstColumn="0" w:firstRowLastColumn="0" w:lastRowFirstColumn="0" w:lastRowLastColumn="0"/>
+              <w:rPr>
+                <w:rFonts w:asciiTheme="minorHAnsi" w:eastAsiaTheme="minorEastAsia" w:hAnsiTheme="minorHAnsi" w:cstheme="minorBidi"/>
+              </w:rPr>
+            </w:pPr>
+            <w:r>
+              <w:rPr>
+                <w:rFonts w:asciiTheme="minorHAnsi" w:eastAsiaTheme="minorEastAsia" w:hAnsiTheme="minorHAnsi" w:cstheme="minorBidi"/>
+              </w:rPr>
+              <w:t>Identifiant d’une entreprise</w:t>
+            </w:r>
+          </w:p>
+        </w:tc>
+        <w:tc>
+          <w:tcPr>
+            <w:tcW w:w="563" w:type="pct"/>
+          </w:tcPr>
+          <w:p>
+            <w:pPr>
+              <w:jc w:val="center"/>
+              <w:cnfStyle w:val="000000100000" w:firstRow="0" w:lastRow="0" w:firstColumn="0" w:lastColumn="0" w:oddVBand="0" w:evenVBand="0" w:oddHBand="1" w:evenHBand="0" w:firstRowFirstColumn="0" w:firstRowLastColumn="0" w:lastRowFirstColumn="0" w:lastRowLastColumn="0"/>
+              <w:rPr>
+                <w:rFonts w:asciiTheme="minorHAnsi" w:eastAsiaTheme="minorEastAsia" w:hAnsiTheme="minorHAnsi" w:cstheme="minorBidi"/>
+              </w:rPr>
+            </w:pPr>
+            <w:r>
+              <w:rPr>
+                <w:rFonts w:asciiTheme="minorHAnsi" w:eastAsiaTheme="minorEastAsia" w:hAnsiTheme="minorHAnsi" w:cstheme="minorBidi"/>
+              </w:rPr>
+              <w:t>Entier</w:t>
+            </w:r>
+          </w:p>
+        </w:tc>
+        <w:tc>
+          <w:tcPr>
+            <w:tcW w:w="559" w:type="pct"/>
+          </w:tcPr>
+          <w:p>
+            <w:pPr>
+              <w:jc w:val="center"/>
+              <w:cnfStyle w:val="000000100000" w:firstRow="0" w:lastRow="0" w:firstColumn="0" w:lastColumn="0" w:oddVBand="0" w:evenVBand="0" w:oddHBand="1" w:evenHBand="0" w:firstRowFirstColumn="0" w:firstRowLastColumn="0" w:lastRowFirstColumn="0" w:lastRowLastColumn="0"/>
+              <w:rPr>
+                <w:rFonts w:asciiTheme="minorHAnsi" w:eastAsiaTheme="minorEastAsia" w:hAnsiTheme="minorHAnsi" w:cstheme="minorBidi"/>
+              </w:rPr>
+            </w:pPr>
+          </w:p>
+        </w:tc>
+        <w:tc>
+          <w:tcPr>
+            <w:tcW w:w="1375" w:type="pct"/>
+          </w:tcPr>
+          <w:p>
+            <w:pPr>
+              <w:jc w:val="center"/>
+              <w:cnfStyle w:val="000000100000" w:firstRow="0" w:lastRow="0" w:firstColumn="0" w:lastColumn="0" w:oddVBand="0" w:evenVBand="0" w:oddHBand="1" w:evenHBand="0" w:firstRowFirstColumn="0" w:firstRowLastColumn="0" w:lastRowFirstColumn="0" w:lastRowLastColumn="0"/>
+              <w:rPr>
+                <w:rFonts w:asciiTheme="minorHAnsi" w:eastAsiaTheme="minorEastAsia" w:hAnsiTheme="minorHAnsi" w:cstheme="minorBidi"/>
+              </w:rPr>
+            </w:pPr>
+            <w:r>
+              <w:rPr>
+                <w:rFonts w:asciiTheme="minorHAnsi" w:eastAsiaTheme="minorEastAsia" w:hAnsiTheme="minorHAnsi" w:cstheme="minorBidi"/>
+              </w:rPr>
+              <w:t>Non nul</w:t>
+            </w:r>
+          </w:p>
+        </w:tc>
+      </w:tr>
+      <w:tr>
+        <w:tc>
+          <w:tcPr>
+            <w:cnfStyle w:val="001000000000" w:firstRow="0" w:lastRow="0" w:firstColumn="1" w:lastColumn="0" w:oddVBand="0" w:evenVBand="0" w:oddHBand="0" w:evenHBand="0" w:firstRowFirstColumn="0" w:firstRowLastColumn="0" w:lastRowFirstColumn="0" w:lastRowLastColumn="0"/>
+            <w:tcW w:w="1274" w:type="pct"/>
+            <w:noWrap/>
+          </w:tcPr>
+          <w:p>
+            <w:pPr>
+              <w:jc w:val="center"/>
+              <w:rPr>
+                <w:rFonts w:asciiTheme="minorHAnsi" w:eastAsiaTheme="minorEastAsia" w:hAnsiTheme="minorHAnsi" w:cstheme="minorBidi"/>
+              </w:rPr>
+            </w:pPr>
+            <w:proofErr w:type="spellStart"/>
+            <w:r>
+              <w:rPr>
+                <w:rFonts w:asciiTheme="minorHAnsi" w:eastAsiaTheme="minorEastAsia" w:hAnsiTheme="minorHAnsi" w:cstheme="minorBidi"/>
+              </w:rPr>
+              <w:t>NomEntreprise</w:t>
+            </w:r>
+            <w:proofErr w:type="spellEnd"/>
+          </w:p>
+        </w:tc>
+        <w:tc>
+          <w:tcPr>
+            <w:tcW w:w="1229" w:type="pct"/>
+          </w:tcPr>
+          <w:p>
+            <w:pPr>
+              <w:jc w:val="center"/>
+              <w:cnfStyle w:val="000000000000" w:firstRow="0" w:lastRow="0" w:firstColumn="0" w:lastColumn="0" w:oddVBand="0" w:evenVBand="0" w:oddHBand="0" w:evenHBand="0" w:firstRowFirstColumn="0" w:firstRowLastColumn="0" w:lastRowFirstColumn="0" w:lastRowLastColumn="0"/>
+              <w:rPr>
+                <w:rFonts w:asciiTheme="minorHAnsi" w:eastAsiaTheme="minorEastAsia" w:hAnsiTheme="minorHAnsi" w:cstheme="minorBidi"/>
+              </w:rPr>
+            </w:pPr>
+            <w:r>
+              <w:rPr>
+                <w:rFonts w:asciiTheme="minorHAnsi" w:eastAsiaTheme="minorEastAsia" w:hAnsiTheme="minorHAnsi" w:cstheme="minorBidi"/>
+              </w:rPr>
+              <w:t>Nom d’une entreprise</w:t>
+            </w:r>
+          </w:p>
+        </w:tc>
+        <w:tc>
+          <w:tcPr>
+            <w:tcW w:w="563" w:type="pct"/>
+          </w:tcPr>
+          <w:p>
+            <w:pPr>
+              <w:jc w:val="center"/>
+              <w:cnfStyle w:val="000000000000" w:firstRow="0" w:lastRow="0" w:firstColumn="0" w:lastColumn="0" w:oddVBand="0" w:evenVBand="0" w:oddHBand="0" w:evenHBand="0" w:firstRowFirstColumn="0" w:firstRowLastColumn="0" w:lastRowFirstColumn="0" w:lastRowLastColumn="0"/>
+              <w:rPr>
+                <w:rFonts w:asciiTheme="minorHAnsi" w:eastAsiaTheme="minorEastAsia" w:hAnsiTheme="minorHAnsi" w:cstheme="minorBidi"/>
+              </w:rPr>
+            </w:pPr>
+            <w:r>
+              <w:rPr>
+                <w:rFonts w:asciiTheme="minorHAnsi" w:eastAsiaTheme="minorEastAsia" w:hAnsiTheme="minorHAnsi" w:cstheme="minorBidi"/>
+              </w:rPr>
+              <w:t>Chaine</w:t>
+            </w:r>
+          </w:p>
+        </w:tc>
+        <w:tc>
+          <w:tcPr>
+            <w:tcW w:w="559" w:type="pct"/>
+          </w:tcPr>
+          <w:p>
+            <w:pPr>
+              <w:jc w:val="center"/>
+              <w:cnfStyle w:val="000000000000" w:firstRow="0" w:lastRow="0" w:firstColumn="0" w:lastColumn="0" w:oddVBand="0" w:evenVBand="0" w:oddHBand="0" w:evenHBand="0" w:firstRowFirstColumn="0" w:firstRowLastColumn="0" w:lastRowFirstColumn="0" w:lastRowLastColumn="0"/>
+              <w:rPr>
+                <w:rFonts w:asciiTheme="minorHAnsi" w:eastAsiaTheme="minorEastAsia" w:hAnsiTheme="minorHAnsi" w:cstheme="minorBidi"/>
+              </w:rPr>
+            </w:pPr>
+          </w:p>
+        </w:tc>
+        <w:tc>
+          <w:tcPr>
+            <w:tcW w:w="1375" w:type="pct"/>
+          </w:tcPr>
+          <w:p>
+            <w:pPr>
+              <w:jc w:val="center"/>
+              <w:cnfStyle w:val="000000000000" w:firstRow="0" w:lastRow="0" w:firstColumn="0" w:lastColumn="0" w:oddVBand="0" w:evenVBand="0" w:oddHBand="0" w:evenHBand="0" w:firstRowFirstColumn="0" w:firstRowLastColumn="0" w:lastRowFirstColumn="0" w:lastRowLastColumn="0"/>
+              <w:rPr>
+                <w:rFonts w:asciiTheme="minorHAnsi" w:eastAsiaTheme="minorEastAsia" w:hAnsiTheme="minorHAnsi" w:cstheme="minorBidi"/>
+              </w:rPr>
+            </w:pPr>
+          </w:p>
+        </w:tc>
+      </w:tr>
+      <w:tr>
+        <w:trPr>
+          <w:cnfStyle w:val="000000100000" w:firstRow="0" w:lastRow="0" w:firstColumn="0" w:lastColumn="0" w:oddVBand="0" w:evenVBand="0" w:oddHBand="1" w:evenHBand="0" w:firstRowFirstColumn="0" w:firstRowLastColumn="0" w:lastRowFirstColumn="0" w:lastRowLastColumn="0"/>
+        </w:trPr>
+        <w:tc>
+          <w:tcPr>
+            <w:cnfStyle w:val="001000000000" w:firstRow="0" w:lastRow="0" w:firstColumn="1" w:lastColumn="0" w:oddVBand="0" w:evenVBand="0" w:oddHBand="0" w:evenHBand="0" w:firstRowFirstColumn="0" w:firstRowLastColumn="0" w:lastRowFirstColumn="0" w:lastRowLastColumn="0"/>
+            <w:tcW w:w="1274" w:type="pct"/>
+            <w:noWrap/>
+          </w:tcPr>
+          <w:p>
+            <w:pPr>
+              <w:jc w:val="center"/>
+              <w:rPr>
+                <w:rFonts w:asciiTheme="minorHAnsi" w:eastAsiaTheme="minorEastAsia" w:hAnsiTheme="minorHAnsi" w:cstheme="minorBidi"/>
+              </w:rPr>
+            </w:pPr>
+            <w:proofErr w:type="spellStart"/>
+            <w:r>
+              <w:rPr>
+                <w:rFonts w:asciiTheme="minorHAnsi" w:eastAsiaTheme="minorEastAsia" w:hAnsiTheme="minorHAnsi" w:cstheme="minorBidi"/>
+              </w:rPr>
+              <w:t>AdresseEntreprise</w:t>
+            </w:r>
+            <w:proofErr w:type="spellEnd"/>
+          </w:p>
+        </w:tc>
+        <w:tc>
+          <w:tcPr>
+            <w:tcW w:w="1229" w:type="pct"/>
+          </w:tcPr>
+          <w:p>
+            <w:pPr>
+              <w:jc w:val="center"/>
+              <w:cnfStyle w:val="000000100000" w:firstRow="0" w:lastRow="0" w:firstColumn="0" w:lastColumn="0" w:oddVBand="0" w:evenVBand="0" w:oddHBand="1" w:evenHBand="0" w:firstRowFirstColumn="0" w:firstRowLastColumn="0" w:lastRowFirstColumn="0" w:lastRowLastColumn="0"/>
+              <w:rPr>
+                <w:rFonts w:asciiTheme="minorHAnsi" w:eastAsiaTheme="minorEastAsia" w:hAnsiTheme="minorHAnsi" w:cstheme="minorBidi"/>
+              </w:rPr>
+            </w:pPr>
+            <w:r>
+              <w:rPr>
+                <w:rFonts w:asciiTheme="minorHAnsi" w:eastAsiaTheme="minorEastAsia" w:hAnsiTheme="minorHAnsi" w:cstheme="minorBidi"/>
+              </w:rPr>
+              <w:t>Adresse d’une entreprise</w:t>
+            </w:r>
+          </w:p>
+        </w:tc>
+        <w:tc>
+          <w:tcPr>
+            <w:tcW w:w="563" w:type="pct"/>
+          </w:tcPr>
+          <w:p>
+            <w:pPr>
+              <w:jc w:val="center"/>
+              <w:cnfStyle w:val="000000100000" w:firstRow="0" w:lastRow="0" w:firstColumn="0" w:lastColumn="0" w:oddVBand="0" w:evenVBand="0" w:oddHBand="1" w:evenHBand="0" w:firstRowFirstColumn="0" w:firstRowLastColumn="0" w:lastRowFirstColumn="0" w:lastRowLastColumn="0"/>
+              <w:rPr>
+                <w:rFonts w:asciiTheme="minorHAnsi" w:eastAsiaTheme="minorEastAsia" w:hAnsiTheme="minorHAnsi" w:cstheme="minorBidi"/>
+              </w:rPr>
+            </w:pPr>
+            <w:r>
+              <w:rPr>
+                <w:rFonts w:asciiTheme="minorHAnsi" w:eastAsiaTheme="minorEastAsia" w:hAnsiTheme="minorHAnsi" w:cstheme="minorBidi"/>
+              </w:rPr>
+              <w:t>Chaine</w:t>
+            </w:r>
+          </w:p>
+        </w:tc>
+        <w:tc>
+          <w:tcPr>
+            <w:tcW w:w="559" w:type="pct"/>
+          </w:tcPr>
+          <w:p>
+            <w:pPr>
+              <w:jc w:val="center"/>
+              <w:cnfStyle w:val="000000100000" w:firstRow="0" w:lastRow="0" w:firstColumn="0" w:lastColumn="0" w:oddVBand="0" w:evenVBand="0" w:oddHBand="1" w:evenHBand="0" w:firstRowFirstColumn="0" w:firstRowLastColumn="0" w:lastRowFirstColumn="0" w:lastRowLastColumn="0"/>
+              <w:rPr>
+                <w:rFonts w:asciiTheme="minorHAnsi" w:eastAsiaTheme="minorEastAsia" w:hAnsiTheme="minorHAnsi" w:cstheme="minorBidi"/>
+              </w:rPr>
+            </w:pPr>
+          </w:p>
+        </w:tc>
+        <w:tc>
+          <w:tcPr>
+            <w:tcW w:w="1375" w:type="pct"/>
+          </w:tcPr>
+          <w:p>
+            <w:pPr>
+              <w:jc w:val="center"/>
+              <w:cnfStyle w:val="000000100000" w:firstRow="0" w:lastRow="0" w:firstColumn="0" w:lastColumn="0" w:oddVBand="0" w:evenVBand="0" w:oddHBand="1" w:evenHBand="0" w:firstRowFirstColumn="0" w:firstRowLastColumn="0" w:lastRowFirstColumn="0" w:lastRowLastColumn="0"/>
+              <w:rPr>
+                <w:rFonts w:asciiTheme="minorHAnsi" w:eastAsiaTheme="minorEastAsia" w:hAnsiTheme="minorHAnsi" w:cstheme="minorBidi"/>
+              </w:rPr>
+            </w:pPr>
+          </w:p>
+        </w:tc>
+      </w:tr>
+      <w:tr>
+        <w:tc>
+          <w:tcPr>
+            <w:cnfStyle w:val="001000000000" w:firstRow="0" w:lastRow="0" w:firstColumn="1" w:lastColumn="0" w:oddVBand="0" w:evenVBand="0" w:oddHBand="0" w:evenHBand="0" w:firstRowFirstColumn="0" w:firstRowLastColumn="0" w:lastRowFirstColumn="0" w:lastRowLastColumn="0"/>
+            <w:tcW w:w="1274" w:type="pct"/>
+            <w:noWrap/>
+          </w:tcPr>
+          <w:p>
+            <w:pPr>
+              <w:jc w:val="center"/>
+              <w:rPr>
+                <w:rFonts w:asciiTheme="minorHAnsi" w:eastAsiaTheme="minorEastAsia" w:hAnsiTheme="minorHAnsi" w:cstheme="minorBidi"/>
+              </w:rPr>
+            </w:pPr>
+            <w:proofErr w:type="spellStart"/>
+            <w:r>
+              <w:rPr>
+                <w:rFonts w:asciiTheme="minorHAnsi" w:eastAsiaTheme="minorEastAsia" w:hAnsiTheme="minorHAnsi" w:cstheme="minorBidi"/>
+              </w:rPr>
+              <w:t>TelephoneEntreprise</w:t>
+            </w:r>
+            <w:proofErr w:type="spellEnd"/>
+          </w:p>
+        </w:tc>
+        <w:tc>
+          <w:tcPr>
+            <w:tcW w:w="1229" w:type="pct"/>
+          </w:tcPr>
+          <w:p>
+            <w:pPr>
+              <w:jc w:val="center"/>
+              <w:cnfStyle w:val="000000000000" w:firstRow="0" w:lastRow="0" w:firstColumn="0" w:lastColumn="0" w:oddVBand="0" w:evenVBand="0" w:oddHBand="0" w:evenHBand="0" w:firstRowFirstColumn="0" w:firstRowLastColumn="0" w:lastRowFirstColumn="0" w:lastRowLastColumn="0"/>
+              <w:rPr>
+                <w:rFonts w:asciiTheme="minorHAnsi" w:eastAsiaTheme="minorEastAsia" w:hAnsiTheme="minorHAnsi" w:cstheme="minorBidi"/>
+              </w:rPr>
+            </w:pPr>
+            <w:r>
+              <w:rPr>
+                <w:rFonts w:asciiTheme="minorHAnsi" w:eastAsiaTheme="minorEastAsia" w:hAnsiTheme="minorHAnsi" w:cstheme="minorBidi"/>
+              </w:rPr>
+              <w:t>Numéro de téléphone d’une entreprise</w:t>
+            </w:r>
+          </w:p>
+        </w:tc>
+        <w:tc>
+          <w:tcPr>
+            <w:tcW w:w="563" w:type="pct"/>
+          </w:tcPr>
+          <w:p>
+            <w:pPr>
+              <w:jc w:val="center"/>
+              <w:cnfStyle w:val="000000000000" w:firstRow="0" w:lastRow="0" w:firstColumn="0" w:lastColumn="0" w:oddVBand="0" w:evenVBand="0" w:oddHBand="0" w:evenHBand="0" w:firstRowFirstColumn="0" w:firstRowLastColumn="0" w:lastRowFirstColumn="0" w:lastRowLastColumn="0"/>
+              <w:rPr>
+                <w:rFonts w:asciiTheme="minorHAnsi" w:eastAsiaTheme="minorEastAsia" w:hAnsiTheme="minorHAnsi" w:cstheme="minorBidi"/>
+              </w:rPr>
+            </w:pPr>
+            <w:r>
+              <w:rPr>
+                <w:rFonts w:asciiTheme="minorHAnsi" w:eastAsiaTheme="minorEastAsia" w:hAnsiTheme="minorHAnsi" w:cstheme="minorBidi"/>
+              </w:rPr>
+              <w:t>Numéro séquentiel</w:t>
+            </w:r>
+          </w:p>
+        </w:tc>
+        <w:tc>
+          <w:tcPr>
+            <w:tcW w:w="559" w:type="pct"/>
+          </w:tcPr>
+          <w:p>
+            <w:pPr>
+              <w:jc w:val="center"/>
+              <w:cnfStyle w:val="000000000000" w:firstRow="0" w:lastRow="0" w:firstColumn="0" w:lastColumn="0" w:oddVBand="0" w:evenVBand="0" w:oddHBand="0" w:evenHBand="0" w:firstRowFirstColumn="0" w:firstRowLastColumn="0" w:lastRowFirstColumn="0" w:lastRowLastColumn="0"/>
+              <w:rPr>
+                <w:rFonts w:asciiTheme="minorHAnsi" w:eastAsiaTheme="minorEastAsia" w:hAnsiTheme="minorHAnsi" w:cstheme="minorBidi"/>
+              </w:rPr>
+            </w:pPr>
+          </w:p>
+        </w:tc>
+        <w:tc>
+          <w:tcPr>
+            <w:tcW w:w="1375" w:type="pct"/>
+          </w:tcPr>
+          <w:p>
+            <w:pPr>
+              <w:jc w:val="center"/>
+              <w:cnfStyle w:val="000000000000" w:firstRow="0" w:lastRow="0" w:firstColumn="0" w:lastColumn="0" w:oddVBand="0" w:evenVBand="0" w:oddHBand="0" w:evenHBand="0" w:firstRowFirstColumn="0" w:firstRowLastColumn="0" w:lastRowFirstColumn="0" w:lastRowLastColumn="0"/>
+              <w:rPr>
+                <w:rFonts w:asciiTheme="minorHAnsi" w:eastAsiaTheme="minorEastAsia" w:hAnsiTheme="minorHAnsi" w:cstheme="minorBidi"/>
+              </w:rPr>
+            </w:pPr>
+          </w:p>
+        </w:tc>
+      </w:tr>
+      <w:tr>
+        <w:trPr>
+          <w:cnfStyle w:val="000000100000" w:firstRow="0" w:lastRow="0" w:firstColumn="0" w:lastColumn="0" w:oddVBand="0" w:evenVBand="0" w:oddHBand="1" w:evenHBand="0" w:firstRowFirstColumn="0" w:firstRowLastColumn="0" w:lastRowFirstColumn="0" w:lastRowLastColumn="0"/>
+        </w:trPr>
+        <w:tc>
+          <w:tcPr>
+            <w:cnfStyle w:val="001000000000" w:firstRow="0" w:lastRow="0" w:firstColumn="1" w:lastColumn="0" w:oddVBand="0" w:evenVBand="0" w:oddHBand="0" w:evenHBand="0" w:firstRowFirstColumn="0" w:firstRowLastColumn="0" w:lastRowFirstColumn="0" w:lastRowLastColumn="0"/>
+            <w:tcW w:w="1274" w:type="pct"/>
+            <w:noWrap/>
+          </w:tcPr>
+          <w:p>
+            <w:pPr>
+              <w:jc w:val="center"/>
+              <w:rPr>
+                <w:rFonts w:asciiTheme="minorHAnsi" w:eastAsiaTheme="minorEastAsia" w:hAnsiTheme="minorHAnsi" w:cstheme="minorBidi"/>
+              </w:rPr>
+            </w:pPr>
+            <w:proofErr w:type="spellStart"/>
+            <w:r>
+              <w:rPr>
+                <w:rFonts w:asciiTheme="minorHAnsi" w:eastAsiaTheme="minorEastAsia" w:hAnsiTheme="minorHAnsi" w:cstheme="minorBidi"/>
+              </w:rPr>
+              <w:t>TelecopieEntreprise</w:t>
+            </w:r>
+            <w:proofErr w:type="spellEnd"/>
+          </w:p>
+        </w:tc>
+        <w:tc>
+          <w:tcPr>
+            <w:tcW w:w="1229" w:type="pct"/>
+          </w:tcPr>
+          <w:p>
+            <w:pPr>
+              <w:jc w:val="center"/>
+              <w:cnfStyle w:val="000000100000" w:firstRow="0" w:lastRow="0" w:firstColumn="0" w:lastColumn="0" w:oddVBand="0" w:evenVBand="0" w:oddHBand="1" w:evenHBand="0" w:firstRowFirstColumn="0" w:firstRowLastColumn="0" w:lastRowFirstColumn="0" w:lastRowLastColumn="0"/>
+              <w:rPr>
+                <w:rFonts w:asciiTheme="minorHAnsi" w:eastAsiaTheme="minorEastAsia" w:hAnsiTheme="minorHAnsi" w:cstheme="minorBidi"/>
+              </w:rPr>
+            </w:pPr>
+            <w:r>
+              <w:rPr>
+                <w:rFonts w:asciiTheme="minorHAnsi" w:eastAsiaTheme="minorEastAsia" w:hAnsiTheme="minorHAnsi" w:cstheme="minorBidi"/>
+              </w:rPr>
+              <w:t>Numéro de télécopie d’une entreprise</w:t>
+            </w:r>
+          </w:p>
+        </w:tc>
+        <w:tc>
+          <w:tcPr>
+            <w:tcW w:w="563" w:type="pct"/>
+          </w:tcPr>
+          <w:p>
+            <w:pPr>
+              <w:jc w:val="center"/>
+              <w:cnfStyle w:val="000000100000" w:firstRow="0" w:lastRow="0" w:firstColumn="0" w:lastColumn="0" w:oddVBand="0" w:evenVBand="0" w:oddHBand="1" w:evenHBand="0" w:firstRowFirstColumn="0" w:firstRowLastColumn="0" w:lastRowFirstColumn="0" w:lastRowLastColumn="0"/>
+              <w:rPr>
+                <w:rFonts w:asciiTheme="minorHAnsi" w:eastAsiaTheme="minorEastAsia" w:hAnsiTheme="minorHAnsi" w:cstheme="minorBidi"/>
+              </w:rPr>
+            </w:pPr>
+            <w:r>
+              <w:rPr>
+                <w:rFonts w:asciiTheme="minorHAnsi" w:eastAsiaTheme="minorEastAsia" w:hAnsiTheme="minorHAnsi" w:cstheme="minorBidi"/>
+              </w:rPr>
+              <w:t>Numéro séquentiel</w:t>
+            </w:r>
+          </w:p>
+        </w:tc>
+        <w:tc>
+          <w:tcPr>
+            <w:tcW w:w="559" w:type="pct"/>
+          </w:tcPr>
+          <w:p>
+            <w:pPr>
+              <w:jc w:val="center"/>
+              <w:cnfStyle w:val="000000100000" w:firstRow="0" w:lastRow="0" w:firstColumn="0" w:lastColumn="0" w:oddVBand="0" w:evenVBand="0" w:oddHBand="1" w:evenHBand="0" w:firstRowFirstColumn="0" w:firstRowLastColumn="0" w:lastRowFirstColumn="0" w:lastRowLastColumn="0"/>
+              <w:rPr>
+                <w:rFonts w:asciiTheme="minorHAnsi" w:eastAsiaTheme="minorEastAsia" w:hAnsiTheme="minorHAnsi" w:cstheme="minorBidi"/>
+              </w:rPr>
+            </w:pPr>
+          </w:p>
+        </w:tc>
+        <w:tc>
+          <w:tcPr>
+            <w:tcW w:w="1375" w:type="pct"/>
+          </w:tcPr>
+          <w:p>
+            <w:pPr>
+              <w:jc w:val="center"/>
+              <w:cnfStyle w:val="000000100000" w:firstRow="0" w:lastRow="0" w:firstColumn="0" w:lastColumn="0" w:oddVBand="0" w:evenVBand="0" w:oddHBand="1" w:evenHBand="0" w:firstRowFirstColumn="0" w:firstRowLastColumn="0" w:lastRowFirstColumn="0" w:lastRowLastColumn="0"/>
+              <w:rPr>
+                <w:rFonts w:asciiTheme="minorHAnsi" w:eastAsiaTheme="minorEastAsia" w:hAnsiTheme="minorHAnsi" w:cstheme="minorBidi"/>
+              </w:rPr>
+            </w:pPr>
+          </w:p>
+        </w:tc>
+      </w:tr>
+      <w:tr>
+        <w:tc>
+          <w:tcPr>
+            <w:cnfStyle w:val="001000000000" w:firstRow="0" w:lastRow="0" w:firstColumn="1" w:lastColumn="0" w:oddVBand="0" w:evenVBand="0" w:oddHBand="0" w:evenHBand="0" w:firstRowFirstColumn="0" w:firstRowLastColumn="0" w:lastRowFirstColumn="0" w:lastRowLastColumn="0"/>
+            <w:tcW w:w="1274" w:type="pct"/>
+            <w:noWrap/>
+          </w:tcPr>
+          <w:p>
+            <w:pPr>
+              <w:jc w:val="center"/>
+              <w:rPr>
+                <w:rFonts w:asciiTheme="minorHAnsi" w:eastAsiaTheme="minorEastAsia" w:hAnsiTheme="minorHAnsi" w:cstheme="minorBidi"/>
+              </w:rPr>
+            </w:pPr>
+            <w:proofErr w:type="spellStart"/>
+            <w:r>
+              <w:rPr>
+                <w:rFonts w:asciiTheme="minorHAnsi" w:eastAsiaTheme="minorEastAsia" w:hAnsiTheme="minorHAnsi" w:cstheme="minorBidi"/>
+              </w:rPr>
+              <w:t>IdLot</w:t>
+            </w:r>
+            <w:proofErr w:type="spellEnd"/>
+          </w:p>
+        </w:tc>
+        <w:tc>
+          <w:tcPr>
+            <w:tcW w:w="1229" w:type="pct"/>
+          </w:tcPr>
+          <w:p>
+            <w:pPr>
+              <w:jc w:val="center"/>
+              <w:cnfStyle w:val="000000000000" w:firstRow="0" w:lastRow="0" w:firstColumn="0" w:lastColumn="0" w:oddVBand="0" w:evenVBand="0" w:oddHBand="0" w:evenHBand="0" w:firstRowFirstColumn="0" w:firstRowLastColumn="0" w:lastRowFirstColumn="0" w:lastRowLastColumn="0"/>
+              <w:rPr>
+                <w:rFonts w:asciiTheme="minorHAnsi" w:eastAsiaTheme="minorEastAsia" w:hAnsiTheme="minorHAnsi" w:cstheme="minorBidi"/>
+              </w:rPr>
+            </w:pPr>
+            <w:r>
+              <w:rPr>
+                <w:rFonts w:asciiTheme="minorHAnsi" w:eastAsiaTheme="minorEastAsia" w:hAnsiTheme="minorHAnsi" w:cstheme="minorBidi"/>
+              </w:rPr>
+              <w:t>Identifiant d’un lot</w:t>
+            </w:r>
+          </w:p>
+        </w:tc>
+        <w:tc>
+          <w:tcPr>
+            <w:tcW w:w="563" w:type="pct"/>
+          </w:tcPr>
+          <w:p>
+            <w:pPr>
+              <w:jc w:val="center"/>
+              <w:cnfStyle w:val="000000000000" w:firstRow="0" w:lastRow="0" w:firstColumn="0" w:lastColumn="0" w:oddVBand="0" w:evenVBand="0" w:oddHBand="0" w:evenHBand="0" w:firstRowFirstColumn="0" w:firstRowLastColumn="0" w:lastRowFirstColumn="0" w:lastRowLastColumn="0"/>
+              <w:rPr>
+                <w:rFonts w:asciiTheme="minorHAnsi" w:eastAsiaTheme="minorEastAsia" w:hAnsiTheme="minorHAnsi" w:cstheme="minorBidi"/>
+              </w:rPr>
+            </w:pPr>
+            <w:r>
+              <w:rPr>
+                <w:rFonts w:asciiTheme="minorHAnsi" w:eastAsiaTheme="minorEastAsia" w:hAnsiTheme="minorHAnsi" w:cstheme="minorBidi"/>
+              </w:rPr>
+              <w:t>Entier</w:t>
+            </w:r>
+          </w:p>
+        </w:tc>
+        <w:tc>
+          <w:tcPr>
+            <w:tcW w:w="559" w:type="pct"/>
+          </w:tcPr>
+          <w:p>
+            <w:pPr>
+              <w:jc w:val="center"/>
+              <w:cnfStyle w:val="000000000000" w:firstRow="0" w:lastRow="0" w:firstColumn="0" w:lastColumn="0" w:oddVBand="0" w:evenVBand="0" w:oddHBand="0" w:evenHBand="0" w:firstRowFirstColumn="0" w:firstRowLastColumn="0" w:lastRowFirstColumn="0" w:lastRowLastColumn="0"/>
+              <w:rPr>
+                <w:rFonts w:asciiTheme="minorHAnsi" w:eastAsiaTheme="minorEastAsia" w:hAnsiTheme="minorHAnsi" w:cstheme="minorBidi"/>
+              </w:rPr>
+            </w:pPr>
+          </w:p>
+        </w:tc>
+        <w:tc>
+          <w:tcPr>
+            <w:tcW w:w="1375" w:type="pct"/>
+          </w:tcPr>
+          <w:p>
+            <w:pPr>
+              <w:jc w:val="center"/>
+              <w:cnfStyle w:val="000000000000" w:firstRow="0" w:lastRow="0" w:firstColumn="0" w:lastColumn="0" w:oddVBand="0" w:evenVBand="0" w:oddHBand="0" w:evenHBand="0" w:firstRowFirstColumn="0" w:firstRowLastColumn="0" w:lastRowFirstColumn="0" w:lastRowLastColumn="0"/>
+              <w:rPr>
+                <w:rFonts w:asciiTheme="minorHAnsi" w:eastAsiaTheme="minorEastAsia" w:hAnsiTheme="minorHAnsi" w:cstheme="minorBidi"/>
+              </w:rPr>
+            </w:pPr>
+            <w:r>
+              <w:rPr>
+                <w:rFonts w:asciiTheme="minorHAnsi" w:eastAsiaTheme="minorEastAsia" w:hAnsiTheme="minorHAnsi" w:cstheme="minorBidi"/>
+              </w:rPr>
+              <w:t>Non nul</w:t>
+            </w:r>
+          </w:p>
+        </w:tc>
+      </w:tr>
+      <w:tr>
+        <w:trPr>
+          <w:cnfStyle w:val="000000100000" w:firstRow="0" w:lastRow="0" w:firstColumn="0" w:lastColumn="0" w:oddVBand="0" w:evenVBand="0" w:oddHBand="1" w:evenHBand="0" w:firstRowFirstColumn="0" w:firstRowLastColumn="0" w:lastRowFirstColumn="0" w:lastRowLastColumn="0"/>
+        </w:trPr>
+        <w:tc>
+          <w:tcPr>
+            <w:cnfStyle w:val="001000000000" w:firstRow="0" w:lastRow="0" w:firstColumn="1" w:lastColumn="0" w:oddVBand="0" w:evenVBand="0" w:oddHBand="0" w:evenHBand="0" w:firstRowFirstColumn="0" w:firstRowLastColumn="0" w:lastRowFirstColumn="0" w:lastRowLastColumn="0"/>
+            <w:tcW w:w="1274" w:type="pct"/>
+            <w:noWrap/>
+          </w:tcPr>
+          <w:p>
+            <w:pPr>
+              <w:jc w:val="center"/>
+              <w:rPr>
+                <w:rFonts w:asciiTheme="minorHAnsi" w:eastAsiaTheme="minorEastAsia" w:hAnsiTheme="minorHAnsi" w:cstheme="minorBidi"/>
+              </w:rPr>
+            </w:pPr>
+            <w:proofErr w:type="spellStart"/>
+            <w:r>
+              <w:rPr>
+                <w:rFonts w:asciiTheme="minorHAnsi" w:eastAsiaTheme="minorEastAsia" w:hAnsiTheme="minorHAnsi" w:cstheme="minorBidi"/>
+              </w:rPr>
+              <w:t>NumeroLot</w:t>
+            </w:r>
+            <w:proofErr w:type="spellEnd"/>
+          </w:p>
+        </w:tc>
+        <w:tc>
+          <w:tcPr>
+            <w:tcW w:w="1229" w:type="pct"/>
+          </w:tcPr>
+          <w:p>
+            <w:pPr>
+              <w:jc w:val="center"/>
+              <w:cnfStyle w:val="000000100000" w:firstRow="0" w:lastRow="0" w:firstColumn="0" w:lastColumn="0" w:oddVBand="0" w:evenVBand="0" w:oddHBand="1" w:evenHBand="0" w:firstRowFirstColumn="0" w:firstRowLastColumn="0" w:lastRowFirstColumn="0" w:lastRowLastColumn="0"/>
+              <w:rPr>
+                <w:rFonts w:asciiTheme="minorHAnsi" w:eastAsiaTheme="minorEastAsia" w:hAnsiTheme="minorHAnsi" w:cstheme="minorBidi"/>
+              </w:rPr>
+            </w:pPr>
+            <w:r>
+              <w:rPr>
+                <w:rFonts w:asciiTheme="minorHAnsi" w:eastAsiaTheme="minorEastAsia" w:hAnsiTheme="minorHAnsi" w:cstheme="minorBidi"/>
+              </w:rPr>
+              <w:t xml:space="preserve">Numéro d’un lot au sein d’une </w:t>
+            </w:r>
+            <w:proofErr w:type="spellStart"/>
+            <w:r>
+              <w:rPr>
+                <w:rFonts w:asciiTheme="minorHAnsi" w:eastAsiaTheme="minorEastAsia" w:hAnsiTheme="minorHAnsi" w:cstheme="minorBidi"/>
+              </w:rPr>
+              <w:t>corpropriété</w:t>
+            </w:r>
+            <w:proofErr w:type="spellEnd"/>
+          </w:p>
+        </w:tc>
+        <w:tc>
+          <w:tcPr>
+            <w:tcW w:w="563" w:type="pct"/>
+          </w:tcPr>
+          <w:p>
+            <w:pPr>
+              <w:jc w:val="center"/>
+              <w:cnfStyle w:val="000000100000" w:firstRow="0" w:lastRow="0" w:firstColumn="0" w:lastColumn="0" w:oddVBand="0" w:evenVBand="0" w:oddHBand="1" w:evenHBand="0" w:firstRowFirstColumn="0" w:firstRowLastColumn="0" w:lastRowFirstColumn="0" w:lastRowLastColumn="0"/>
+              <w:rPr>
+                <w:rFonts w:asciiTheme="minorHAnsi" w:eastAsiaTheme="minorEastAsia" w:hAnsiTheme="minorHAnsi" w:cstheme="minorBidi"/>
+              </w:rPr>
+            </w:pPr>
+            <w:r>
+              <w:rPr>
+                <w:rFonts w:asciiTheme="minorHAnsi" w:eastAsiaTheme="minorEastAsia" w:hAnsiTheme="minorHAnsi" w:cstheme="minorBidi"/>
+              </w:rPr>
+              <w:t>Entier</w:t>
+            </w:r>
+          </w:p>
+        </w:tc>
+        <w:tc>
+          <w:tcPr>
+            <w:tcW w:w="559" w:type="pct"/>
+          </w:tcPr>
+          <w:p>
+            <w:pPr>
+              <w:jc w:val="center"/>
+              <w:cnfStyle w:val="000000100000" w:firstRow="0" w:lastRow="0" w:firstColumn="0" w:lastColumn="0" w:oddVBand="0" w:evenVBand="0" w:oddHBand="1" w:evenHBand="0" w:firstRowFirstColumn="0" w:firstRowLastColumn="0" w:lastRowFirstColumn="0" w:lastRowLastColumn="0"/>
+              <w:rPr>
+                <w:rFonts w:asciiTheme="minorHAnsi" w:eastAsiaTheme="minorEastAsia" w:hAnsiTheme="minorHAnsi" w:cstheme="minorBidi"/>
+              </w:rPr>
+            </w:pPr>
+          </w:p>
+        </w:tc>
+        <w:tc>
+          <w:tcPr>
+            <w:tcW w:w="1375" w:type="pct"/>
+          </w:tcPr>
+          <w:p>
+            <w:pPr>
+              <w:jc w:val="center"/>
+              <w:cnfStyle w:val="000000100000" w:firstRow="0" w:lastRow="0" w:firstColumn="0" w:lastColumn="0" w:oddVBand="0" w:evenVBand="0" w:oddHBand="1" w:evenHBand="0" w:firstRowFirstColumn="0" w:firstRowLastColumn="0" w:lastRowFirstColumn="0" w:lastRowLastColumn="0"/>
+              <w:rPr>
+                <w:rFonts w:asciiTheme="minorHAnsi" w:eastAsiaTheme="minorEastAsia" w:hAnsiTheme="minorHAnsi" w:cstheme="minorBidi"/>
+              </w:rPr>
+            </w:pPr>
+          </w:p>
+        </w:tc>
+      </w:tr>
+      <w:tr>
+        <w:tc>
+          <w:tcPr>
+            <w:cnfStyle w:val="001000000000" w:firstRow="0" w:lastRow="0" w:firstColumn="1" w:lastColumn="0" w:oddVBand="0" w:evenVBand="0" w:oddHBand="0" w:evenHBand="0" w:firstRowFirstColumn="0" w:firstRowLastColumn="0" w:lastRowFirstColumn="0" w:lastRowLastColumn="0"/>
+            <w:tcW w:w="1274" w:type="pct"/>
+            <w:noWrap/>
+          </w:tcPr>
+          <w:p>
+            <w:pPr>
+              <w:jc w:val="center"/>
+              <w:rPr>
+                <w:rFonts w:asciiTheme="minorHAnsi" w:eastAsiaTheme="minorEastAsia" w:hAnsiTheme="minorHAnsi" w:cstheme="minorBidi"/>
+              </w:rPr>
+            </w:pPr>
+            <w:proofErr w:type="spellStart"/>
+            <w:r>
+              <w:rPr>
+                <w:rFonts w:asciiTheme="minorHAnsi" w:eastAsiaTheme="minorEastAsia" w:hAnsiTheme="minorHAnsi" w:cstheme="minorBidi"/>
+              </w:rPr>
+              <w:t>TantiemeGeneralesLot</w:t>
+            </w:r>
+            <w:proofErr w:type="spellEnd"/>
+          </w:p>
+        </w:tc>
+        <w:tc>
+          <w:tcPr>
+            <w:tcW w:w="1229" w:type="pct"/>
+          </w:tcPr>
+          <w:p>
+            <w:pPr>
+              <w:jc w:val="center"/>
+              <w:cnfStyle w:val="000000000000" w:firstRow="0" w:lastRow="0" w:firstColumn="0" w:lastColumn="0" w:oddVBand="0" w:evenVBand="0" w:oddHBand="0" w:evenHBand="0" w:firstRowFirstColumn="0" w:firstRowLastColumn="0" w:lastRowFirstColumn="0" w:lastRowLastColumn="0"/>
+              <w:rPr>
+                <w:rFonts w:asciiTheme="minorHAnsi" w:eastAsiaTheme="minorEastAsia" w:hAnsiTheme="minorHAnsi" w:cstheme="minorBidi"/>
+              </w:rPr>
+            </w:pPr>
+          </w:p>
+        </w:tc>
+        <w:tc>
+          <w:tcPr>
+            <w:tcW w:w="563" w:type="pct"/>
+          </w:tcPr>
+          <w:p>
+            <w:pPr>
+              <w:jc w:val="center"/>
+              <w:cnfStyle w:val="000000000000" w:firstRow="0" w:lastRow="0" w:firstColumn="0" w:lastColumn="0" w:oddVBand="0" w:evenVBand="0" w:oddHBand="0" w:evenHBand="0" w:firstRowFirstColumn="0" w:firstRowLastColumn="0" w:lastRowFirstColumn="0" w:lastRowLastColumn="0"/>
+              <w:rPr>
+                <w:rFonts w:asciiTheme="minorHAnsi" w:eastAsiaTheme="minorEastAsia" w:hAnsiTheme="minorHAnsi" w:cstheme="minorBidi"/>
+              </w:rPr>
+            </w:pPr>
+            <w:r>
+              <w:rPr>
+                <w:rFonts w:asciiTheme="minorHAnsi" w:eastAsiaTheme="minorEastAsia" w:hAnsiTheme="minorHAnsi" w:cstheme="minorBidi"/>
+              </w:rPr>
+              <w:t>Entier</w:t>
+            </w:r>
+          </w:p>
+        </w:tc>
+        <w:tc>
+          <w:tcPr>
+            <w:tcW w:w="559" w:type="pct"/>
+          </w:tcPr>
+          <w:p>
+            <w:pPr>
+              <w:jc w:val="center"/>
+              <w:cnfStyle w:val="000000000000" w:firstRow="0" w:lastRow="0" w:firstColumn="0" w:lastColumn="0" w:oddVBand="0" w:evenVBand="0" w:oddHBand="0" w:evenHBand="0" w:firstRowFirstColumn="0" w:firstRowLastColumn="0" w:lastRowFirstColumn="0" w:lastRowLastColumn="0"/>
+              <w:rPr>
+                <w:rFonts w:asciiTheme="minorHAnsi" w:eastAsiaTheme="minorEastAsia" w:hAnsiTheme="minorHAnsi" w:cstheme="minorBidi"/>
+              </w:rPr>
+            </w:pPr>
+          </w:p>
+        </w:tc>
+        <w:tc>
+          <w:tcPr>
+            <w:tcW w:w="1375" w:type="pct"/>
+          </w:tcPr>
+          <w:p>
+            <w:pPr>
+              <w:jc w:val="center"/>
+              <w:cnfStyle w:val="000000000000" w:firstRow="0" w:lastRow="0" w:firstColumn="0" w:lastColumn="0" w:oddVBand="0" w:evenVBand="0" w:oddHBand="0" w:evenHBand="0" w:firstRowFirstColumn="0" w:firstRowLastColumn="0" w:lastRowFirstColumn="0" w:lastRowLastColumn="0"/>
+              <w:rPr>
+                <w:rFonts w:asciiTheme="minorHAnsi" w:eastAsiaTheme="minorEastAsia" w:hAnsiTheme="minorHAnsi" w:cstheme="minorBidi"/>
+              </w:rPr>
+            </w:pPr>
+          </w:p>
+        </w:tc>
+      </w:tr>
+      <w:tr>
+        <w:trPr>
+          <w:cnfStyle w:val="000000100000" w:firstRow="0" w:lastRow="0" w:firstColumn="0" w:lastColumn="0" w:oddVBand="0" w:evenVBand="0" w:oddHBand="1" w:evenHBand="0" w:firstRowFirstColumn="0" w:firstRowLastColumn="0" w:lastRowFirstColumn="0" w:lastRowLastColumn="0"/>
+        </w:trPr>
+        <w:tc>
+          <w:tcPr>
+            <w:cnfStyle w:val="001000000000" w:firstRow="0" w:lastRow="0" w:firstColumn="1" w:lastColumn="0" w:oddVBand="0" w:evenVBand="0" w:oddHBand="0" w:evenHBand="0" w:firstRowFirstColumn="0" w:firstRowLastColumn="0" w:lastRowFirstColumn="0" w:lastRowLastColumn="0"/>
+            <w:tcW w:w="1274" w:type="pct"/>
+            <w:noWrap/>
+          </w:tcPr>
+          <w:p>
+            <w:pPr>
+              <w:jc w:val="center"/>
+              <w:rPr>
+                <w:rFonts w:asciiTheme="minorHAnsi" w:eastAsiaTheme="minorEastAsia" w:hAnsiTheme="minorHAnsi" w:cstheme="minorBidi"/>
+              </w:rPr>
+            </w:pPr>
+            <w:proofErr w:type="spellStart"/>
+            <w:r>
+              <w:rPr>
+                <w:rFonts w:asciiTheme="minorHAnsi" w:eastAsiaTheme="minorEastAsia" w:hAnsiTheme="minorHAnsi" w:cstheme="minorBidi"/>
+              </w:rPr>
+              <w:t>TantiemeBalayageLot</w:t>
+            </w:r>
+            <w:proofErr w:type="spellEnd"/>
+          </w:p>
+        </w:tc>
+        <w:tc>
+          <w:tcPr>
+            <w:tcW w:w="1229" w:type="pct"/>
+          </w:tcPr>
+          <w:p>
+            <w:pPr>
+              <w:jc w:val="center"/>
+              <w:cnfStyle w:val="000000100000" w:firstRow="0" w:lastRow="0" w:firstColumn="0" w:lastColumn="0" w:oddVBand="0" w:evenVBand="0" w:oddHBand="1" w:evenHBand="0" w:firstRowFirstColumn="0" w:firstRowLastColumn="0" w:lastRowFirstColumn="0" w:lastRowLastColumn="0"/>
+              <w:rPr>
+                <w:rFonts w:asciiTheme="minorHAnsi" w:eastAsiaTheme="minorEastAsia" w:hAnsiTheme="minorHAnsi" w:cstheme="minorBidi"/>
+              </w:rPr>
+            </w:pPr>
+          </w:p>
+        </w:tc>
+        <w:tc>
+          <w:tcPr>
+            <w:tcW w:w="563" w:type="pct"/>
+          </w:tcPr>
+          <w:p>
+            <w:pPr>
+              <w:jc w:val="center"/>
+              <w:cnfStyle w:val="000000100000" w:firstRow="0" w:lastRow="0" w:firstColumn="0" w:lastColumn="0" w:oddVBand="0" w:evenVBand="0" w:oddHBand="1" w:evenHBand="0" w:firstRowFirstColumn="0" w:firstRowLastColumn="0" w:lastRowFirstColumn="0" w:lastRowLastColumn="0"/>
+              <w:rPr>
+                <w:rFonts w:asciiTheme="minorHAnsi" w:eastAsiaTheme="minorEastAsia" w:hAnsiTheme="minorHAnsi" w:cstheme="minorBidi"/>
+              </w:rPr>
+            </w:pPr>
+            <w:r>
+              <w:rPr>
+                <w:rFonts w:asciiTheme="minorHAnsi" w:eastAsiaTheme="minorEastAsia" w:hAnsiTheme="minorHAnsi" w:cstheme="minorBidi"/>
+              </w:rPr>
+              <w:t>Entier</w:t>
+            </w:r>
+          </w:p>
+        </w:tc>
+        <w:tc>
+          <w:tcPr>
+            <w:tcW w:w="559" w:type="pct"/>
+          </w:tcPr>
+          <w:p>
+            <w:pPr>
+              <w:jc w:val="center"/>
+              <w:cnfStyle w:val="000000100000" w:firstRow="0" w:lastRow="0" w:firstColumn="0" w:lastColumn="0" w:oddVBand="0" w:evenVBand="0" w:oddHBand="1" w:evenHBand="0" w:firstRowFirstColumn="0" w:firstRowLastColumn="0" w:lastRowFirstColumn="0" w:lastRowLastColumn="0"/>
+              <w:rPr>
+                <w:rFonts w:asciiTheme="minorHAnsi" w:eastAsiaTheme="minorEastAsia" w:hAnsiTheme="minorHAnsi" w:cstheme="minorBidi"/>
+              </w:rPr>
+            </w:pPr>
+          </w:p>
+        </w:tc>
+        <w:tc>
+          <w:tcPr>
+            <w:tcW w:w="1375" w:type="pct"/>
+          </w:tcPr>
+          <w:p>
+            <w:pPr>
+              <w:jc w:val="center"/>
+              <w:cnfStyle w:val="000000100000" w:firstRow="0" w:lastRow="0" w:firstColumn="0" w:lastColumn="0" w:oddVBand="0" w:evenVBand="0" w:oddHBand="1" w:evenHBand="0" w:firstRowFirstColumn="0" w:firstRowLastColumn="0" w:lastRowFirstColumn="0" w:lastRowLastColumn="0"/>
+              <w:rPr>
+                <w:rFonts w:asciiTheme="minorHAnsi" w:eastAsiaTheme="minorEastAsia" w:hAnsiTheme="minorHAnsi" w:cstheme="minorBidi"/>
+              </w:rPr>
+            </w:pPr>
+          </w:p>
+        </w:tc>
+      </w:tr>
+      <w:tr>
+        <w:tc>
+          <w:tcPr>
+            <w:cnfStyle w:val="001000000000" w:firstRow="0" w:lastRow="0" w:firstColumn="1" w:lastColumn="0" w:oddVBand="0" w:evenVBand="0" w:oddHBand="0" w:evenHBand="0" w:firstRowFirstColumn="0" w:firstRowLastColumn="0" w:lastRowFirstColumn="0" w:lastRowLastColumn="0"/>
+            <w:tcW w:w="1274" w:type="pct"/>
+            <w:noWrap/>
+          </w:tcPr>
+          <w:p>
+            <w:pPr>
+              <w:jc w:val="center"/>
+              <w:rPr>
+                <w:rFonts w:asciiTheme="minorHAnsi" w:eastAsiaTheme="minorEastAsia" w:hAnsiTheme="minorHAnsi" w:cstheme="minorBidi"/>
+              </w:rPr>
+            </w:pPr>
+            <w:proofErr w:type="spellStart"/>
+            <w:r>
+              <w:rPr>
+                <w:rFonts w:asciiTheme="minorHAnsi" w:eastAsiaTheme="minorEastAsia" w:hAnsiTheme="minorHAnsi" w:cstheme="minorBidi"/>
+              </w:rPr>
+              <w:t>TantiemeChauffageLot</w:t>
+            </w:r>
+            <w:proofErr w:type="spellEnd"/>
+          </w:p>
+        </w:tc>
+        <w:tc>
+          <w:tcPr>
+            <w:tcW w:w="1229" w:type="pct"/>
+          </w:tcPr>
+          <w:p>
+            <w:pPr>
+              <w:jc w:val="center"/>
+              <w:cnfStyle w:val="000000000000" w:firstRow="0" w:lastRow="0" w:firstColumn="0" w:lastColumn="0" w:oddVBand="0" w:evenVBand="0" w:oddHBand="0" w:evenHBand="0" w:firstRowFirstColumn="0" w:firstRowLastColumn="0" w:lastRowFirstColumn="0" w:lastRowLastColumn="0"/>
+              <w:rPr>
+                <w:rFonts w:asciiTheme="minorHAnsi" w:eastAsiaTheme="minorEastAsia" w:hAnsiTheme="minorHAnsi" w:cstheme="minorBidi"/>
+              </w:rPr>
+            </w:pPr>
+          </w:p>
+        </w:tc>
+        <w:tc>
+          <w:tcPr>
+            <w:tcW w:w="563" w:type="pct"/>
+          </w:tcPr>
+          <w:p>
+            <w:pPr>
+              <w:jc w:val="center"/>
+              <w:cnfStyle w:val="000000000000" w:firstRow="0" w:lastRow="0" w:firstColumn="0" w:lastColumn="0" w:oddVBand="0" w:evenVBand="0" w:oddHBand="0" w:evenHBand="0" w:firstRowFirstColumn="0" w:firstRowLastColumn="0" w:lastRowFirstColumn="0" w:lastRowLastColumn="0"/>
+              <w:rPr>
+                <w:rFonts w:asciiTheme="minorHAnsi" w:eastAsiaTheme="minorEastAsia" w:hAnsiTheme="minorHAnsi" w:cstheme="minorBidi"/>
+              </w:rPr>
+            </w:pPr>
+            <w:r>
+              <w:rPr>
+                <w:rFonts w:asciiTheme="minorHAnsi" w:eastAsiaTheme="minorEastAsia" w:hAnsiTheme="minorHAnsi" w:cstheme="minorBidi"/>
+              </w:rPr>
+              <w:t>Entier</w:t>
+            </w:r>
+          </w:p>
+        </w:tc>
+        <w:tc>
+          <w:tcPr>
+            <w:tcW w:w="559" w:type="pct"/>
+          </w:tcPr>
+          <w:p>
+            <w:pPr>
+              <w:jc w:val="center"/>
+              <w:cnfStyle w:val="000000000000" w:firstRow="0" w:lastRow="0" w:firstColumn="0" w:lastColumn="0" w:oddVBand="0" w:evenVBand="0" w:oddHBand="0" w:evenHBand="0" w:firstRowFirstColumn="0" w:firstRowLastColumn="0" w:lastRowFirstColumn="0" w:lastRowLastColumn="0"/>
+              <w:rPr>
+                <w:rFonts w:asciiTheme="minorHAnsi" w:eastAsiaTheme="minorEastAsia" w:hAnsiTheme="minorHAnsi" w:cstheme="minorBidi"/>
+              </w:rPr>
+            </w:pPr>
+          </w:p>
+        </w:tc>
+        <w:tc>
+          <w:tcPr>
+            <w:tcW w:w="1375" w:type="pct"/>
+          </w:tcPr>
+          <w:p>
+            <w:pPr>
+              <w:jc w:val="center"/>
+              <w:cnfStyle w:val="000000000000" w:firstRow="0" w:lastRow="0" w:firstColumn="0" w:lastColumn="0" w:oddVBand="0" w:evenVBand="0" w:oddHBand="0" w:evenHBand="0" w:firstRowFirstColumn="0" w:firstRowLastColumn="0" w:lastRowFirstColumn="0" w:lastRowLastColumn="0"/>
+              <w:rPr>
+                <w:rFonts w:asciiTheme="minorHAnsi" w:eastAsiaTheme="minorEastAsia" w:hAnsiTheme="minorHAnsi" w:cstheme="minorBidi"/>
+              </w:rPr>
+            </w:pPr>
+          </w:p>
+        </w:tc>
+      </w:tr>
+      <w:tr>
+        <w:trPr>
+          <w:cnfStyle w:val="000000100000" w:firstRow="0" w:lastRow="0" w:firstColumn="0" w:lastColumn="0" w:oddVBand="0" w:evenVBand="0" w:oddHBand="1" w:evenHBand="0" w:firstRowFirstColumn="0" w:firstRowLastColumn="0" w:lastRowFirstColumn="0" w:lastRowLastColumn="0"/>
+        </w:trPr>
+        <w:tc>
+          <w:tcPr>
+            <w:cnfStyle w:val="001000000000" w:firstRow="0" w:lastRow="0" w:firstColumn="1" w:lastColumn="0" w:oddVBand="0" w:evenVBand="0" w:oddHBand="0" w:evenHBand="0" w:firstRowFirstColumn="0" w:firstRowLastColumn="0" w:lastRowFirstColumn="0" w:lastRowLastColumn="0"/>
+            <w:tcW w:w="1274" w:type="pct"/>
+            <w:noWrap/>
+          </w:tcPr>
+          <w:p>
+            <w:pPr>
+              <w:jc w:val="center"/>
+              <w:rPr>
+                <w:rFonts w:asciiTheme="minorHAnsi" w:eastAsiaTheme="minorEastAsia" w:hAnsiTheme="minorHAnsi" w:cstheme="minorBidi"/>
+              </w:rPr>
+            </w:pPr>
+            <w:proofErr w:type="spellStart"/>
+            <w:r>
+              <w:rPr>
+                <w:rFonts w:asciiTheme="minorHAnsi" w:eastAsiaTheme="minorEastAsia" w:hAnsiTheme="minorHAnsi" w:cstheme="minorBidi"/>
+              </w:rPr>
+              <w:t>LocalisationLot</w:t>
+            </w:r>
+            <w:proofErr w:type="spellEnd"/>
+          </w:p>
+        </w:tc>
+        <w:tc>
+          <w:tcPr>
+            <w:tcW w:w="1229" w:type="pct"/>
+          </w:tcPr>
+          <w:p>
+            <w:pPr>
+              <w:jc w:val="center"/>
+              <w:cnfStyle w:val="000000100000" w:firstRow="0" w:lastRow="0" w:firstColumn="0" w:lastColumn="0" w:oddVBand="0" w:evenVBand="0" w:oddHBand="1" w:evenHBand="0" w:firstRowFirstColumn="0" w:firstRowLastColumn="0" w:lastRowFirstColumn="0" w:lastRowLastColumn="0"/>
+              <w:rPr>
+                <w:rFonts w:asciiTheme="minorHAnsi" w:eastAsiaTheme="minorEastAsia" w:hAnsiTheme="minorHAnsi" w:cstheme="minorBidi"/>
+              </w:rPr>
+            </w:pPr>
+          </w:p>
+        </w:tc>
+        <w:tc>
+          <w:tcPr>
+            <w:tcW w:w="563" w:type="pct"/>
+          </w:tcPr>
+          <w:p>
+            <w:pPr>
+              <w:jc w:val="center"/>
+              <w:cnfStyle w:val="000000100000" w:firstRow="0" w:lastRow="0" w:firstColumn="0" w:lastColumn="0" w:oddVBand="0" w:evenVBand="0" w:oddHBand="1" w:evenHBand="0" w:firstRowFirstColumn="0" w:firstRowLastColumn="0" w:lastRowFirstColumn="0" w:lastRowLastColumn="0"/>
+              <w:rPr>
+                <w:rFonts w:asciiTheme="minorHAnsi" w:eastAsiaTheme="minorEastAsia" w:hAnsiTheme="minorHAnsi" w:cstheme="minorBidi"/>
+              </w:rPr>
+            </w:pPr>
+            <w:r>
+              <w:rPr>
+                <w:rFonts w:asciiTheme="minorHAnsi" w:eastAsiaTheme="minorEastAsia" w:hAnsiTheme="minorHAnsi" w:cstheme="minorBidi"/>
+              </w:rPr>
+              <w:t>Entier</w:t>
+            </w:r>
+          </w:p>
+        </w:tc>
+        <w:tc>
+          <w:tcPr>
+            <w:tcW w:w="559" w:type="pct"/>
+          </w:tcPr>
+          <w:p>
+            <w:pPr>
+              <w:jc w:val="center"/>
+              <w:cnfStyle w:val="000000100000" w:firstRow="0" w:lastRow="0" w:firstColumn="0" w:lastColumn="0" w:oddVBand="0" w:evenVBand="0" w:oddHBand="1" w:evenHBand="0" w:firstRowFirstColumn="0" w:firstRowLastColumn="0" w:lastRowFirstColumn="0" w:lastRowLastColumn="0"/>
+              <w:rPr>
+                <w:rFonts w:asciiTheme="minorHAnsi" w:eastAsiaTheme="minorEastAsia" w:hAnsiTheme="minorHAnsi" w:cstheme="minorBidi"/>
+              </w:rPr>
+            </w:pPr>
+          </w:p>
+        </w:tc>
+        <w:tc>
+          <w:tcPr>
+            <w:tcW w:w="1375" w:type="pct"/>
+          </w:tcPr>
+          <w:p>
+            <w:pPr>
+              <w:jc w:val="center"/>
+              <w:cnfStyle w:val="000000100000" w:firstRow="0" w:lastRow="0" w:firstColumn="0" w:lastColumn="0" w:oddVBand="0" w:evenVBand="0" w:oddHBand="1" w:evenHBand="0" w:firstRowFirstColumn="0" w:firstRowLastColumn="0" w:lastRowFirstColumn="0" w:lastRowLastColumn="0"/>
+              <w:rPr>
+                <w:rFonts w:asciiTheme="minorHAnsi" w:eastAsiaTheme="minorEastAsia" w:hAnsiTheme="minorHAnsi" w:cstheme="minorBidi"/>
+              </w:rPr>
+            </w:pPr>
+          </w:p>
+        </w:tc>
+      </w:tr>
+      <w:tr>
+        <w:tc>
+          <w:tcPr>
+            <w:cnfStyle w:val="001000000000" w:firstRow="0" w:lastRow="0" w:firstColumn="1" w:lastColumn="0" w:oddVBand="0" w:evenVBand="0" w:oddHBand="0" w:evenHBand="0" w:firstRowFirstColumn="0" w:firstRowLastColumn="0" w:lastRowFirstColumn="0" w:lastRowLastColumn="0"/>
+            <w:tcW w:w="1274" w:type="pct"/>
+            <w:noWrap/>
+          </w:tcPr>
+          <w:p>
+            <w:pPr>
+              <w:jc w:val="center"/>
+              <w:rPr>
+                <w:rFonts w:asciiTheme="minorHAnsi" w:eastAsiaTheme="minorEastAsia" w:hAnsiTheme="minorHAnsi" w:cstheme="minorBidi"/>
+              </w:rPr>
+            </w:pPr>
+            <w:proofErr w:type="spellStart"/>
+            <w:r>
+              <w:rPr>
+                <w:rFonts w:asciiTheme="minorHAnsi" w:eastAsiaTheme="minorEastAsia" w:hAnsiTheme="minorHAnsi" w:cstheme="minorBidi"/>
+              </w:rPr>
+              <w:t>IdDepense</w:t>
+            </w:r>
+            <w:proofErr w:type="spellEnd"/>
+          </w:p>
+        </w:tc>
+        <w:tc>
+          <w:tcPr>
+            <w:tcW w:w="1229" w:type="pct"/>
+          </w:tcPr>
+          <w:p>
+            <w:pPr>
+              <w:jc w:val="center"/>
+              <w:cnfStyle w:val="000000000000" w:firstRow="0" w:lastRow="0" w:firstColumn="0" w:lastColumn="0" w:oddVBand="0" w:evenVBand="0" w:oddHBand="0" w:evenHBand="0" w:firstRowFirstColumn="0" w:firstRowLastColumn="0" w:lastRowFirstColumn="0" w:lastRowLastColumn="0"/>
+              <w:rPr>
+                <w:rFonts w:asciiTheme="minorHAnsi" w:eastAsiaTheme="minorEastAsia" w:hAnsiTheme="minorHAnsi" w:cstheme="minorBidi"/>
+              </w:rPr>
+            </w:pPr>
+          </w:p>
+        </w:tc>
+        <w:tc>
+          <w:tcPr>
+            <w:tcW w:w="563" w:type="pct"/>
+          </w:tcPr>
+          <w:p>
+            <w:pPr>
+              <w:jc w:val="center"/>
+              <w:cnfStyle w:val="000000000000" w:firstRow="0" w:lastRow="0" w:firstColumn="0" w:lastColumn="0" w:oddVBand="0" w:evenVBand="0" w:oddHBand="0" w:evenHBand="0" w:firstRowFirstColumn="0" w:firstRowLastColumn="0" w:lastRowFirstColumn="0" w:lastRowLastColumn="0"/>
+              <w:rPr>
+                <w:rFonts w:asciiTheme="minorHAnsi" w:eastAsiaTheme="minorEastAsia" w:hAnsiTheme="minorHAnsi" w:cstheme="minorBidi"/>
+              </w:rPr>
+            </w:pPr>
+            <w:r>
+              <w:rPr>
+                <w:rFonts w:asciiTheme="minorHAnsi" w:eastAsiaTheme="minorEastAsia" w:hAnsiTheme="minorHAnsi" w:cstheme="minorBidi"/>
+              </w:rPr>
+              <w:t>Entier</w:t>
+            </w:r>
+          </w:p>
+        </w:tc>
+        <w:tc>
+          <w:tcPr>
+            <w:tcW w:w="559" w:type="pct"/>
+          </w:tcPr>
+          <w:p>
+            <w:pPr>
+              <w:jc w:val="center"/>
+              <w:cnfStyle w:val="000000000000" w:firstRow="0" w:lastRow="0" w:firstColumn="0" w:lastColumn="0" w:oddVBand="0" w:evenVBand="0" w:oddHBand="0" w:evenHBand="0" w:firstRowFirstColumn="0" w:firstRowLastColumn="0" w:lastRowFirstColumn="0" w:lastRowLastColumn="0"/>
+              <w:rPr>
+                <w:rFonts w:asciiTheme="minorHAnsi" w:eastAsiaTheme="minorEastAsia" w:hAnsiTheme="minorHAnsi" w:cstheme="minorBidi"/>
+              </w:rPr>
+            </w:pPr>
+          </w:p>
+        </w:tc>
+        <w:tc>
+          <w:tcPr>
+            <w:tcW w:w="1375" w:type="pct"/>
+          </w:tcPr>
+          <w:p>
+            <w:pPr>
+              <w:jc w:val="center"/>
+              <w:cnfStyle w:val="000000000000" w:firstRow="0" w:lastRow="0" w:firstColumn="0" w:lastColumn="0" w:oddVBand="0" w:evenVBand="0" w:oddHBand="0" w:evenHBand="0" w:firstRowFirstColumn="0" w:firstRowLastColumn="0" w:lastRowFirstColumn="0" w:lastRowLastColumn="0"/>
+              <w:rPr>
+                <w:rFonts w:asciiTheme="minorHAnsi" w:eastAsiaTheme="minorEastAsia" w:hAnsiTheme="minorHAnsi" w:cstheme="minorBidi"/>
+              </w:rPr>
+            </w:pPr>
+            <w:r>
+              <w:rPr>
+                <w:rFonts w:asciiTheme="minorHAnsi" w:eastAsiaTheme="minorEastAsia" w:hAnsiTheme="minorHAnsi" w:cstheme="minorBidi"/>
+              </w:rPr>
+              <w:t>Non nul</w:t>
+            </w:r>
+          </w:p>
+        </w:tc>
+      </w:tr>
+      <w:tr>
+        <w:trPr>
+          <w:cnfStyle w:val="000000100000" w:firstRow="0" w:lastRow="0" w:firstColumn="0" w:lastColumn="0" w:oddVBand="0" w:evenVBand="0" w:oddHBand="1" w:evenHBand="0" w:firstRowFirstColumn="0" w:firstRowLastColumn="0" w:lastRowFirstColumn="0" w:lastRowLastColumn="0"/>
+        </w:trPr>
+        <w:tc>
+          <w:tcPr>
+            <w:cnfStyle w:val="001000000000" w:firstRow="0" w:lastRow="0" w:firstColumn="1" w:lastColumn="0" w:oddVBand="0" w:evenVBand="0" w:oddHBand="0" w:evenHBand="0" w:firstRowFirstColumn="0" w:firstRowLastColumn="0" w:lastRowFirstColumn="0" w:lastRowLastColumn="0"/>
+            <w:tcW w:w="1274" w:type="pct"/>
+            <w:noWrap/>
+          </w:tcPr>
+          <w:p>
+            <w:pPr>
+              <w:jc w:val="center"/>
+              <w:rPr>
+                <w:rFonts w:asciiTheme="minorHAnsi" w:eastAsiaTheme="minorEastAsia" w:hAnsiTheme="minorHAnsi" w:cstheme="minorBidi"/>
+              </w:rPr>
+            </w:pPr>
+            <w:proofErr w:type="spellStart"/>
+            <w:r>
+              <w:rPr>
+                <w:rFonts w:asciiTheme="minorHAnsi" w:eastAsiaTheme="minorEastAsia" w:hAnsiTheme="minorHAnsi" w:cstheme="minorBidi"/>
+              </w:rPr>
+              <w:t>CodeDepense</w:t>
+            </w:r>
+            <w:proofErr w:type="spellEnd"/>
+          </w:p>
+        </w:tc>
+        <w:tc>
+          <w:tcPr>
+            <w:tcW w:w="1229" w:type="pct"/>
+          </w:tcPr>
+          <w:p>
+            <w:pPr>
+              <w:jc w:val="center"/>
+              <w:cnfStyle w:val="000000100000" w:firstRow="0" w:lastRow="0" w:firstColumn="0" w:lastColumn="0" w:oddVBand="0" w:evenVBand="0" w:oddHBand="1" w:evenHBand="0" w:firstRowFirstColumn="0" w:firstRowLastColumn="0" w:lastRowFirstColumn="0" w:lastRowLastColumn="0"/>
+              <w:rPr>
+                <w:rFonts w:asciiTheme="minorHAnsi" w:eastAsiaTheme="minorEastAsia" w:hAnsiTheme="minorHAnsi" w:cstheme="minorBidi"/>
+              </w:rPr>
+            </w:pPr>
+          </w:p>
+        </w:tc>
+        <w:tc>
+          <w:tcPr>
+            <w:tcW w:w="563" w:type="pct"/>
+          </w:tcPr>
+          <w:p>
+            <w:pPr>
+              <w:jc w:val="center"/>
+              <w:cnfStyle w:val="000000100000" w:firstRow="0" w:lastRow="0" w:firstColumn="0" w:lastColumn="0" w:oddVBand="0" w:evenVBand="0" w:oddHBand="1" w:evenHBand="0" w:firstRowFirstColumn="0" w:firstRowLastColumn="0" w:lastRowFirstColumn="0" w:lastRowLastColumn="0"/>
+              <w:rPr>
+                <w:rFonts w:asciiTheme="minorHAnsi" w:eastAsiaTheme="minorEastAsia" w:hAnsiTheme="minorHAnsi" w:cstheme="minorBidi"/>
+              </w:rPr>
+            </w:pPr>
+            <w:r>
+              <w:rPr>
+                <w:rFonts w:asciiTheme="minorHAnsi" w:eastAsiaTheme="minorEastAsia" w:hAnsiTheme="minorHAnsi" w:cstheme="minorBidi"/>
+              </w:rPr>
+              <w:t>Entier</w:t>
+            </w:r>
+          </w:p>
+        </w:tc>
+        <w:tc>
+          <w:tcPr>
+            <w:tcW w:w="559" w:type="pct"/>
+          </w:tcPr>
+          <w:p>
+            <w:pPr>
+              <w:jc w:val="center"/>
+              <w:cnfStyle w:val="000000100000" w:firstRow="0" w:lastRow="0" w:firstColumn="0" w:lastColumn="0" w:oddVBand="0" w:evenVBand="0" w:oddHBand="1" w:evenHBand="0" w:firstRowFirstColumn="0" w:firstRowLastColumn="0" w:lastRowFirstColumn="0" w:lastRowLastColumn="0"/>
+              <w:rPr>
+                <w:rFonts w:asciiTheme="minorHAnsi" w:eastAsiaTheme="minorEastAsia" w:hAnsiTheme="minorHAnsi" w:cstheme="minorBidi"/>
+              </w:rPr>
+            </w:pPr>
+          </w:p>
+        </w:tc>
+        <w:tc>
+          <w:tcPr>
+            <w:tcW w:w="1375" w:type="pct"/>
+          </w:tcPr>
+          <w:p>
+            <w:pPr>
+              <w:jc w:val="center"/>
+              <w:cnfStyle w:val="000000100000" w:firstRow="0" w:lastRow="0" w:firstColumn="0" w:lastColumn="0" w:oddVBand="0" w:evenVBand="0" w:oddHBand="1" w:evenHBand="0" w:firstRowFirstColumn="0" w:firstRowLastColumn="0" w:lastRowFirstColumn="0" w:lastRowLastColumn="0"/>
+              <w:rPr>
+                <w:rFonts w:asciiTheme="minorHAnsi" w:eastAsiaTheme="minorEastAsia" w:hAnsiTheme="minorHAnsi" w:cstheme="minorBidi"/>
+              </w:rPr>
+            </w:pPr>
+          </w:p>
+        </w:tc>
+      </w:tr>
+      <w:tr>
+        <w:tc>
+          <w:tcPr>
+            <w:cnfStyle w:val="001000000000" w:firstRow="0" w:lastRow="0" w:firstColumn="1" w:lastColumn="0" w:oddVBand="0" w:evenVBand="0" w:oddHBand="0" w:evenHBand="0" w:firstRowFirstColumn="0" w:firstRowLastColumn="0" w:lastRowFirstColumn="0" w:lastRowLastColumn="0"/>
+            <w:tcW w:w="1274" w:type="pct"/>
+            <w:noWrap/>
+          </w:tcPr>
+          <w:p>
+            <w:pPr>
+              <w:jc w:val="center"/>
+              <w:rPr>
+                <w:rFonts w:asciiTheme="minorHAnsi" w:eastAsiaTheme="minorEastAsia" w:hAnsiTheme="minorHAnsi" w:cstheme="minorBidi"/>
+              </w:rPr>
+            </w:pPr>
+            <w:proofErr w:type="spellStart"/>
+            <w:r>
+              <w:rPr>
+                <w:rFonts w:asciiTheme="minorHAnsi" w:eastAsiaTheme="minorEastAsia" w:hAnsiTheme="minorHAnsi" w:cstheme="minorBidi"/>
+              </w:rPr>
+              <w:t>DateDepense</w:t>
+            </w:r>
+            <w:proofErr w:type="spellEnd"/>
+          </w:p>
+        </w:tc>
+        <w:tc>
+          <w:tcPr>
+            <w:tcW w:w="1229" w:type="pct"/>
+          </w:tcPr>
+          <w:p>
+            <w:pPr>
+              <w:jc w:val="center"/>
+              <w:cnfStyle w:val="000000000000" w:firstRow="0" w:lastRow="0" w:firstColumn="0" w:lastColumn="0" w:oddVBand="0" w:evenVBand="0" w:oddHBand="0" w:evenHBand="0" w:firstRowFirstColumn="0" w:firstRowLastColumn="0" w:lastRowFirstColumn="0" w:lastRowLastColumn="0"/>
+              <w:rPr>
+                <w:rFonts w:asciiTheme="minorHAnsi" w:eastAsiaTheme="minorEastAsia" w:hAnsiTheme="minorHAnsi" w:cstheme="minorBidi"/>
+              </w:rPr>
+            </w:pPr>
+          </w:p>
+        </w:tc>
+        <w:tc>
+          <w:tcPr>
+            <w:tcW w:w="563" w:type="pct"/>
+          </w:tcPr>
+          <w:p>
+            <w:pPr>
+              <w:jc w:val="center"/>
+              <w:cnfStyle w:val="000000000000" w:firstRow="0" w:lastRow="0" w:firstColumn="0" w:lastColumn="0" w:oddVBand="0" w:evenVBand="0" w:oddHBand="0" w:evenHBand="0" w:firstRowFirstColumn="0" w:firstRowLastColumn="0" w:lastRowFirstColumn="0" w:lastRowLastColumn="0"/>
+              <w:rPr>
+                <w:rFonts w:asciiTheme="minorHAnsi" w:eastAsiaTheme="minorEastAsia" w:hAnsiTheme="minorHAnsi" w:cstheme="minorBidi"/>
+              </w:rPr>
+            </w:pPr>
+            <w:r>
+              <w:rPr>
+                <w:rFonts w:asciiTheme="minorHAnsi" w:eastAsiaTheme="minorEastAsia" w:hAnsiTheme="minorHAnsi" w:cstheme="minorBidi"/>
+              </w:rPr>
+              <w:t>Date</w:t>
+            </w:r>
+          </w:p>
+        </w:tc>
+        <w:tc>
+          <w:tcPr>
+            <w:tcW w:w="559" w:type="pct"/>
+          </w:tcPr>
+          <w:p>
+            <w:pPr>
+              <w:jc w:val="center"/>
+              <w:cnfStyle w:val="000000000000" w:firstRow="0" w:lastRow="0" w:firstColumn="0" w:lastColumn="0" w:oddVBand="0" w:evenVBand="0" w:oddHBand="0" w:evenHBand="0" w:firstRowFirstColumn="0" w:firstRowLastColumn="0" w:lastRowFirstColumn="0" w:lastRowLastColumn="0"/>
+              <w:rPr>
+                <w:rFonts w:asciiTheme="minorHAnsi" w:eastAsiaTheme="minorEastAsia" w:hAnsiTheme="minorHAnsi" w:cstheme="minorBidi"/>
+              </w:rPr>
+            </w:pPr>
+          </w:p>
+        </w:tc>
+        <w:tc>
+          <w:tcPr>
+            <w:tcW w:w="1375" w:type="pct"/>
+          </w:tcPr>
+          <w:p>
+            <w:pPr>
+              <w:jc w:val="center"/>
+              <w:cnfStyle w:val="000000000000" w:firstRow="0" w:lastRow="0" w:firstColumn="0" w:lastColumn="0" w:oddVBand="0" w:evenVBand="0" w:oddHBand="0" w:evenHBand="0" w:firstRowFirstColumn="0" w:firstRowLastColumn="0" w:lastRowFirstColumn="0" w:lastRowLastColumn="0"/>
+              <w:rPr>
+                <w:rFonts w:asciiTheme="minorHAnsi" w:eastAsiaTheme="minorEastAsia" w:hAnsiTheme="minorHAnsi" w:cstheme="minorBidi"/>
+              </w:rPr>
+            </w:pPr>
+          </w:p>
+        </w:tc>
+      </w:tr>
+      <w:tr>
+        <w:trPr>
+          <w:cnfStyle w:val="000000100000" w:firstRow="0" w:lastRow="0" w:firstColumn="0" w:lastColumn="0" w:oddVBand="0" w:evenVBand="0" w:oddHBand="1" w:evenHBand="0" w:firstRowFirstColumn="0" w:firstRowLastColumn="0" w:lastRowFirstColumn="0" w:lastRowLastColumn="0"/>
+        </w:trPr>
+        <w:tc>
+          <w:tcPr>
+            <w:cnfStyle w:val="001000000000" w:firstRow="0" w:lastRow="0" w:firstColumn="1" w:lastColumn="0" w:oddVBand="0" w:evenVBand="0" w:oddHBand="0" w:evenHBand="0" w:firstRowFirstColumn="0" w:firstRowLastColumn="0" w:lastRowFirstColumn="0" w:lastRowLastColumn="0"/>
+            <w:tcW w:w="1274" w:type="pct"/>
+            <w:noWrap/>
+          </w:tcPr>
+          <w:p>
+            <w:pPr>
+              <w:jc w:val="center"/>
+              <w:rPr>
+                <w:rFonts w:asciiTheme="minorHAnsi" w:eastAsiaTheme="minorEastAsia" w:hAnsiTheme="minorHAnsi" w:cstheme="minorBidi"/>
+              </w:rPr>
+            </w:pPr>
+            <w:proofErr w:type="spellStart"/>
+            <w:r>
+              <w:rPr>
+                <w:rFonts w:asciiTheme="minorHAnsi" w:eastAsiaTheme="minorEastAsia" w:hAnsiTheme="minorHAnsi" w:cstheme="minorBidi"/>
+              </w:rPr>
+              <w:t>LibelleDepense</w:t>
+            </w:r>
+            <w:proofErr w:type="spellEnd"/>
+          </w:p>
+        </w:tc>
+        <w:tc>
+          <w:tcPr>
+            <w:tcW w:w="1229" w:type="pct"/>
+          </w:tcPr>
+          <w:p>
+            <w:pPr>
+              <w:jc w:val="center"/>
+              <w:cnfStyle w:val="000000100000" w:firstRow="0" w:lastRow="0" w:firstColumn="0" w:lastColumn="0" w:oddVBand="0" w:evenVBand="0" w:oddHBand="1" w:evenHBand="0" w:firstRowFirstColumn="0" w:firstRowLastColumn="0" w:lastRowFirstColumn="0" w:lastRowLastColumn="0"/>
+              <w:rPr>
+                <w:rFonts w:asciiTheme="minorHAnsi" w:eastAsiaTheme="minorEastAsia" w:hAnsiTheme="minorHAnsi" w:cstheme="minorBidi"/>
+              </w:rPr>
+            </w:pPr>
+          </w:p>
+        </w:tc>
+        <w:tc>
+          <w:tcPr>
+            <w:tcW w:w="563" w:type="pct"/>
+          </w:tcPr>
+          <w:p>
+            <w:pPr>
+              <w:jc w:val="center"/>
+              <w:cnfStyle w:val="000000100000" w:firstRow="0" w:lastRow="0" w:firstColumn="0" w:lastColumn="0" w:oddVBand="0" w:evenVBand="0" w:oddHBand="1" w:evenHBand="0" w:firstRowFirstColumn="0" w:firstRowLastColumn="0" w:lastRowFirstColumn="0" w:lastRowLastColumn="0"/>
+              <w:rPr>
+                <w:rFonts w:asciiTheme="minorHAnsi" w:eastAsiaTheme="minorEastAsia" w:hAnsiTheme="minorHAnsi" w:cstheme="minorBidi"/>
+              </w:rPr>
+            </w:pPr>
+            <w:r>
+              <w:rPr>
+                <w:rFonts w:asciiTheme="minorHAnsi" w:eastAsiaTheme="minorEastAsia" w:hAnsiTheme="minorHAnsi" w:cstheme="minorBidi"/>
+              </w:rPr>
+              <w:t>Chaîne</w:t>
+            </w:r>
+          </w:p>
+        </w:tc>
+        <w:tc>
+          <w:tcPr>
+            <w:tcW w:w="559" w:type="pct"/>
+          </w:tcPr>
+          <w:p>
+            <w:pPr>
+              <w:jc w:val="center"/>
+              <w:cnfStyle w:val="000000100000" w:firstRow="0" w:lastRow="0" w:firstColumn="0" w:lastColumn="0" w:oddVBand="0" w:evenVBand="0" w:oddHBand="1" w:evenHBand="0" w:firstRowFirstColumn="0" w:firstRowLastColumn="0" w:lastRowFirstColumn="0" w:lastRowLastColumn="0"/>
+              <w:rPr>
+                <w:rFonts w:asciiTheme="minorHAnsi" w:eastAsiaTheme="minorEastAsia" w:hAnsiTheme="minorHAnsi" w:cstheme="minorBidi"/>
+              </w:rPr>
+            </w:pPr>
+            <w:r>
+              <w:rPr>
+                <w:rFonts w:asciiTheme="minorHAnsi" w:eastAsiaTheme="minorEastAsia" w:hAnsiTheme="minorHAnsi" w:cstheme="minorBidi"/>
+              </w:rPr>
+              <w:t>100</w:t>
+            </w:r>
+          </w:p>
+        </w:tc>
+        <w:tc>
+          <w:tcPr>
+            <w:tcW w:w="1375" w:type="pct"/>
+          </w:tcPr>
+          <w:p>
+            <w:pPr>
+              <w:jc w:val="center"/>
+              <w:cnfStyle w:val="000000100000" w:firstRow="0" w:lastRow="0" w:firstColumn="0" w:lastColumn="0" w:oddVBand="0" w:evenVBand="0" w:oddHBand="1" w:evenHBand="0" w:firstRowFirstColumn="0" w:firstRowLastColumn="0" w:lastRowFirstColumn="0" w:lastRowLastColumn="0"/>
+              <w:rPr>
+                <w:rFonts w:asciiTheme="minorHAnsi" w:eastAsiaTheme="minorEastAsia" w:hAnsiTheme="minorHAnsi" w:cstheme="minorBidi"/>
+              </w:rPr>
+            </w:pPr>
+          </w:p>
+        </w:tc>
+      </w:tr>
+      <w:tr>
+        <w:tc>
+          <w:tcPr>
+            <w:cnfStyle w:val="001000000000" w:firstRow="0" w:lastRow="0" w:firstColumn="1" w:lastColumn="0" w:oddVBand="0" w:evenVBand="0" w:oddHBand="0" w:evenHBand="0" w:firstRowFirstColumn="0" w:firstRowLastColumn="0" w:lastRowFirstColumn="0" w:lastRowLastColumn="0"/>
+            <w:tcW w:w="1274" w:type="pct"/>
+            <w:noWrap/>
+          </w:tcPr>
+          <w:p>
+            <w:pPr>
+              <w:jc w:val="center"/>
+              <w:rPr>
+                <w:rFonts w:asciiTheme="minorHAnsi" w:eastAsiaTheme="minorEastAsia" w:hAnsiTheme="minorHAnsi" w:cstheme="minorBidi"/>
+              </w:rPr>
+            </w:pPr>
+            <w:proofErr w:type="spellStart"/>
+            <w:r>
+              <w:rPr>
+                <w:rFonts w:asciiTheme="minorHAnsi" w:eastAsiaTheme="minorEastAsia" w:hAnsiTheme="minorHAnsi" w:cstheme="minorBidi"/>
+              </w:rPr>
+              <w:t>MontantDepense</w:t>
+            </w:r>
+            <w:proofErr w:type="spellEnd"/>
+          </w:p>
+        </w:tc>
+        <w:tc>
+          <w:tcPr>
+            <w:tcW w:w="1229" w:type="pct"/>
+          </w:tcPr>
+          <w:p>
+            <w:pPr>
+              <w:jc w:val="center"/>
+              <w:cnfStyle w:val="000000000000" w:firstRow="0" w:lastRow="0" w:firstColumn="0" w:lastColumn="0" w:oddVBand="0" w:evenVBand="0" w:oddHBand="0" w:evenHBand="0" w:firstRowFirstColumn="0" w:firstRowLastColumn="0" w:lastRowFirstColumn="0" w:lastRowLastColumn="0"/>
+              <w:rPr>
+                <w:rFonts w:asciiTheme="minorHAnsi" w:eastAsiaTheme="minorEastAsia" w:hAnsiTheme="minorHAnsi" w:cstheme="minorBidi"/>
+              </w:rPr>
+            </w:pPr>
+          </w:p>
+        </w:tc>
+        <w:tc>
+          <w:tcPr>
+            <w:tcW w:w="563" w:type="pct"/>
+          </w:tcPr>
+          <w:p>
+            <w:pPr>
+              <w:jc w:val="center"/>
+              <w:cnfStyle w:val="000000000000" w:firstRow="0" w:lastRow="0" w:firstColumn="0" w:lastColumn="0" w:oddVBand="0" w:evenVBand="0" w:oddHBand="0" w:evenHBand="0" w:firstRowFirstColumn="0" w:firstRowLastColumn="0" w:lastRowFirstColumn="0" w:lastRowLastColumn="0"/>
+              <w:rPr>
+                <w:rFonts w:asciiTheme="minorHAnsi" w:eastAsiaTheme="minorEastAsia" w:hAnsiTheme="minorHAnsi" w:cstheme="minorBidi"/>
+              </w:rPr>
+            </w:pPr>
+            <w:r>
+              <w:rPr>
+                <w:rFonts w:asciiTheme="minorHAnsi" w:eastAsiaTheme="minorEastAsia" w:hAnsiTheme="minorHAnsi" w:cstheme="minorBidi"/>
+              </w:rPr>
+              <w:t>Monétaire</w:t>
+            </w:r>
+          </w:p>
+        </w:tc>
+        <w:tc>
+          <w:tcPr>
+            <w:tcW w:w="559" w:type="pct"/>
+          </w:tcPr>
+          <w:p>
+            <w:pPr>
+              <w:jc w:val="center"/>
+              <w:cnfStyle w:val="000000000000" w:firstRow="0" w:lastRow="0" w:firstColumn="0" w:lastColumn="0" w:oddVBand="0" w:evenVBand="0" w:oddHBand="0" w:evenHBand="0" w:firstRowFirstColumn="0" w:firstRowLastColumn="0" w:lastRowFirstColumn="0" w:lastRowLastColumn="0"/>
+              <w:rPr>
+                <w:rFonts w:asciiTheme="minorHAnsi" w:eastAsiaTheme="minorEastAsia" w:hAnsiTheme="minorHAnsi" w:cstheme="minorBidi"/>
+              </w:rPr>
+            </w:pPr>
+          </w:p>
+        </w:tc>
+        <w:tc>
+          <w:tcPr>
+            <w:tcW w:w="1375" w:type="pct"/>
+          </w:tcPr>
+          <w:p>
+            <w:pPr>
+              <w:jc w:val="center"/>
+              <w:cnfStyle w:val="000000000000" w:firstRow="0" w:lastRow="0" w:firstColumn="0" w:lastColumn="0" w:oddVBand="0" w:evenVBand="0" w:oddHBand="0" w:evenHBand="0" w:firstRowFirstColumn="0" w:firstRowLastColumn="0" w:lastRowFirstColumn="0" w:lastRowLastColumn="0"/>
+              <w:rPr>
+                <w:rFonts w:asciiTheme="minorHAnsi" w:eastAsiaTheme="minorEastAsia" w:hAnsiTheme="minorHAnsi" w:cstheme="minorBidi"/>
+              </w:rPr>
+            </w:pPr>
+          </w:p>
+        </w:tc>
+      </w:tr>
+      <w:tr>
+        <w:trPr>
+          <w:cnfStyle w:val="000000100000" w:firstRow="0" w:lastRow="0" w:firstColumn="0" w:lastColumn="0" w:oddVBand="0" w:evenVBand="0" w:oddHBand="1" w:evenHBand="0" w:firstRowFirstColumn="0" w:firstRowLastColumn="0" w:lastRowFirstColumn="0" w:lastRowLastColumn="0"/>
+        </w:trPr>
+        <w:tc>
+          <w:tcPr>
+            <w:cnfStyle w:val="001000000000" w:firstRow="0" w:lastRow="0" w:firstColumn="1" w:lastColumn="0" w:oddVBand="0" w:evenVBand="0" w:oddHBand="0" w:evenHBand="0" w:firstRowFirstColumn="0" w:firstRowLastColumn="0" w:lastRowFirstColumn="0" w:lastRowLastColumn="0"/>
+            <w:tcW w:w="1274" w:type="pct"/>
+            <w:noWrap/>
+          </w:tcPr>
+          <w:p>
+            <w:pPr>
+              <w:jc w:val="center"/>
+              <w:rPr>
+                <w:rFonts w:asciiTheme="minorHAnsi" w:eastAsiaTheme="minorEastAsia" w:hAnsiTheme="minorHAnsi" w:cstheme="minorBidi"/>
+              </w:rPr>
+            </w:pPr>
+            <w:proofErr w:type="spellStart"/>
+            <w:r>
+              <w:rPr>
+                <w:rFonts w:asciiTheme="minorHAnsi" w:eastAsiaTheme="minorEastAsia" w:hAnsiTheme="minorHAnsi" w:cstheme="minorBidi"/>
+              </w:rPr>
+              <w:t>CodeThematique</w:t>
+            </w:r>
+            <w:proofErr w:type="spellEnd"/>
+          </w:p>
+        </w:tc>
+        <w:tc>
+          <w:tcPr>
+            <w:tcW w:w="1229" w:type="pct"/>
+          </w:tcPr>
+          <w:p>
+            <w:pPr>
+              <w:jc w:val="center"/>
+              <w:cnfStyle w:val="000000100000" w:firstRow="0" w:lastRow="0" w:firstColumn="0" w:lastColumn="0" w:oddVBand="0" w:evenVBand="0" w:oddHBand="1" w:evenHBand="0" w:firstRowFirstColumn="0" w:firstRowLastColumn="0" w:lastRowFirstColumn="0" w:lastRowLastColumn="0"/>
+              <w:rPr>
+                <w:rFonts w:asciiTheme="minorHAnsi" w:eastAsiaTheme="minorEastAsia" w:hAnsiTheme="minorHAnsi" w:cstheme="minorBidi"/>
+              </w:rPr>
+            </w:pPr>
+          </w:p>
+        </w:tc>
+        <w:tc>
+          <w:tcPr>
+            <w:tcW w:w="563" w:type="pct"/>
+          </w:tcPr>
+          <w:p>
+            <w:pPr>
+              <w:jc w:val="center"/>
+              <w:cnfStyle w:val="000000100000" w:firstRow="0" w:lastRow="0" w:firstColumn="0" w:lastColumn="0" w:oddVBand="0" w:evenVBand="0" w:oddHBand="1" w:evenHBand="0" w:firstRowFirstColumn="0" w:firstRowLastColumn="0" w:lastRowFirstColumn="0" w:lastRowLastColumn="0"/>
+              <w:rPr>
+                <w:rFonts w:asciiTheme="minorHAnsi" w:eastAsiaTheme="minorEastAsia" w:hAnsiTheme="minorHAnsi" w:cstheme="minorBidi"/>
+              </w:rPr>
+            </w:pPr>
+            <w:r>
+              <w:rPr>
+                <w:rFonts w:asciiTheme="minorHAnsi" w:eastAsiaTheme="minorEastAsia" w:hAnsiTheme="minorHAnsi" w:cstheme="minorBidi"/>
+              </w:rPr>
+              <w:t>Entier</w:t>
+            </w:r>
+          </w:p>
+        </w:tc>
+        <w:tc>
+          <w:tcPr>
+            <w:tcW w:w="559" w:type="pct"/>
+          </w:tcPr>
+          <w:p>
+            <w:pPr>
+              <w:jc w:val="center"/>
+              <w:cnfStyle w:val="000000100000" w:firstRow="0" w:lastRow="0" w:firstColumn="0" w:lastColumn="0" w:oddVBand="0" w:evenVBand="0" w:oddHBand="1" w:evenHBand="0" w:firstRowFirstColumn="0" w:firstRowLastColumn="0" w:lastRowFirstColumn="0" w:lastRowLastColumn="0"/>
+              <w:rPr>
+                <w:rFonts w:asciiTheme="minorHAnsi" w:eastAsiaTheme="minorEastAsia" w:hAnsiTheme="minorHAnsi" w:cstheme="minorBidi"/>
+              </w:rPr>
+            </w:pPr>
+          </w:p>
+        </w:tc>
+        <w:tc>
+          <w:tcPr>
+            <w:tcW w:w="1375" w:type="pct"/>
+          </w:tcPr>
+          <w:p>
+            <w:pPr>
+              <w:jc w:val="center"/>
+              <w:cnfStyle w:val="000000100000" w:firstRow="0" w:lastRow="0" w:firstColumn="0" w:lastColumn="0" w:oddVBand="0" w:evenVBand="0" w:oddHBand="1" w:evenHBand="0" w:firstRowFirstColumn="0" w:firstRowLastColumn="0" w:lastRowFirstColumn="0" w:lastRowLastColumn="0"/>
+              <w:rPr>
+                <w:rFonts w:asciiTheme="minorHAnsi" w:eastAsiaTheme="minorEastAsia" w:hAnsiTheme="minorHAnsi" w:cstheme="minorBidi"/>
+              </w:rPr>
+            </w:pPr>
+            <w:r>
+              <w:rPr>
+                <w:rFonts w:asciiTheme="minorHAnsi" w:eastAsiaTheme="minorEastAsia" w:hAnsiTheme="minorHAnsi" w:cstheme="minorBidi"/>
+              </w:rPr>
+              <w:t>Non nul</w:t>
+            </w:r>
+          </w:p>
+        </w:tc>
+      </w:tr>
+      <w:tr>
+        <w:tc>
+          <w:tcPr>
+            <w:cnfStyle w:val="001000000000" w:firstRow="0" w:lastRow="0" w:firstColumn="1" w:lastColumn="0" w:oddVBand="0" w:evenVBand="0" w:oddHBand="0" w:evenHBand="0" w:firstRowFirstColumn="0" w:firstRowLastColumn="0" w:lastRowFirstColumn="0" w:lastRowLastColumn="0"/>
+            <w:tcW w:w="1274" w:type="pct"/>
+            <w:noWrap/>
+          </w:tcPr>
+          <w:p>
+            <w:pPr>
+              <w:jc w:val="center"/>
+              <w:rPr>
+                <w:rFonts w:asciiTheme="minorHAnsi" w:eastAsiaTheme="minorEastAsia" w:hAnsiTheme="minorHAnsi" w:cstheme="minorBidi"/>
+              </w:rPr>
+            </w:pPr>
+            <w:proofErr w:type="spellStart"/>
+            <w:r>
+              <w:rPr>
+                <w:rFonts w:asciiTheme="minorHAnsi" w:eastAsiaTheme="minorEastAsia" w:hAnsiTheme="minorHAnsi" w:cstheme="minorBidi"/>
+              </w:rPr>
+              <w:t>LibelleThematique</w:t>
+            </w:r>
+            <w:proofErr w:type="spellEnd"/>
+          </w:p>
+        </w:tc>
+        <w:tc>
+          <w:tcPr>
+            <w:tcW w:w="1229" w:type="pct"/>
+          </w:tcPr>
+          <w:p>
+            <w:pPr>
+              <w:jc w:val="center"/>
+              <w:cnfStyle w:val="000000000000" w:firstRow="0" w:lastRow="0" w:firstColumn="0" w:lastColumn="0" w:oddVBand="0" w:evenVBand="0" w:oddHBand="0" w:evenHBand="0" w:firstRowFirstColumn="0" w:firstRowLastColumn="0" w:lastRowFirstColumn="0" w:lastRowLastColumn="0"/>
+              <w:rPr>
+                <w:rFonts w:asciiTheme="minorHAnsi" w:eastAsiaTheme="minorEastAsia" w:hAnsiTheme="minorHAnsi" w:cstheme="minorBidi"/>
+              </w:rPr>
+            </w:pPr>
+          </w:p>
+        </w:tc>
+        <w:tc>
+          <w:tcPr>
+            <w:tcW w:w="563" w:type="pct"/>
+          </w:tcPr>
+          <w:p>
+            <w:pPr>
+              <w:jc w:val="center"/>
+              <w:cnfStyle w:val="000000000000" w:firstRow="0" w:lastRow="0" w:firstColumn="0" w:lastColumn="0" w:oddVBand="0" w:evenVBand="0" w:oddHBand="0" w:evenHBand="0" w:firstRowFirstColumn="0" w:firstRowLastColumn="0" w:lastRowFirstColumn="0" w:lastRowLastColumn="0"/>
+              <w:rPr>
+                <w:rFonts w:asciiTheme="minorHAnsi" w:eastAsiaTheme="minorEastAsia" w:hAnsiTheme="minorHAnsi" w:cstheme="minorBidi"/>
+              </w:rPr>
+            </w:pPr>
+            <w:r>
+              <w:rPr>
+                <w:rFonts w:asciiTheme="minorHAnsi" w:eastAsiaTheme="minorEastAsia" w:hAnsiTheme="minorHAnsi" w:cstheme="minorBidi"/>
+              </w:rPr>
+              <w:t>Chaîne</w:t>
+            </w:r>
+          </w:p>
+        </w:tc>
+        <w:tc>
+          <w:tcPr>
+            <w:tcW w:w="559" w:type="pct"/>
+          </w:tcPr>
+          <w:p>
+            <w:pPr>
+              <w:jc w:val="center"/>
+              <w:cnfStyle w:val="000000000000" w:firstRow="0" w:lastRow="0" w:firstColumn="0" w:lastColumn="0" w:oddVBand="0" w:evenVBand="0" w:oddHBand="0" w:evenHBand="0" w:firstRowFirstColumn="0" w:firstRowLastColumn="0" w:lastRowFirstColumn="0" w:lastRowLastColumn="0"/>
+              <w:rPr>
+                <w:rFonts w:asciiTheme="minorHAnsi" w:eastAsiaTheme="minorEastAsia" w:hAnsiTheme="minorHAnsi" w:cstheme="minorBidi"/>
+              </w:rPr>
+            </w:pPr>
+            <w:r>
+              <w:rPr>
+                <w:rFonts w:asciiTheme="minorHAnsi" w:eastAsiaTheme="minorEastAsia" w:hAnsiTheme="minorHAnsi" w:cstheme="minorBidi"/>
+              </w:rPr>
+              <w:t>100</w:t>
+            </w:r>
+          </w:p>
+        </w:tc>
+        <w:tc>
+          <w:tcPr>
+            <w:tcW w:w="1375" w:type="pct"/>
+          </w:tcPr>
+          <w:p>
+            <w:pPr>
+              <w:jc w:val="center"/>
+              <w:cnfStyle w:val="000000000000" w:firstRow="0" w:lastRow="0" w:firstColumn="0" w:lastColumn="0" w:oddVBand="0" w:evenVBand="0" w:oddHBand="0" w:evenHBand="0" w:firstRowFirstColumn="0" w:firstRowLastColumn="0" w:lastRowFirstColumn="0" w:lastRowLastColumn="0"/>
               <w:rPr>
                 <w:rFonts w:asciiTheme="minorHAnsi" w:eastAsiaTheme="minorEastAsia" w:hAnsiTheme="minorHAnsi" w:cstheme="minorBidi"/>
               </w:rPr>
@@ -3111,7 +5911,7 @@
       <w:pPr>
         <w:pStyle w:val="TITLE1"/>
       </w:pPr>
-      <w:bookmarkStart w:id="4" w:name="_Toc58147956"/>
+      <w:bookmarkStart w:id="3" w:name="_Toc58147956"/>
       <w:r>
         <w:lastRenderedPageBreak/>
         <w:t xml:space="preserve">Modèle Logique de </w:t>
@@ -3122,7 +5922,7 @@
       <w:r>
         <w:t>onnées Relationnel</w:t>
       </w:r>
-      <w:bookmarkEnd w:id="4"/>
+      <w:bookmarkEnd w:id="3"/>
     </w:p>
     <w:p/>
     <w:p>
@@ -3134,7 +5934,7 @@
       <w:pPr>
         <w:pStyle w:val="TITLE1"/>
       </w:pPr>
-      <w:bookmarkStart w:id="5" w:name="_Toc58147957"/>
+      <w:bookmarkStart w:id="4" w:name="_Toc58147957"/>
       <w:r>
         <w:lastRenderedPageBreak/>
         <w:t>C</w:t>
@@ -3145,7 +5945,7 @@
       <w:r>
         <w:t>insertion d’enregistrements</w:t>
       </w:r>
-      <w:bookmarkEnd w:id="5"/>
+      <w:bookmarkEnd w:id="4"/>
     </w:p>
     <w:p>
       <w:pPr>
@@ -3161,11 +5961,11 @@
       <w:pPr>
         <w:pStyle w:val="Titre2"/>
       </w:pPr>
-      <w:bookmarkStart w:id="6" w:name="_Toc58147958"/>
+      <w:bookmarkStart w:id="5" w:name="_Toc58147958"/>
       <w:r>
         <w:t>Requêtes de création de tables</w:t>
       </w:r>
-      <w:bookmarkEnd w:id="6"/>
+      <w:bookmarkEnd w:id="5"/>
       <w:r>
         <w:t xml:space="preserve"> </w:t>
       </w:r>
@@ -3176,34 +5976,45 @@
       <w:pPr>
         <w:pStyle w:val="Titre3"/>
       </w:pPr>
-      <w:bookmarkStart w:id="7" w:name="_Toc58147959"/>
+      <w:bookmarkStart w:id="6" w:name="_Toc58147959"/>
+      <w:r>
+        <w:t>Table ?</w:t>
+      </w:r>
+      <w:bookmarkEnd w:id="6"/>
+    </w:p>
+    <w:p/>
+    <w:p>
+      <w:pPr>
+        <w:pStyle w:val="Titre3"/>
+      </w:pPr>
+      <w:bookmarkStart w:id="7" w:name="_Toc58147960"/>
       <w:r>
         <w:t>Table ?</w:t>
       </w:r>
       <w:bookmarkEnd w:id="7"/>
     </w:p>
     <w:p/>
-    <w:p>
-      <w:pPr>
-        <w:pStyle w:val="Titre3"/>
-      </w:pPr>
-      <w:bookmarkStart w:id="8" w:name="_Toc58147960"/>
-      <w:r>
-        <w:t>Table ?</w:t>
-      </w:r>
-      <w:bookmarkEnd w:id="8"/>
-    </w:p>
     <w:p/>
     <w:p/>
-    <w:p/>
     <w:p>
       <w:pPr>
         <w:pStyle w:val="Titre2"/>
       </w:pPr>
-      <w:bookmarkStart w:id="9" w:name="_Toc58147961"/>
+      <w:bookmarkStart w:id="8" w:name="_Toc58147961"/>
       <w:r>
         <w:t>Requêtes d’insertion d’enregistrements</w:t>
       </w:r>
+      <w:bookmarkEnd w:id="8"/>
+    </w:p>
+    <w:p/>
+    <w:p>
+      <w:pPr>
+        <w:pStyle w:val="Titre3"/>
+      </w:pPr>
+      <w:bookmarkStart w:id="9" w:name="_Toc58147962"/>
+      <w:r>
+        <w:t>Insertion table ?</w:t>
+      </w:r>
       <w:bookmarkEnd w:id="9"/>
     </w:p>
     <w:p/>
@@ -3211,22 +6022,11 @@
       <w:pPr>
         <w:pStyle w:val="Titre3"/>
       </w:pPr>
-      <w:bookmarkStart w:id="10" w:name="_Toc58147962"/>
+      <w:bookmarkStart w:id="10" w:name="_Toc58147963"/>
       <w:r>
         <w:t>Insertion table ?</w:t>
       </w:r>
       <w:bookmarkEnd w:id="10"/>
-    </w:p>
-    <w:p/>
-    <w:p>
-      <w:pPr>
-        <w:pStyle w:val="Titre3"/>
-      </w:pPr>
-      <w:bookmarkStart w:id="11" w:name="_Toc58147963"/>
-      <w:r>
-        <w:t>Insertion table ?</w:t>
-      </w:r>
-      <w:bookmarkEnd w:id="11"/>
     </w:p>
     <w:p/>
     <w:p>
@@ -3252,12 +6052,12 @@
       <w:pPr>
         <w:pStyle w:val="TITLE1"/>
       </w:pPr>
-      <w:bookmarkStart w:id="12" w:name="_Toc58147964"/>
+      <w:bookmarkStart w:id="11" w:name="_Toc58147964"/>
       <w:r>
         <w:lastRenderedPageBreak/>
         <w:t>Requêtes SQL d’interrogation</w:t>
       </w:r>
-      <w:bookmarkEnd w:id="12"/>
+      <w:bookmarkEnd w:id="11"/>
     </w:p>
     <w:p>
       <w:pPr>
@@ -3309,11 +6109,11 @@
           <w:tab w:val="num" w:pos="851"/>
         </w:tabs>
       </w:pPr>
-      <w:bookmarkStart w:id="13" w:name="_Toc58147965"/>
+      <w:bookmarkStart w:id="12" w:name="_Toc58147965"/>
       <w:r>
         <w:t>Requête R1</w:t>
       </w:r>
-      <w:bookmarkEnd w:id="13"/>
+      <w:bookmarkEnd w:id="12"/>
     </w:p>
     <w:p>
       <w:pPr>
@@ -3344,11 +6144,11 @@
           <w:tab w:val="num" w:pos="851"/>
         </w:tabs>
       </w:pPr>
-      <w:bookmarkStart w:id="14" w:name="_Toc58147966"/>
+      <w:bookmarkStart w:id="13" w:name="_Toc58147966"/>
       <w:r>
         <w:t>Requête R2</w:t>
       </w:r>
-      <w:bookmarkEnd w:id="14"/>
+      <w:bookmarkEnd w:id="13"/>
     </w:p>
     <w:p>
       <w:pPr>
@@ -3372,11 +6172,11 @@
           <w:tab w:val="num" w:pos="851"/>
         </w:tabs>
       </w:pPr>
-      <w:bookmarkStart w:id="15" w:name="_Toc58147967"/>
+      <w:bookmarkStart w:id="14" w:name="_Toc58147967"/>
       <w:r>
         <w:t>Requête R3</w:t>
       </w:r>
-      <w:bookmarkEnd w:id="15"/>
+      <w:bookmarkEnd w:id="14"/>
     </w:p>
     <w:p>
       <w:pPr>
@@ -3400,11 +6200,11 @@
           <w:tab w:val="num" w:pos="851"/>
         </w:tabs>
       </w:pPr>
-      <w:bookmarkStart w:id="16" w:name="_Toc58147968"/>
+      <w:bookmarkStart w:id="15" w:name="_Toc58147968"/>
       <w:r>
         <w:t>Requête R4</w:t>
       </w:r>
-      <w:bookmarkEnd w:id="16"/>
+      <w:bookmarkEnd w:id="15"/>
     </w:p>
     <w:p>
       <w:pPr>
@@ -3428,11 +6228,11 @@
           <w:tab w:val="num" w:pos="851"/>
         </w:tabs>
       </w:pPr>
-      <w:bookmarkStart w:id="17" w:name="_Toc58147969"/>
+      <w:bookmarkStart w:id="16" w:name="_Toc58147969"/>
       <w:r>
         <w:t>Requête R5</w:t>
       </w:r>
-      <w:bookmarkEnd w:id="17"/>
+      <w:bookmarkEnd w:id="16"/>
     </w:p>
     <w:p/>
     <w:p>
@@ -3475,11 +6275,11 @@
           <w:tab w:val="num" w:pos="851"/>
         </w:tabs>
       </w:pPr>
-      <w:bookmarkStart w:id="18" w:name="_Toc58147970"/>
+      <w:bookmarkStart w:id="17" w:name="_Toc58147970"/>
       <w:r>
         <w:t>Requête R6</w:t>
       </w:r>
-      <w:bookmarkEnd w:id="18"/>
+      <w:bookmarkEnd w:id="17"/>
     </w:p>
     <w:p>
       <w:pPr>
@@ -3503,11 +6303,11 @@
           <w:tab w:val="num" w:pos="851"/>
         </w:tabs>
       </w:pPr>
-      <w:bookmarkStart w:id="19" w:name="_Toc58147971"/>
+      <w:bookmarkStart w:id="18" w:name="_Toc58147971"/>
       <w:r>
         <w:t>Requête R7</w:t>
       </w:r>
-      <w:bookmarkEnd w:id="19"/>
+      <w:bookmarkEnd w:id="18"/>
     </w:p>
     <w:p>
       <w:pPr>
@@ -3531,11 +6331,11 @@
           <w:tab w:val="num" w:pos="851"/>
         </w:tabs>
       </w:pPr>
-      <w:bookmarkStart w:id="20" w:name="_Toc58147972"/>
+      <w:bookmarkStart w:id="19" w:name="_Toc58147972"/>
       <w:r>
         <w:t>Requête R8</w:t>
       </w:r>
-      <w:bookmarkEnd w:id="20"/>
+      <w:bookmarkEnd w:id="19"/>
     </w:p>
     <w:p>
       <w:pPr>
@@ -3559,11 +6359,11 @@
           <w:tab w:val="num" w:pos="851"/>
         </w:tabs>
       </w:pPr>
-      <w:bookmarkStart w:id="21" w:name="_Toc58147973"/>
+      <w:bookmarkStart w:id="20" w:name="_Toc58147973"/>
       <w:r>
         <w:t>Requête R9</w:t>
       </w:r>
-      <w:bookmarkEnd w:id="21"/>
+      <w:bookmarkEnd w:id="20"/>
     </w:p>
     <w:p>
       <w:pPr>
@@ -3587,14 +6387,14 @@
           <w:tab w:val="num" w:pos="851"/>
         </w:tabs>
       </w:pPr>
-      <w:bookmarkStart w:id="22" w:name="_Toc58147974"/>
+      <w:bookmarkStart w:id="21" w:name="_Toc58147974"/>
       <w:r>
         <w:t>Requête R</w:t>
       </w:r>
       <w:r>
         <w:t>10</w:t>
       </w:r>
-      <w:bookmarkEnd w:id="22"/>
+      <w:bookmarkEnd w:id="21"/>
     </w:p>
     <w:p>
       <w:pPr>
@@ -3618,14 +6418,14 @@
           <w:tab w:val="num" w:pos="851"/>
         </w:tabs>
       </w:pPr>
-      <w:bookmarkStart w:id="23" w:name="_Toc58147975"/>
+      <w:bookmarkStart w:id="22" w:name="_Toc58147975"/>
       <w:r>
         <w:t>Requête R</w:t>
       </w:r>
       <w:r>
         <w:t>11</w:t>
       </w:r>
-      <w:bookmarkEnd w:id="23"/>
+      <w:bookmarkEnd w:id="22"/>
     </w:p>
     <w:p/>
     <w:p/>
@@ -3643,25 +6443,25 @@
       <w:pPr>
         <w:pStyle w:val="Titre1"/>
       </w:pPr>
-      <w:bookmarkStart w:id="24" w:name="_Toc337537984"/>
-      <w:bookmarkStart w:id="25" w:name="_Toc58147976"/>
+      <w:bookmarkStart w:id="23" w:name="_Toc337537984"/>
+      <w:bookmarkStart w:id="24" w:name="_Toc58147976"/>
       <w:r>
         <w:lastRenderedPageBreak/>
         <w:t>C</w:t>
       </w:r>
-      <w:bookmarkEnd w:id="24"/>
+      <w:bookmarkEnd w:id="23"/>
       <w:r>
         <w:t>onclusion</w:t>
       </w:r>
-      <w:bookmarkEnd w:id="25"/>
+      <w:bookmarkEnd w:id="24"/>
     </w:p>
     <w:p/>
     <w:p/>
     <w:p/>
     <w:p/>
     <w:sectPr>
-      <w:footerReference w:type="default" r:id="rId11"/>
-      <w:footerReference w:type="first" r:id="rId12"/>
+      <w:footerReference w:type="default" r:id="rId12"/>
+      <w:footerReference w:type="first" r:id="rId13"/>
       <w:pgSz w:w="11907" w:h="16840" w:code="9"/>
       <w:pgMar w:top="1417" w:right="1417" w:bottom="1417" w:left="1417" w:header="720" w:footer="720" w:gutter="0"/>
       <w:pgNumType w:start="1"/>
@@ -3674,7 +6474,7 @@
 </file>
 
 <file path=word/endnotes.xml><?xml version="1.0" encoding="utf-8"?>
-<w:endnotes xmlns:wpc="http://schemas.microsoft.com/office/word/2010/wordprocessingCanvas" xmlns:cx="http://schemas.microsoft.com/office/drawing/2014/chartex" xmlns:cx1="http://schemas.microsoft.com/office/drawing/2015/9/8/chartex" xmlns:mc="http://schemas.openxmlformats.org/markup-compatibility/2006" xmlns:o="urn:schemas-microsoft-com:office:office" xmlns:r="http://schemas.openxmlformats.org/officeDocument/2006/relationships" xmlns:m="http://schemas.openxmlformats.org/officeDocument/2006/math" xmlns:v="urn:schemas-microsoft-com:vml" xmlns:wp14="http://schemas.microsoft.com/office/word/2010/wordprocessingDrawing" xmlns:wp="http://schemas.openxmlformats.org/drawingml/2006/wordprocessingDrawing" xmlns:w10="urn:schemas-microsoft-com:office:word" xmlns:w="http://schemas.openxmlformats.org/wordprocessingml/2006/main" xmlns:w14="http://schemas.microsoft.com/office/word/2010/wordml" xmlns:w15="http://schemas.microsoft.com/office/word/2012/wordml" xmlns:w16se="http://schemas.microsoft.com/office/word/2015/wordml/symex" xmlns:wpg="http://schemas.microsoft.com/office/word/2010/wordprocessingGroup" xmlns:wpi="http://schemas.microsoft.com/office/word/2010/wordprocessingInk" xmlns:wne="http://schemas.microsoft.com/office/word/2006/wordml" xmlns:wps="http://schemas.microsoft.com/office/word/2010/wordprocessingShape" mc:Ignorable="w14 w15 w16se wp14">
+<w:endnotes xmlns:wpc="http://schemas.microsoft.com/office/word/2010/wordprocessingCanvas" xmlns:cx="http://schemas.microsoft.com/office/drawing/2014/chartex" xmlns:cx1="http://schemas.microsoft.com/office/drawing/2015/9/8/chartex" xmlns:cx2="http://schemas.microsoft.com/office/drawing/2015/10/21/chartex" xmlns:cx3="http://schemas.microsoft.com/office/drawing/2016/5/9/chartex" xmlns:cx4="http://schemas.microsoft.com/office/drawing/2016/5/10/chartex" xmlns:cx5="http://schemas.microsoft.com/office/drawing/2016/5/11/chartex" xmlns:cx6="http://schemas.microsoft.com/office/drawing/2016/5/12/chartex" xmlns:cx7="http://schemas.microsoft.com/office/drawing/2016/5/13/chartex" xmlns:cx8="http://schemas.microsoft.com/office/drawing/2016/5/14/chartex" xmlns:mc="http://schemas.openxmlformats.org/markup-compatibility/2006" xmlns:aink="http://schemas.microsoft.com/office/drawing/2016/ink" xmlns:am3d="http://schemas.microsoft.com/office/drawing/2017/model3d" xmlns:o="urn:schemas-microsoft-com:office:office" xmlns:r="http://schemas.openxmlformats.org/officeDocument/2006/relationships" xmlns:m="http://schemas.openxmlformats.org/officeDocument/2006/math" xmlns:v="urn:schemas-microsoft-com:vml" xmlns:wp14="http://schemas.microsoft.com/office/word/2010/wordprocessingDrawing" xmlns:wp="http://schemas.openxmlformats.org/drawingml/2006/wordprocessingDrawing" xmlns:w10="urn:schemas-microsoft-com:office:word" xmlns:w="http://schemas.openxmlformats.org/wordprocessingml/2006/main" xmlns:w14="http://schemas.microsoft.com/office/word/2010/wordml" xmlns:w15="http://schemas.microsoft.com/office/word/2012/wordml" xmlns:w16cex="http://schemas.microsoft.com/office/word/2018/wordml/cex" xmlns:w16cid="http://schemas.microsoft.com/office/word/2016/wordml/cid" xmlns:w16="http://schemas.microsoft.com/office/word/2018/wordml" xmlns:w16se="http://schemas.microsoft.com/office/word/2015/wordml/symex" xmlns:wpg="http://schemas.microsoft.com/office/word/2010/wordprocessingGroup" xmlns:wpi="http://schemas.microsoft.com/office/word/2010/wordprocessingInk" xmlns:wne="http://schemas.microsoft.com/office/word/2006/wordml" xmlns:wps="http://schemas.microsoft.com/office/word/2010/wordprocessingShape" mc:Ignorable="w14 w15 w16se w16cid w16 w16cex wp14">
   <w:endnote w:type="separator" w:id="-1">
     <w:p>
       <w:r>
@@ -3693,7 +6493,7 @@
 </file>
 
 <file path=word/footer1.xml><?xml version="1.0" encoding="utf-8"?>
-<w:ftr xmlns:wpc="http://schemas.microsoft.com/office/word/2010/wordprocessingCanvas" xmlns:cx="http://schemas.microsoft.com/office/drawing/2014/chartex" xmlns:cx1="http://schemas.microsoft.com/office/drawing/2015/9/8/chartex" xmlns:mc="http://schemas.openxmlformats.org/markup-compatibility/2006" xmlns:o="urn:schemas-microsoft-com:office:office" xmlns:r="http://schemas.openxmlformats.org/officeDocument/2006/relationships" xmlns:m="http://schemas.openxmlformats.org/officeDocument/2006/math" xmlns:v="urn:schemas-microsoft-com:vml" xmlns:wp14="http://schemas.microsoft.com/office/word/2010/wordprocessingDrawing" xmlns:wp="http://schemas.openxmlformats.org/drawingml/2006/wordprocessingDrawing" xmlns:w10="urn:schemas-microsoft-com:office:word" xmlns:w="http://schemas.openxmlformats.org/wordprocessingml/2006/main" xmlns:w14="http://schemas.microsoft.com/office/word/2010/wordml" xmlns:w15="http://schemas.microsoft.com/office/word/2012/wordml" xmlns:w16se="http://schemas.microsoft.com/office/word/2015/wordml/symex" xmlns:wpg="http://schemas.microsoft.com/office/word/2010/wordprocessingGroup" xmlns:wpi="http://schemas.microsoft.com/office/word/2010/wordprocessingInk" xmlns:wne="http://schemas.microsoft.com/office/word/2006/wordml" xmlns:wps="http://schemas.microsoft.com/office/word/2010/wordprocessingShape" mc:Ignorable="w14 w15 w16se wp14">
+<w:ftr xmlns:wpc="http://schemas.microsoft.com/office/word/2010/wordprocessingCanvas" xmlns:cx="http://schemas.microsoft.com/office/drawing/2014/chartex" xmlns:cx1="http://schemas.microsoft.com/office/drawing/2015/9/8/chartex" xmlns:cx2="http://schemas.microsoft.com/office/drawing/2015/10/21/chartex" xmlns:cx3="http://schemas.microsoft.com/office/drawing/2016/5/9/chartex" xmlns:cx4="http://schemas.microsoft.com/office/drawing/2016/5/10/chartex" xmlns:cx5="http://schemas.microsoft.com/office/drawing/2016/5/11/chartex" xmlns:cx6="http://schemas.microsoft.com/office/drawing/2016/5/12/chartex" xmlns:cx7="http://schemas.microsoft.com/office/drawing/2016/5/13/chartex" xmlns:cx8="http://schemas.microsoft.com/office/drawing/2016/5/14/chartex" xmlns:mc="http://schemas.openxmlformats.org/markup-compatibility/2006" xmlns:aink="http://schemas.microsoft.com/office/drawing/2016/ink" xmlns:am3d="http://schemas.microsoft.com/office/drawing/2017/model3d" xmlns:o="urn:schemas-microsoft-com:office:office" xmlns:r="http://schemas.openxmlformats.org/officeDocument/2006/relationships" xmlns:m="http://schemas.openxmlformats.org/officeDocument/2006/math" xmlns:v="urn:schemas-microsoft-com:vml" xmlns:wp14="http://schemas.microsoft.com/office/word/2010/wordprocessingDrawing" xmlns:wp="http://schemas.openxmlformats.org/drawingml/2006/wordprocessingDrawing" xmlns:w10="urn:schemas-microsoft-com:office:word" xmlns:w="http://schemas.openxmlformats.org/wordprocessingml/2006/main" xmlns:w14="http://schemas.microsoft.com/office/word/2010/wordml" xmlns:w15="http://schemas.microsoft.com/office/word/2012/wordml" xmlns:w16cex="http://schemas.microsoft.com/office/word/2018/wordml/cex" xmlns:w16cid="http://schemas.microsoft.com/office/word/2016/wordml/cid" xmlns:w16="http://schemas.microsoft.com/office/word/2018/wordml" xmlns:w16se="http://schemas.microsoft.com/office/word/2015/wordml/symex" xmlns:wpg="http://schemas.microsoft.com/office/word/2010/wordprocessingGroup" xmlns:wpi="http://schemas.microsoft.com/office/word/2010/wordprocessingInk" xmlns:wne="http://schemas.microsoft.com/office/word/2006/wordml" xmlns:wps="http://schemas.microsoft.com/office/word/2010/wordprocessingShape" mc:Ignorable="w14 w15 w16se w16cid w16 w16cex wp14">
   <w:tbl>
     <w:tblPr>
       <w:tblW w:w="5000" w:type="pct"/>
@@ -3807,7 +6607,7 @@
 </file>
 
 <file path=word/footer2.xml><?xml version="1.0" encoding="utf-8"?>
-<w:ftr xmlns:wpc="http://schemas.microsoft.com/office/word/2010/wordprocessingCanvas" xmlns:cx="http://schemas.microsoft.com/office/drawing/2014/chartex" xmlns:cx1="http://schemas.microsoft.com/office/drawing/2015/9/8/chartex" xmlns:mc="http://schemas.openxmlformats.org/markup-compatibility/2006" xmlns:o="urn:schemas-microsoft-com:office:office" xmlns:r="http://schemas.openxmlformats.org/officeDocument/2006/relationships" xmlns:m="http://schemas.openxmlformats.org/officeDocument/2006/math" xmlns:v="urn:schemas-microsoft-com:vml" xmlns:wp14="http://schemas.microsoft.com/office/word/2010/wordprocessingDrawing" xmlns:wp="http://schemas.openxmlformats.org/drawingml/2006/wordprocessingDrawing" xmlns:w10="urn:schemas-microsoft-com:office:word" xmlns:w="http://schemas.openxmlformats.org/wordprocessingml/2006/main" xmlns:w14="http://schemas.microsoft.com/office/word/2010/wordml" xmlns:w15="http://schemas.microsoft.com/office/word/2012/wordml" xmlns:w16se="http://schemas.microsoft.com/office/word/2015/wordml/symex" xmlns:wpg="http://schemas.microsoft.com/office/word/2010/wordprocessingGroup" xmlns:wpi="http://schemas.microsoft.com/office/word/2010/wordprocessingInk" xmlns:wne="http://schemas.microsoft.com/office/word/2006/wordml" xmlns:wps="http://schemas.microsoft.com/office/word/2010/wordprocessingShape" mc:Ignorable="w14 w15 w16se wp14">
+<w:ftr xmlns:wpc="http://schemas.microsoft.com/office/word/2010/wordprocessingCanvas" xmlns:cx="http://schemas.microsoft.com/office/drawing/2014/chartex" xmlns:cx1="http://schemas.microsoft.com/office/drawing/2015/9/8/chartex" xmlns:cx2="http://schemas.microsoft.com/office/drawing/2015/10/21/chartex" xmlns:cx3="http://schemas.microsoft.com/office/drawing/2016/5/9/chartex" xmlns:cx4="http://schemas.microsoft.com/office/drawing/2016/5/10/chartex" xmlns:cx5="http://schemas.microsoft.com/office/drawing/2016/5/11/chartex" xmlns:cx6="http://schemas.microsoft.com/office/drawing/2016/5/12/chartex" xmlns:cx7="http://schemas.microsoft.com/office/drawing/2016/5/13/chartex" xmlns:cx8="http://schemas.microsoft.com/office/drawing/2016/5/14/chartex" xmlns:mc="http://schemas.openxmlformats.org/markup-compatibility/2006" xmlns:aink="http://schemas.microsoft.com/office/drawing/2016/ink" xmlns:am3d="http://schemas.microsoft.com/office/drawing/2017/model3d" xmlns:o="urn:schemas-microsoft-com:office:office" xmlns:r="http://schemas.openxmlformats.org/officeDocument/2006/relationships" xmlns:m="http://schemas.openxmlformats.org/officeDocument/2006/math" xmlns:v="urn:schemas-microsoft-com:vml" xmlns:wp14="http://schemas.microsoft.com/office/word/2010/wordprocessingDrawing" xmlns:wp="http://schemas.openxmlformats.org/drawingml/2006/wordprocessingDrawing" xmlns:w10="urn:schemas-microsoft-com:office:word" xmlns:w="http://schemas.openxmlformats.org/wordprocessingml/2006/main" xmlns:w14="http://schemas.microsoft.com/office/word/2010/wordml" xmlns:w15="http://schemas.microsoft.com/office/word/2012/wordml" xmlns:w16cex="http://schemas.microsoft.com/office/word/2018/wordml/cex" xmlns:w16cid="http://schemas.microsoft.com/office/word/2016/wordml/cid" xmlns:w16="http://schemas.microsoft.com/office/word/2018/wordml" xmlns:w16se="http://schemas.microsoft.com/office/word/2015/wordml/symex" xmlns:wpg="http://schemas.microsoft.com/office/word/2010/wordprocessingGroup" xmlns:wpi="http://schemas.microsoft.com/office/word/2010/wordprocessingInk" xmlns:wne="http://schemas.microsoft.com/office/word/2006/wordml" xmlns:wps="http://schemas.microsoft.com/office/word/2010/wordprocessingShape" mc:Ignorable="w14 w15 w16se w16cid w16 w16cex wp14">
   <w:sdt>
     <w:sdtPr>
       <w:id w:val="-1177338953"/>
@@ -3829,7 +6629,7 @@
           <mc:AlternateContent>
             <mc:Choice Requires="wps">
               <w:drawing>
-                <wp:anchor distT="0" distB="0" distL="114300" distR="114300" simplePos="0" relativeHeight="251667456" behindDoc="0" locked="0" layoutInCell="0" allowOverlap="1" wp14:anchorId="777DF7AE" wp14:editId="3693BDEE">
+                <wp:anchor distT="0" distB="0" distL="114300" distR="114300" simplePos="0" relativeHeight="251667456" behindDoc="0" locked="0" layoutInCell="0" allowOverlap="1" wp14:anchorId="2365CE12" wp14:editId="139F42C3">
                   <wp:simplePos x="0" y="0"/>
                   <wp:positionH relativeFrom="rightMargin">
                     <wp:posOffset>9213</wp:posOffset>
@@ -4013,7 +6813,7 @@
           <w:pStyle w:val="Pieddepage"/>
         </w:pPr>
         <w:r>
-          <w:t>NOMS DES ELEVES DU BINÔME</w:t>
+          <w:t>GENDRON BERNARD</w:t>
         </w:r>
       </w:p>
       <w:p>
@@ -4027,7 +6827,7 @@
 </file>
 
 <file path=word/footer3.xml><?xml version="1.0" encoding="utf-8"?>
-<w:ftr xmlns:wpc="http://schemas.microsoft.com/office/word/2010/wordprocessingCanvas" xmlns:cx="http://schemas.microsoft.com/office/drawing/2014/chartex" xmlns:cx1="http://schemas.microsoft.com/office/drawing/2015/9/8/chartex" xmlns:mc="http://schemas.openxmlformats.org/markup-compatibility/2006" xmlns:o="urn:schemas-microsoft-com:office:office" xmlns:r="http://schemas.openxmlformats.org/officeDocument/2006/relationships" xmlns:m="http://schemas.openxmlformats.org/officeDocument/2006/math" xmlns:v="urn:schemas-microsoft-com:vml" xmlns:wp14="http://schemas.microsoft.com/office/word/2010/wordprocessingDrawing" xmlns:wp="http://schemas.openxmlformats.org/drawingml/2006/wordprocessingDrawing" xmlns:w10="urn:schemas-microsoft-com:office:word" xmlns:w="http://schemas.openxmlformats.org/wordprocessingml/2006/main" xmlns:w14="http://schemas.microsoft.com/office/word/2010/wordml" xmlns:w15="http://schemas.microsoft.com/office/word/2012/wordml" xmlns:w16se="http://schemas.microsoft.com/office/word/2015/wordml/symex" xmlns:wpg="http://schemas.microsoft.com/office/word/2010/wordprocessingGroup" xmlns:wpi="http://schemas.microsoft.com/office/word/2010/wordprocessingInk" xmlns:wne="http://schemas.microsoft.com/office/word/2006/wordml" xmlns:wps="http://schemas.microsoft.com/office/word/2010/wordprocessingShape" mc:Ignorable="w14 w15 w16se wp14">
+<w:ftr xmlns:wpc="http://schemas.microsoft.com/office/word/2010/wordprocessingCanvas" xmlns:cx="http://schemas.microsoft.com/office/drawing/2014/chartex" xmlns:cx1="http://schemas.microsoft.com/office/drawing/2015/9/8/chartex" xmlns:cx2="http://schemas.microsoft.com/office/drawing/2015/10/21/chartex" xmlns:cx3="http://schemas.microsoft.com/office/drawing/2016/5/9/chartex" xmlns:cx4="http://schemas.microsoft.com/office/drawing/2016/5/10/chartex" xmlns:cx5="http://schemas.microsoft.com/office/drawing/2016/5/11/chartex" xmlns:cx6="http://schemas.microsoft.com/office/drawing/2016/5/12/chartex" xmlns:cx7="http://schemas.microsoft.com/office/drawing/2016/5/13/chartex" xmlns:cx8="http://schemas.microsoft.com/office/drawing/2016/5/14/chartex" xmlns:mc="http://schemas.openxmlformats.org/markup-compatibility/2006" xmlns:aink="http://schemas.microsoft.com/office/drawing/2016/ink" xmlns:am3d="http://schemas.microsoft.com/office/drawing/2017/model3d" xmlns:o="urn:schemas-microsoft-com:office:office" xmlns:r="http://schemas.openxmlformats.org/officeDocument/2006/relationships" xmlns:m="http://schemas.openxmlformats.org/officeDocument/2006/math" xmlns:v="urn:schemas-microsoft-com:vml" xmlns:wp14="http://schemas.microsoft.com/office/word/2010/wordprocessingDrawing" xmlns:wp="http://schemas.openxmlformats.org/drawingml/2006/wordprocessingDrawing" xmlns:w10="urn:schemas-microsoft-com:office:word" xmlns:w="http://schemas.openxmlformats.org/wordprocessingml/2006/main" xmlns:w14="http://schemas.microsoft.com/office/word/2010/wordml" xmlns:w15="http://schemas.microsoft.com/office/word/2012/wordml" xmlns:w16cex="http://schemas.microsoft.com/office/word/2018/wordml/cex" xmlns:w16cid="http://schemas.microsoft.com/office/word/2016/wordml/cid" xmlns:w16="http://schemas.microsoft.com/office/word/2018/wordml" xmlns:w16se="http://schemas.microsoft.com/office/word/2015/wordml/symex" xmlns:wpg="http://schemas.microsoft.com/office/word/2010/wordprocessingGroup" xmlns:wpi="http://schemas.microsoft.com/office/word/2010/wordprocessingInk" xmlns:wne="http://schemas.microsoft.com/office/word/2006/wordml" xmlns:wps="http://schemas.microsoft.com/office/word/2010/wordprocessingShape" mc:Ignorable="w14 w15 w16se w16cid w16 w16cex wp14">
   <w:sdt>
     <w:sdtPr>
       <w:id w:val="-619838274"/>
@@ -4054,7 +6854,7 @@
           <w:pStyle w:val="Pieddepage"/>
         </w:pPr>
         <w:r>
-          <w:t>NOMS DES ELEVES DU BINÔME</w:t>
+          <w:t>GENDRON BERNARD</w:t>
         </w:r>
       </w:p>
       <w:p>
@@ -4068,7 +6868,7 @@
           <mc:AlternateContent>
             <mc:Choice Requires="wps">
               <w:drawing>
-                <wp:anchor distT="0" distB="0" distL="114300" distR="114300" simplePos="0" relativeHeight="251665408" behindDoc="0" locked="0" layoutInCell="0" allowOverlap="1">
+                <wp:anchor distT="0" distB="0" distL="114300" distR="114300" simplePos="0" relativeHeight="251665408" behindDoc="0" locked="0" layoutInCell="0" allowOverlap="1" wp14:anchorId="5FD0EB7C" wp14:editId="6CE6DA2C">
                   <wp:simplePos x="0" y="0"/>
                   <wp:positionH relativeFrom="rightMargin">
                     <wp:align>left</wp:align>
@@ -4256,7 +7056,7 @@
 </file>
 
 <file path=word/footnotes.xml><?xml version="1.0" encoding="utf-8"?>
-<w:footnotes xmlns:wpc="http://schemas.microsoft.com/office/word/2010/wordprocessingCanvas" xmlns:cx="http://schemas.microsoft.com/office/drawing/2014/chartex" xmlns:cx1="http://schemas.microsoft.com/office/drawing/2015/9/8/chartex" xmlns:mc="http://schemas.openxmlformats.org/markup-compatibility/2006" xmlns:o="urn:schemas-microsoft-com:office:office" xmlns:r="http://schemas.openxmlformats.org/officeDocument/2006/relationships" xmlns:m="http://schemas.openxmlformats.org/officeDocument/2006/math" xmlns:v="urn:schemas-microsoft-com:vml" xmlns:wp14="http://schemas.microsoft.com/office/word/2010/wordprocessingDrawing" xmlns:wp="http://schemas.openxmlformats.org/drawingml/2006/wordprocessingDrawing" xmlns:w10="urn:schemas-microsoft-com:office:word" xmlns:w="http://schemas.openxmlformats.org/wordprocessingml/2006/main" xmlns:w14="http://schemas.microsoft.com/office/word/2010/wordml" xmlns:w15="http://schemas.microsoft.com/office/word/2012/wordml" xmlns:w16se="http://schemas.microsoft.com/office/word/2015/wordml/symex" xmlns:wpg="http://schemas.microsoft.com/office/word/2010/wordprocessingGroup" xmlns:wpi="http://schemas.microsoft.com/office/word/2010/wordprocessingInk" xmlns:wne="http://schemas.microsoft.com/office/word/2006/wordml" xmlns:wps="http://schemas.microsoft.com/office/word/2010/wordprocessingShape" mc:Ignorable="w14 w15 w16se wp14">
+<w:footnotes xmlns:wpc="http://schemas.microsoft.com/office/word/2010/wordprocessingCanvas" xmlns:cx="http://schemas.microsoft.com/office/drawing/2014/chartex" xmlns:cx1="http://schemas.microsoft.com/office/drawing/2015/9/8/chartex" xmlns:cx2="http://schemas.microsoft.com/office/drawing/2015/10/21/chartex" xmlns:cx3="http://schemas.microsoft.com/office/drawing/2016/5/9/chartex" xmlns:cx4="http://schemas.microsoft.com/office/drawing/2016/5/10/chartex" xmlns:cx5="http://schemas.microsoft.com/office/drawing/2016/5/11/chartex" xmlns:cx6="http://schemas.microsoft.com/office/drawing/2016/5/12/chartex" xmlns:cx7="http://schemas.microsoft.com/office/drawing/2016/5/13/chartex" xmlns:cx8="http://schemas.microsoft.com/office/drawing/2016/5/14/chartex" xmlns:mc="http://schemas.openxmlformats.org/markup-compatibility/2006" xmlns:aink="http://schemas.microsoft.com/office/drawing/2016/ink" xmlns:am3d="http://schemas.microsoft.com/office/drawing/2017/model3d" xmlns:o="urn:schemas-microsoft-com:office:office" xmlns:r="http://schemas.openxmlformats.org/officeDocument/2006/relationships" xmlns:m="http://schemas.openxmlformats.org/officeDocument/2006/math" xmlns:v="urn:schemas-microsoft-com:vml" xmlns:wp14="http://schemas.microsoft.com/office/word/2010/wordprocessingDrawing" xmlns:wp="http://schemas.openxmlformats.org/drawingml/2006/wordprocessingDrawing" xmlns:w10="urn:schemas-microsoft-com:office:word" xmlns:w="http://schemas.openxmlformats.org/wordprocessingml/2006/main" xmlns:w14="http://schemas.microsoft.com/office/word/2010/wordml" xmlns:w15="http://schemas.microsoft.com/office/word/2012/wordml" xmlns:w16cex="http://schemas.microsoft.com/office/word/2018/wordml/cex" xmlns:w16cid="http://schemas.microsoft.com/office/word/2016/wordml/cid" xmlns:w16="http://schemas.microsoft.com/office/word/2018/wordml" xmlns:w16se="http://schemas.microsoft.com/office/word/2015/wordml/symex" xmlns:wpg="http://schemas.microsoft.com/office/word/2010/wordprocessingGroup" xmlns:wpi="http://schemas.microsoft.com/office/word/2010/wordprocessingInk" xmlns:wne="http://schemas.microsoft.com/office/word/2006/wordml" xmlns:wps="http://schemas.microsoft.com/office/word/2010/wordprocessingShape" mc:Ignorable="w14 w15 w16se w16cid w16 w16cex wp14">
   <w:footnote w:type="separator" w:id="-1">
     <w:p>
       <w:r>
@@ -4275,7 +7075,7 @@
 </file>
 
 <file path=word/header1.xml><?xml version="1.0" encoding="utf-8"?>
-<w:hdr xmlns:wpc="http://schemas.microsoft.com/office/word/2010/wordprocessingCanvas" xmlns:cx="http://schemas.microsoft.com/office/drawing/2014/chartex" xmlns:cx1="http://schemas.microsoft.com/office/drawing/2015/9/8/chartex" xmlns:mc="http://schemas.openxmlformats.org/markup-compatibility/2006" xmlns:o="urn:schemas-microsoft-com:office:office" xmlns:r="http://schemas.openxmlformats.org/officeDocument/2006/relationships" xmlns:m="http://schemas.openxmlformats.org/officeDocument/2006/math" xmlns:v="urn:schemas-microsoft-com:vml" xmlns:wp14="http://schemas.microsoft.com/office/word/2010/wordprocessingDrawing" xmlns:wp="http://schemas.openxmlformats.org/drawingml/2006/wordprocessingDrawing" xmlns:w10="urn:schemas-microsoft-com:office:word" xmlns:w="http://schemas.openxmlformats.org/wordprocessingml/2006/main" xmlns:w14="http://schemas.microsoft.com/office/word/2010/wordml" xmlns:w15="http://schemas.microsoft.com/office/word/2012/wordml" xmlns:w16se="http://schemas.microsoft.com/office/word/2015/wordml/symex" xmlns:wpg="http://schemas.microsoft.com/office/word/2010/wordprocessingGroup" xmlns:wpi="http://schemas.microsoft.com/office/word/2010/wordprocessingInk" xmlns:wne="http://schemas.microsoft.com/office/word/2006/wordml" xmlns:wps="http://schemas.microsoft.com/office/word/2010/wordprocessingShape" mc:Ignorable="w14 w15 w16se wp14">
+<w:hdr xmlns:wpc="http://schemas.microsoft.com/office/word/2010/wordprocessingCanvas" xmlns:cx="http://schemas.microsoft.com/office/drawing/2014/chartex" xmlns:cx1="http://schemas.microsoft.com/office/drawing/2015/9/8/chartex" xmlns:cx2="http://schemas.microsoft.com/office/drawing/2015/10/21/chartex" xmlns:cx3="http://schemas.microsoft.com/office/drawing/2016/5/9/chartex" xmlns:cx4="http://schemas.microsoft.com/office/drawing/2016/5/10/chartex" xmlns:cx5="http://schemas.microsoft.com/office/drawing/2016/5/11/chartex" xmlns:cx6="http://schemas.microsoft.com/office/drawing/2016/5/12/chartex" xmlns:cx7="http://schemas.microsoft.com/office/drawing/2016/5/13/chartex" xmlns:cx8="http://schemas.microsoft.com/office/drawing/2016/5/14/chartex" xmlns:mc="http://schemas.openxmlformats.org/markup-compatibility/2006" xmlns:aink="http://schemas.microsoft.com/office/drawing/2016/ink" xmlns:am3d="http://schemas.microsoft.com/office/drawing/2017/model3d" xmlns:o="urn:schemas-microsoft-com:office:office" xmlns:r="http://schemas.openxmlformats.org/officeDocument/2006/relationships" xmlns:m="http://schemas.openxmlformats.org/officeDocument/2006/math" xmlns:v="urn:schemas-microsoft-com:vml" xmlns:wp14="http://schemas.microsoft.com/office/word/2010/wordprocessingDrawing" xmlns:wp="http://schemas.openxmlformats.org/drawingml/2006/wordprocessingDrawing" xmlns:w10="urn:schemas-microsoft-com:office:word" xmlns:w="http://schemas.openxmlformats.org/wordprocessingml/2006/main" xmlns:w14="http://schemas.microsoft.com/office/word/2010/wordml" xmlns:w15="http://schemas.microsoft.com/office/word/2012/wordml" xmlns:w16cex="http://schemas.microsoft.com/office/word/2018/wordml/cex" xmlns:w16cid="http://schemas.microsoft.com/office/word/2016/wordml/cid" xmlns:w16="http://schemas.microsoft.com/office/word/2018/wordml" xmlns:w16se="http://schemas.microsoft.com/office/word/2015/wordml/symex" xmlns:wpg="http://schemas.microsoft.com/office/word/2010/wordprocessingGroup" xmlns:wpi="http://schemas.microsoft.com/office/word/2010/wordprocessingInk" xmlns:wne="http://schemas.microsoft.com/office/word/2006/wordml" xmlns:wps="http://schemas.microsoft.com/office/word/2010/wordprocessingShape" mc:Ignorable="w14 w15 w16se w16cid w16 w16cex wp14">
   <w:p>
     <w:pPr>
       <w:pStyle w:val="En-tte"/>
@@ -4299,7 +7099,7 @@
         <w:szCs w:val="24"/>
       </w:rPr>
       <w:drawing>
-        <wp:anchor distT="0" distB="0" distL="114300" distR="114300" simplePos="0" relativeHeight="251660288" behindDoc="0" locked="0" layoutInCell="1" allowOverlap="1" wp14:anchorId="7E1E5E24" wp14:editId="6E0E8608">
+        <wp:anchor distT="0" distB="0" distL="114300" distR="114300" simplePos="0" relativeHeight="251660288" behindDoc="0" locked="0" layoutInCell="1" allowOverlap="1" wp14:anchorId="41CD190E" wp14:editId="7447182E">
           <wp:simplePos x="0" y="0"/>
           <wp:positionH relativeFrom="column">
             <wp:posOffset>5191125</wp:posOffset>
@@ -4369,7 +7169,7 @@
         <w:szCs w:val="24"/>
       </w:rPr>
       <w:drawing>
-        <wp:anchor distT="0" distB="0" distL="114300" distR="114300" simplePos="0" relativeHeight="251659264" behindDoc="0" locked="0" layoutInCell="1" allowOverlap="1" wp14:anchorId="3E38E3F5" wp14:editId="278DFC02">
+        <wp:anchor distT="0" distB="0" distL="114300" distR="114300" simplePos="0" relativeHeight="251659264" behindDoc="0" locked="0" layoutInCell="1" allowOverlap="1" wp14:anchorId="6677A4B4" wp14:editId="16F6814F">
           <wp:simplePos x="0" y="0"/>
           <wp:positionH relativeFrom="column">
             <wp:posOffset>-374650</wp:posOffset>
@@ -4570,7 +7370,7 @@
 </file>
 
 <file path=word/header2.xml><?xml version="1.0" encoding="utf-8"?>
-<w:hdr xmlns:wpc="http://schemas.microsoft.com/office/word/2010/wordprocessingCanvas" xmlns:cx="http://schemas.microsoft.com/office/drawing/2014/chartex" xmlns:cx1="http://schemas.microsoft.com/office/drawing/2015/9/8/chartex" xmlns:mc="http://schemas.openxmlformats.org/markup-compatibility/2006" xmlns:o="urn:schemas-microsoft-com:office:office" xmlns:r="http://schemas.openxmlformats.org/officeDocument/2006/relationships" xmlns:m="http://schemas.openxmlformats.org/officeDocument/2006/math" xmlns:v="urn:schemas-microsoft-com:vml" xmlns:wp14="http://schemas.microsoft.com/office/word/2010/wordprocessingDrawing" xmlns:wp="http://schemas.openxmlformats.org/drawingml/2006/wordprocessingDrawing" xmlns:w10="urn:schemas-microsoft-com:office:word" xmlns:w="http://schemas.openxmlformats.org/wordprocessingml/2006/main" xmlns:w14="http://schemas.microsoft.com/office/word/2010/wordml" xmlns:w15="http://schemas.microsoft.com/office/word/2012/wordml" xmlns:w16se="http://schemas.microsoft.com/office/word/2015/wordml/symex" xmlns:wpg="http://schemas.microsoft.com/office/word/2010/wordprocessingGroup" xmlns:wpi="http://schemas.microsoft.com/office/word/2010/wordprocessingInk" xmlns:wne="http://schemas.microsoft.com/office/word/2006/wordml" xmlns:wps="http://schemas.microsoft.com/office/word/2010/wordprocessingShape" mc:Ignorable="w14 w15 w16se wp14">
+<w:hdr xmlns:wpc="http://schemas.microsoft.com/office/word/2010/wordprocessingCanvas" xmlns:cx="http://schemas.microsoft.com/office/drawing/2014/chartex" xmlns:cx1="http://schemas.microsoft.com/office/drawing/2015/9/8/chartex" xmlns:cx2="http://schemas.microsoft.com/office/drawing/2015/10/21/chartex" xmlns:cx3="http://schemas.microsoft.com/office/drawing/2016/5/9/chartex" xmlns:cx4="http://schemas.microsoft.com/office/drawing/2016/5/10/chartex" xmlns:cx5="http://schemas.microsoft.com/office/drawing/2016/5/11/chartex" xmlns:cx6="http://schemas.microsoft.com/office/drawing/2016/5/12/chartex" xmlns:cx7="http://schemas.microsoft.com/office/drawing/2016/5/13/chartex" xmlns:cx8="http://schemas.microsoft.com/office/drawing/2016/5/14/chartex" xmlns:mc="http://schemas.openxmlformats.org/markup-compatibility/2006" xmlns:aink="http://schemas.microsoft.com/office/drawing/2016/ink" xmlns:am3d="http://schemas.microsoft.com/office/drawing/2017/model3d" xmlns:o="urn:schemas-microsoft-com:office:office" xmlns:r="http://schemas.openxmlformats.org/officeDocument/2006/relationships" xmlns:m="http://schemas.openxmlformats.org/officeDocument/2006/math" xmlns:v="urn:schemas-microsoft-com:vml" xmlns:wp14="http://schemas.microsoft.com/office/word/2010/wordprocessingDrawing" xmlns:wp="http://schemas.openxmlformats.org/drawingml/2006/wordprocessingDrawing" xmlns:w10="urn:schemas-microsoft-com:office:word" xmlns:w="http://schemas.openxmlformats.org/wordprocessingml/2006/main" xmlns:w14="http://schemas.microsoft.com/office/word/2010/wordml" xmlns:w15="http://schemas.microsoft.com/office/word/2012/wordml" xmlns:w16cex="http://schemas.microsoft.com/office/word/2018/wordml/cex" xmlns:w16cid="http://schemas.microsoft.com/office/word/2016/wordml/cid" xmlns:w16="http://schemas.microsoft.com/office/word/2018/wordml" xmlns:w16se="http://schemas.microsoft.com/office/word/2015/wordml/symex" xmlns:wpg="http://schemas.microsoft.com/office/word/2010/wordprocessingGroup" xmlns:wpi="http://schemas.microsoft.com/office/word/2010/wordprocessingInk" xmlns:wne="http://schemas.microsoft.com/office/word/2006/wordml" xmlns:wps="http://schemas.microsoft.com/office/word/2010/wordprocessingShape" mc:Ignorable="w14 w15 w16se w16cid w16 w16cex wp14">
   <w:p>
     <w:pPr>
       <w:pStyle w:val="En-tte"/>
@@ -4594,7 +7394,7 @@
         <w:szCs w:val="24"/>
       </w:rPr>
       <w:drawing>
-        <wp:anchor distT="0" distB="0" distL="114300" distR="114300" simplePos="0" relativeHeight="251663360" behindDoc="0" locked="0" layoutInCell="1" allowOverlap="1" wp14:anchorId="0D098F94" wp14:editId="42D5D2BE">
+        <wp:anchor distT="0" distB="0" distL="114300" distR="114300" simplePos="0" relativeHeight="251663360" behindDoc="0" locked="0" layoutInCell="1" allowOverlap="1" wp14:anchorId="09CB671B" wp14:editId="5B3F1B26">
           <wp:simplePos x="0" y="0"/>
           <wp:positionH relativeFrom="column">
             <wp:posOffset>5191125</wp:posOffset>
@@ -4664,7 +7464,7 @@
         <w:szCs w:val="24"/>
       </w:rPr>
       <w:drawing>
-        <wp:anchor distT="0" distB="0" distL="114300" distR="114300" simplePos="0" relativeHeight="251662336" behindDoc="0" locked="0" layoutInCell="1" allowOverlap="1" wp14:anchorId="2002A2C9" wp14:editId="202BB1BE">
+        <wp:anchor distT="0" distB="0" distL="114300" distR="114300" simplePos="0" relativeHeight="251662336" behindDoc="0" locked="0" layoutInCell="1" allowOverlap="1" wp14:anchorId="1F015E51" wp14:editId="128C1748">
           <wp:simplePos x="0" y="0"/>
           <wp:positionH relativeFrom="column">
             <wp:posOffset>-374650</wp:posOffset>
@@ -4870,7 +7670,7 @@
 </file>
 
 <file path=word/numbering.xml><?xml version="1.0" encoding="utf-8"?>
-<w:numbering xmlns:wpc="http://schemas.microsoft.com/office/word/2010/wordprocessingCanvas" xmlns:cx="http://schemas.microsoft.com/office/drawing/2014/chartex" xmlns:cx1="http://schemas.microsoft.com/office/drawing/2015/9/8/chartex" xmlns:mc="http://schemas.openxmlformats.org/markup-compatibility/2006" xmlns:o="urn:schemas-microsoft-com:office:office" xmlns:r="http://schemas.openxmlformats.org/officeDocument/2006/relationships" xmlns:m="http://schemas.openxmlformats.org/officeDocument/2006/math" xmlns:v="urn:schemas-microsoft-com:vml" xmlns:wp14="http://schemas.microsoft.com/office/word/2010/wordprocessingDrawing" xmlns:wp="http://schemas.openxmlformats.org/drawingml/2006/wordprocessingDrawing" xmlns:w10="urn:schemas-microsoft-com:office:word" xmlns:w="http://schemas.openxmlformats.org/wordprocessingml/2006/main" xmlns:w14="http://schemas.microsoft.com/office/word/2010/wordml" xmlns:w15="http://schemas.microsoft.com/office/word/2012/wordml" xmlns:w16se="http://schemas.microsoft.com/office/word/2015/wordml/symex" xmlns:wpg="http://schemas.microsoft.com/office/word/2010/wordprocessingGroup" xmlns:wpi="http://schemas.microsoft.com/office/word/2010/wordprocessingInk" xmlns:wne="http://schemas.microsoft.com/office/word/2006/wordml" xmlns:wps="http://schemas.microsoft.com/office/word/2010/wordprocessingShape" mc:Ignorable="w14 w15 w16se wp14">
+<w:numbering xmlns:wpc="http://schemas.microsoft.com/office/word/2010/wordprocessingCanvas" xmlns:cx="http://schemas.microsoft.com/office/drawing/2014/chartex" xmlns:cx1="http://schemas.microsoft.com/office/drawing/2015/9/8/chartex" xmlns:cx2="http://schemas.microsoft.com/office/drawing/2015/10/21/chartex" xmlns:cx3="http://schemas.microsoft.com/office/drawing/2016/5/9/chartex" xmlns:cx4="http://schemas.microsoft.com/office/drawing/2016/5/10/chartex" xmlns:cx5="http://schemas.microsoft.com/office/drawing/2016/5/11/chartex" xmlns:cx6="http://schemas.microsoft.com/office/drawing/2016/5/12/chartex" xmlns:cx7="http://schemas.microsoft.com/office/drawing/2016/5/13/chartex" xmlns:cx8="http://schemas.microsoft.com/office/drawing/2016/5/14/chartex" xmlns:mc="http://schemas.openxmlformats.org/markup-compatibility/2006" xmlns:aink="http://schemas.microsoft.com/office/drawing/2016/ink" xmlns:am3d="http://schemas.microsoft.com/office/drawing/2017/model3d" xmlns:o="urn:schemas-microsoft-com:office:office" xmlns:r="http://schemas.openxmlformats.org/officeDocument/2006/relationships" xmlns:m="http://schemas.openxmlformats.org/officeDocument/2006/math" xmlns:v="urn:schemas-microsoft-com:vml" xmlns:wp14="http://schemas.microsoft.com/office/word/2010/wordprocessingDrawing" xmlns:wp="http://schemas.openxmlformats.org/drawingml/2006/wordprocessingDrawing" xmlns:w10="urn:schemas-microsoft-com:office:word" xmlns:w="http://schemas.openxmlformats.org/wordprocessingml/2006/main" xmlns:w14="http://schemas.microsoft.com/office/word/2010/wordml" xmlns:w15="http://schemas.microsoft.com/office/word/2012/wordml" xmlns:w16cex="http://schemas.microsoft.com/office/word/2018/wordml/cex" xmlns:w16cid="http://schemas.microsoft.com/office/word/2016/wordml/cid" xmlns:w16="http://schemas.microsoft.com/office/word/2018/wordml" xmlns:w16se="http://schemas.microsoft.com/office/word/2015/wordml/symex" xmlns:wpg="http://schemas.microsoft.com/office/word/2010/wordprocessingGroup" xmlns:wpi="http://schemas.microsoft.com/office/word/2010/wordprocessingInk" xmlns:wne="http://schemas.microsoft.com/office/word/2006/wordml" xmlns:wps="http://schemas.microsoft.com/office/word/2010/wordprocessingShape" mc:Ignorable="w14 w15 w16se w16cid w16 w16cex wp14">
   <w:abstractNum w:abstractNumId="0" w15:restartNumberingAfterBreak="0">
     <w:nsid w:val="3410056A"/>
     <w:multiLevelType w:val="multilevel"/>
@@ -5030,7 +7830,7 @@
 </file>
 
 <file path=word/styles.xml><?xml version="1.0" encoding="utf-8"?>
-<w:styles xmlns:mc="http://schemas.openxmlformats.org/markup-compatibility/2006" xmlns:r="http://schemas.openxmlformats.org/officeDocument/2006/relationships" xmlns:w="http://schemas.openxmlformats.org/wordprocessingml/2006/main" xmlns:w14="http://schemas.microsoft.com/office/word/2010/wordml" xmlns:w15="http://schemas.microsoft.com/office/word/2012/wordml" xmlns:w16se="http://schemas.microsoft.com/office/word/2015/wordml/symex" mc:Ignorable="w14 w15 w16se">
+<w:styles xmlns:mc="http://schemas.openxmlformats.org/markup-compatibility/2006" xmlns:r="http://schemas.openxmlformats.org/officeDocument/2006/relationships" xmlns:w="http://schemas.openxmlformats.org/wordprocessingml/2006/main" xmlns:w14="http://schemas.microsoft.com/office/word/2010/wordml" xmlns:w15="http://schemas.microsoft.com/office/word/2012/wordml" xmlns:w16cex="http://schemas.microsoft.com/office/word/2018/wordml/cex" xmlns:w16cid="http://schemas.microsoft.com/office/word/2016/wordml/cid" xmlns:w16="http://schemas.microsoft.com/office/word/2018/wordml" xmlns:w16se="http://schemas.microsoft.com/office/word/2015/wordml/symex" mc:Ignorable="w14 w15 w16se w16cid w16 w16cex">
   <w:docDefaults>
     <w:rPrDefault>
       <w:rPr>
@@ -5040,7 +7840,7 @@
     </w:rPrDefault>
     <w:pPrDefault/>
   </w:docDefaults>
-  <w:latentStyles w:defLockedState="0" w:defUIPriority="0" w:defSemiHidden="0" w:defUnhideWhenUsed="0" w:defQFormat="0" w:count="371">
+  <w:latentStyles w:defLockedState="0" w:defUIPriority="0" w:defSemiHidden="0" w:defUnhideWhenUsed="0" w:defQFormat="0" w:count="376">
     <w:lsdException w:name="Normal" w:qFormat="1"/>
     <w:lsdException w:name="heading 1" w:qFormat="1"/>
     <w:lsdException w:name="heading 2" w:qFormat="1"/>
@@ -5063,7 +7863,12 @@
     <w:lsdException w:name="Hyperlink" w:uiPriority="99"/>
     <w:lsdException w:name="Strong" w:qFormat="1"/>
     <w:lsdException w:name="Emphasis" w:qFormat="1"/>
-    <w:lsdException w:name="Normal Table" w:semiHidden="1" w:unhideWhenUsed="1"/>
+    <w:lsdException w:name="HTML Keyboard" w:semiHidden="1" w:unhideWhenUsed="1"/>
+    <w:lsdException w:name="annotation subject" w:semiHidden="1" w:unhideWhenUsed="1"/>
+    <w:lsdException w:name="No List" w:semiHidden="1" w:unhideWhenUsed="1"/>
+    <w:lsdException w:name="Outline List 1" w:semiHidden="1" w:unhideWhenUsed="1"/>
+    <w:lsdException w:name="Outline List 2" w:semiHidden="1" w:unhideWhenUsed="1"/>
+    <w:lsdException w:name="Outline List 3" w:semiHidden="1" w:unhideWhenUsed="1"/>
     <w:lsdException w:name="Table Simple 1" w:semiHidden="1" w:unhideWhenUsed="1"/>
     <w:lsdException w:name="Table Simple 2" w:semiHidden="1" w:unhideWhenUsed="1"/>
     <w:lsdException w:name="Table Simple 3" w:semiHidden="1" w:unhideWhenUsed="1"/>
@@ -5101,11 +7906,9 @@
     <w:lsdException w:name="Table Contemporary" w:semiHidden="1" w:unhideWhenUsed="1"/>
     <w:lsdException w:name="Table Elegant" w:semiHidden="1" w:unhideWhenUsed="1"/>
     <w:lsdException w:name="Table Professional" w:semiHidden="1" w:unhideWhenUsed="1"/>
-    <w:lsdException w:name="Table Subtle 1" w:semiHidden="1" w:unhideWhenUsed="1"/>
     <w:lsdException w:name="Table Subtle 2" w:semiHidden="1" w:unhideWhenUsed="1"/>
     <w:lsdException w:name="Table Web 1" w:semiHidden="1" w:unhideWhenUsed="1"/>
-    <w:lsdException w:name="Table Web 2" w:semiHidden="1" w:unhideWhenUsed="1"/>
-    <w:lsdException w:name="Table Web 3" w:semiHidden="1" w:unhideWhenUsed="1"/>
+    <w:lsdException w:name="Balloon Text" w:semiHidden="1" w:unhideWhenUsed="1"/>
     <w:lsdException w:name="Table Theme" w:semiHidden="1" w:unhideWhenUsed="1"/>
     <w:lsdException w:name="Placeholder Text" w:semiHidden="1" w:uiPriority="99"/>
     <w:lsdException w:name="No Spacing" w:uiPriority="1" w:qFormat="1"/>
@@ -5322,6 +8125,11 @@
     <w:lsdException w:name="List Table 5 Dark Accent 6" w:uiPriority="50"/>
     <w:lsdException w:name="List Table 6 Colorful Accent 6" w:uiPriority="51"/>
     <w:lsdException w:name="List Table 7 Colorful Accent 6" w:uiPriority="52"/>
+    <w:lsdException w:name="Mention" w:semiHidden="1" w:uiPriority="99" w:unhideWhenUsed="1"/>
+    <w:lsdException w:name="Smart Hyperlink" w:semiHidden="1" w:uiPriority="99" w:unhideWhenUsed="1"/>
+    <w:lsdException w:name="Hashtag" w:semiHidden="1" w:uiPriority="99" w:unhideWhenUsed="1"/>
+    <w:lsdException w:name="Unresolved Mention" w:semiHidden="1" w:uiPriority="99" w:unhideWhenUsed="1"/>
+    <w:lsdException w:name="Smart Link" w:semiHidden="1" w:uiPriority="99" w:unhideWhenUsed="1"/>
   </w:latentStyles>
   <w:style w:type="paragraph" w:default="1" w:styleId="Normal">
     <w:name w:val="Normal"/>
@@ -5673,7 +8481,7 @@
       <w:rFonts w:asciiTheme="minorHAnsi" w:eastAsiaTheme="minorEastAsia" w:hAnsiTheme="minorHAnsi"/>
     </w:rPr>
   </w:style>
-  <w:style w:type="character" w:styleId="Emphaseple">
+  <w:style w:type="character" w:styleId="Accentuationlgre">
     <w:name w:val="Subtle Emphasis"/>
     <w:basedOn w:val="Policepardfaut"/>
     <w:uiPriority w:val="19"/>

</xml_diff>

<commit_message>
Corrections du MCD et rédaction du dictionnaire.
</commit_message>
<xml_diff>
--- a/202021_ProjetBdd_Bernard_Gendron.docx
+++ b/202021_ProjetBdd_Bernard_Gendron.docx
@@ -2569,10 +2569,10 @@
       </w:pPr>
       <w:r>
         <w:drawing>
-          <wp:inline distT="0" distB="0" distL="0" distR="0" wp14:anchorId="0ABE9E66" wp14:editId="019D0159">
-            <wp:extent cx="5761355" cy="3111500"/>
+          <wp:inline distT="0" distB="0" distL="0" distR="0" wp14:anchorId="75D1C7AF" wp14:editId="2C47E2B9">
+            <wp:extent cx="5761355" cy="3415665"/>
             <wp:effectExtent l="0" t="0" r="0" b="0"/>
-            <wp:docPr id="5" name="Image 5"/>
+            <wp:docPr id="4" name="Image 4"/>
             <wp:cNvGraphicFramePr>
               <a:graphicFrameLocks xmlns:a="http://schemas.openxmlformats.org/drawingml/2006/main" noChangeAspect="1"/>
             </wp:cNvGraphicFramePr>
@@ -2592,7 +2592,7 @@
                   <pic:spPr>
                     <a:xfrm>
                       <a:off x="0" y="0"/>
-                      <a:ext cx="5761355" cy="3111500"/>
+                      <a:ext cx="5761355" cy="3415665"/>
                     </a:xfrm>
                     <a:prstGeom prst="rect">
                       <a:avLst/>
@@ -2783,14 +2783,12 @@
                 <w:rFonts w:asciiTheme="minorHAnsi" w:eastAsiaTheme="minorEastAsia" w:hAnsiTheme="minorHAnsi" w:cstheme="minorBidi"/>
               </w:rPr>
             </w:pPr>
-            <w:proofErr w:type="spellStart"/>
             <w:r>
               <w:rPr>
                 <w:rFonts w:asciiTheme="minorHAnsi" w:eastAsiaTheme="minorEastAsia" w:hAnsiTheme="minorHAnsi" w:cstheme="minorBidi"/>
               </w:rPr>
               <w:t>IdVille</w:t>
             </w:r>
-            <w:proofErr w:type="spellEnd"/>
           </w:p>
         </w:tc>
         <w:tc>
@@ -2894,14 +2892,12 @@
                 <w:rFonts w:asciiTheme="minorHAnsi" w:eastAsiaTheme="minorEastAsia" w:hAnsiTheme="minorHAnsi" w:cstheme="minorBidi"/>
               </w:rPr>
             </w:pPr>
-            <w:proofErr w:type="spellStart"/>
             <w:r>
               <w:rPr>
                 <w:rFonts w:asciiTheme="minorHAnsi" w:eastAsiaTheme="minorEastAsia" w:hAnsiTheme="minorHAnsi" w:cstheme="minorBidi"/>
               </w:rPr>
               <w:t>NomVille</w:t>
             </w:r>
-            <w:proofErr w:type="spellEnd"/>
           </w:p>
         </w:tc>
         <w:tc>
@@ -3020,14 +3016,12 @@
                 <w:rFonts w:asciiTheme="minorHAnsi" w:eastAsiaTheme="minorEastAsia" w:hAnsiTheme="minorHAnsi" w:cstheme="minorBidi"/>
               </w:rPr>
             </w:pPr>
-            <w:proofErr w:type="spellStart"/>
             <w:r>
               <w:rPr>
                 <w:rFonts w:asciiTheme="minorHAnsi" w:eastAsiaTheme="minorEastAsia" w:hAnsiTheme="minorHAnsi" w:cstheme="minorBidi"/>
               </w:rPr>
               <w:t>CPVille</w:t>
             </w:r>
-            <w:proofErr w:type="spellEnd"/>
           </w:p>
         </w:tc>
         <w:tc>
@@ -3113,14 +3107,12 @@
                 <w:rFonts w:asciiTheme="minorHAnsi" w:eastAsiaTheme="minorEastAsia" w:hAnsiTheme="minorHAnsi" w:cstheme="minorBidi"/>
               </w:rPr>
             </w:pPr>
-            <w:proofErr w:type="spellStart"/>
             <w:r>
               <w:rPr>
                 <w:rFonts w:asciiTheme="minorHAnsi" w:eastAsiaTheme="minorEastAsia" w:hAnsiTheme="minorHAnsi" w:cstheme="minorBidi"/>
               </w:rPr>
               <w:t>IdPersonne</w:t>
             </w:r>
-            <w:proofErr w:type="spellEnd"/>
           </w:p>
         </w:tc>
         <w:tc>
@@ -3229,14 +3221,12 @@
                 <w:bCs w:val="0"/>
               </w:rPr>
             </w:pPr>
-            <w:proofErr w:type="spellStart"/>
             <w:r>
               <w:rPr>
                 <w:rFonts w:asciiTheme="minorHAnsi" w:eastAsiaTheme="minorEastAsia" w:hAnsiTheme="minorHAnsi" w:cstheme="minorBidi"/>
               </w:rPr>
               <w:t>NomPersonne</w:t>
             </w:r>
-            <w:proofErr w:type="spellEnd"/>
           </w:p>
         </w:tc>
         <w:tc>
@@ -3328,14 +3318,12 @@
                 <w:rFonts w:asciiTheme="minorHAnsi" w:eastAsiaTheme="minorEastAsia" w:hAnsiTheme="minorHAnsi" w:cstheme="minorBidi"/>
               </w:rPr>
             </w:pPr>
-            <w:proofErr w:type="spellStart"/>
             <w:r>
               <w:rPr>
                 <w:rFonts w:asciiTheme="minorHAnsi" w:eastAsiaTheme="minorEastAsia" w:hAnsiTheme="minorHAnsi" w:cstheme="minorBidi"/>
               </w:rPr>
               <w:t>PrenomPersonne</w:t>
             </w:r>
-            <w:proofErr w:type="spellEnd"/>
           </w:p>
         </w:tc>
         <w:tc>
@@ -3430,14 +3418,12 @@
                 <w:rFonts w:asciiTheme="minorHAnsi" w:eastAsiaTheme="minorEastAsia" w:hAnsiTheme="minorHAnsi" w:cstheme="minorBidi"/>
               </w:rPr>
             </w:pPr>
-            <w:proofErr w:type="spellStart"/>
             <w:r>
               <w:rPr>
                 <w:rFonts w:asciiTheme="minorHAnsi" w:eastAsiaTheme="minorEastAsia" w:hAnsiTheme="minorHAnsi" w:cstheme="minorBidi"/>
               </w:rPr>
               <w:t>AdressePersonne</w:t>
             </w:r>
-            <w:proofErr w:type="spellEnd"/>
           </w:p>
         </w:tc>
         <w:tc>
@@ -3529,14 +3515,12 @@
                 <w:rFonts w:asciiTheme="minorHAnsi" w:eastAsiaTheme="minorEastAsia" w:hAnsiTheme="minorHAnsi" w:cstheme="minorBidi"/>
               </w:rPr>
             </w:pPr>
-            <w:proofErr w:type="spellStart"/>
             <w:r>
               <w:rPr>
                 <w:rFonts w:asciiTheme="minorHAnsi" w:eastAsiaTheme="minorEastAsia" w:hAnsiTheme="minorHAnsi" w:cstheme="minorBidi"/>
               </w:rPr>
               <w:t>DateDebutService</w:t>
             </w:r>
-            <w:proofErr w:type="spellEnd"/>
           </w:p>
         </w:tc>
         <w:tc>
@@ -3625,14 +3609,12 @@
                 <w:rFonts w:asciiTheme="minorHAnsi" w:eastAsiaTheme="minorEastAsia" w:hAnsiTheme="minorHAnsi" w:cstheme="minorBidi"/>
               </w:rPr>
             </w:pPr>
-            <w:proofErr w:type="spellStart"/>
             <w:r>
               <w:rPr>
                 <w:rFonts w:asciiTheme="minorHAnsi" w:eastAsiaTheme="minorEastAsia" w:hAnsiTheme="minorHAnsi" w:cstheme="minorBidi"/>
               </w:rPr>
               <w:t>IdCoprop</w:t>
             </w:r>
-            <w:proofErr w:type="spellEnd"/>
           </w:p>
         </w:tc>
         <w:tc>
@@ -3724,14 +3706,12 @@
                 <w:rFonts w:asciiTheme="minorHAnsi" w:eastAsiaTheme="minorEastAsia" w:hAnsiTheme="minorHAnsi" w:cstheme="minorBidi"/>
               </w:rPr>
             </w:pPr>
-            <w:proofErr w:type="spellStart"/>
             <w:r>
               <w:rPr>
                 <w:rFonts w:asciiTheme="minorHAnsi" w:eastAsiaTheme="minorEastAsia" w:hAnsiTheme="minorHAnsi" w:cstheme="minorBidi"/>
               </w:rPr>
               <w:t>NomCoprop</w:t>
             </w:r>
-            <w:proofErr w:type="spellEnd"/>
           </w:p>
         </w:tc>
         <w:tc>
@@ -3826,14 +3806,12 @@
                 <w:rFonts w:asciiTheme="minorHAnsi" w:eastAsiaTheme="minorEastAsia" w:hAnsiTheme="minorHAnsi" w:cstheme="minorBidi"/>
               </w:rPr>
             </w:pPr>
-            <w:proofErr w:type="spellStart"/>
             <w:r>
               <w:rPr>
                 <w:rFonts w:asciiTheme="minorHAnsi" w:eastAsiaTheme="minorEastAsia" w:hAnsiTheme="minorHAnsi" w:cstheme="minorBidi"/>
               </w:rPr>
               <w:t>AdresseCoprop</w:t>
             </w:r>
-            <w:proofErr w:type="spellEnd"/>
           </w:p>
         </w:tc>
         <w:tc>
@@ -3925,14 +3903,12 @@
                 <w:rFonts w:asciiTheme="minorHAnsi" w:eastAsiaTheme="minorEastAsia" w:hAnsiTheme="minorHAnsi" w:cstheme="minorBidi"/>
               </w:rPr>
             </w:pPr>
-            <w:proofErr w:type="spellStart"/>
             <w:r>
               <w:rPr>
                 <w:rFonts w:asciiTheme="minorHAnsi" w:eastAsiaTheme="minorEastAsia" w:hAnsiTheme="minorHAnsi" w:cstheme="minorBidi"/>
               </w:rPr>
               <w:t>TantiemeGeneralesCoprop</w:t>
             </w:r>
-            <w:proofErr w:type="spellEnd"/>
           </w:p>
         </w:tc>
         <w:tc>
@@ -4021,14 +3997,12 @@
                 <w:rFonts w:asciiTheme="minorHAnsi" w:eastAsiaTheme="minorEastAsia" w:hAnsiTheme="minorHAnsi" w:cstheme="minorBidi"/>
               </w:rPr>
             </w:pPr>
-            <w:proofErr w:type="spellStart"/>
             <w:r>
               <w:rPr>
                 <w:rFonts w:asciiTheme="minorHAnsi" w:eastAsiaTheme="minorEastAsia" w:hAnsiTheme="minorHAnsi" w:cstheme="minorBidi"/>
               </w:rPr>
               <w:t>TantiemeBalayageCoprop</w:t>
             </w:r>
-            <w:proofErr w:type="spellEnd"/>
           </w:p>
         </w:tc>
         <w:tc>
@@ -4114,14 +4088,12 @@
                 <w:rFonts w:asciiTheme="minorHAnsi" w:eastAsiaTheme="minorEastAsia" w:hAnsiTheme="minorHAnsi" w:cstheme="minorBidi"/>
               </w:rPr>
             </w:pPr>
-            <w:proofErr w:type="spellStart"/>
             <w:r>
               <w:rPr>
                 <w:rFonts w:asciiTheme="minorHAnsi" w:eastAsiaTheme="minorEastAsia" w:hAnsiTheme="minorHAnsi" w:cstheme="minorBidi"/>
               </w:rPr>
               <w:t>TantiemeChauffageCoprop</w:t>
             </w:r>
-            <w:proofErr w:type="spellEnd"/>
           </w:p>
         </w:tc>
         <w:tc>
@@ -4140,16 +4112,8 @@
               <w:rPr>
                 <w:rFonts w:asciiTheme="minorHAnsi" w:eastAsiaTheme="minorEastAsia" w:hAnsiTheme="minorHAnsi" w:cstheme="minorBidi"/>
               </w:rPr>
-              <w:t xml:space="preserve">Total des tantièmes pour le chauffage d’une </w:t>
-            </w:r>
-            <w:proofErr w:type="spellStart"/>
-            <w:r>
-              <w:rPr>
-                <w:rFonts w:asciiTheme="minorHAnsi" w:eastAsiaTheme="minorEastAsia" w:hAnsiTheme="minorHAnsi" w:cstheme="minorBidi"/>
-              </w:rPr>
-              <w:t>corpropriété</w:t>
-            </w:r>
-            <w:proofErr w:type="spellEnd"/>
+              <w:t>Total des tantièmes pour le chauffage d’une corpropriété</w:t>
+            </w:r>
           </w:p>
         </w:tc>
         <w:tc>
@@ -4218,14 +4182,12 @@
                 <w:rFonts w:asciiTheme="minorHAnsi" w:eastAsiaTheme="minorEastAsia" w:hAnsiTheme="minorHAnsi" w:cstheme="minorBidi"/>
               </w:rPr>
             </w:pPr>
-            <w:proofErr w:type="spellStart"/>
             <w:r>
               <w:rPr>
                 <w:rFonts w:asciiTheme="minorHAnsi" w:eastAsiaTheme="minorEastAsia" w:hAnsiTheme="minorHAnsi" w:cstheme="minorBidi"/>
               </w:rPr>
               <w:t>IdEntreprise</w:t>
             </w:r>
-            <w:proofErr w:type="spellEnd"/>
           </w:p>
         </w:tc>
         <w:tc>
@@ -4317,14 +4279,12 @@
                 <w:rFonts w:asciiTheme="minorHAnsi" w:eastAsiaTheme="minorEastAsia" w:hAnsiTheme="minorHAnsi" w:cstheme="minorBidi"/>
               </w:rPr>
             </w:pPr>
-            <w:proofErr w:type="spellStart"/>
             <w:r>
               <w:rPr>
                 <w:rFonts w:asciiTheme="minorHAnsi" w:eastAsiaTheme="minorEastAsia" w:hAnsiTheme="minorHAnsi" w:cstheme="minorBidi"/>
               </w:rPr>
               <w:t>NomEntreprise</w:t>
             </w:r>
-            <w:proofErr w:type="spellEnd"/>
           </w:p>
         </w:tc>
         <w:tc>
@@ -4413,14 +4373,12 @@
                 <w:rFonts w:asciiTheme="minorHAnsi" w:eastAsiaTheme="minorEastAsia" w:hAnsiTheme="minorHAnsi" w:cstheme="minorBidi"/>
               </w:rPr>
             </w:pPr>
-            <w:proofErr w:type="spellStart"/>
             <w:r>
               <w:rPr>
                 <w:rFonts w:asciiTheme="minorHAnsi" w:eastAsiaTheme="minorEastAsia" w:hAnsiTheme="minorHAnsi" w:cstheme="minorBidi"/>
               </w:rPr>
               <w:t>AdresseEntreprise</w:t>
             </w:r>
-            <w:proofErr w:type="spellEnd"/>
           </w:p>
         </w:tc>
         <w:tc>
@@ -4506,14 +4464,12 @@
                 <w:rFonts w:asciiTheme="minorHAnsi" w:eastAsiaTheme="minorEastAsia" w:hAnsiTheme="minorHAnsi" w:cstheme="minorBidi"/>
               </w:rPr>
             </w:pPr>
-            <w:proofErr w:type="spellStart"/>
             <w:r>
               <w:rPr>
                 <w:rFonts w:asciiTheme="minorHAnsi" w:eastAsiaTheme="minorEastAsia" w:hAnsiTheme="minorHAnsi" w:cstheme="minorBidi"/>
               </w:rPr>
               <w:t>TelephoneEntreprise</w:t>
             </w:r>
-            <w:proofErr w:type="spellEnd"/>
           </w:p>
         </w:tc>
         <w:tc>
@@ -4602,14 +4558,12 @@
                 <w:rFonts w:asciiTheme="minorHAnsi" w:eastAsiaTheme="minorEastAsia" w:hAnsiTheme="minorHAnsi" w:cstheme="minorBidi"/>
               </w:rPr>
             </w:pPr>
-            <w:proofErr w:type="spellStart"/>
             <w:r>
               <w:rPr>
                 <w:rFonts w:asciiTheme="minorHAnsi" w:eastAsiaTheme="minorEastAsia" w:hAnsiTheme="minorHAnsi" w:cstheme="minorBidi"/>
               </w:rPr>
               <w:t>TelecopieEntreprise</w:t>
             </w:r>
-            <w:proofErr w:type="spellEnd"/>
           </w:p>
         </w:tc>
         <w:tc>
@@ -4695,14 +4649,12 @@
                 <w:rFonts w:asciiTheme="minorHAnsi" w:eastAsiaTheme="minorEastAsia" w:hAnsiTheme="minorHAnsi" w:cstheme="minorBidi"/>
               </w:rPr>
             </w:pPr>
-            <w:proofErr w:type="spellStart"/>
             <w:r>
               <w:rPr>
                 <w:rFonts w:asciiTheme="minorHAnsi" w:eastAsiaTheme="minorEastAsia" w:hAnsiTheme="minorHAnsi" w:cstheme="minorBidi"/>
               </w:rPr>
               <w:t>IdLot</w:t>
             </w:r>
-            <w:proofErr w:type="spellEnd"/>
           </w:p>
         </w:tc>
         <w:tc>
@@ -4797,14 +4749,12 @@
                 <w:rFonts w:asciiTheme="minorHAnsi" w:eastAsiaTheme="minorEastAsia" w:hAnsiTheme="minorHAnsi" w:cstheme="minorBidi"/>
               </w:rPr>
             </w:pPr>
-            <w:proofErr w:type="spellStart"/>
             <w:r>
               <w:rPr>
                 <w:rFonts w:asciiTheme="minorHAnsi" w:eastAsiaTheme="minorEastAsia" w:hAnsiTheme="minorHAnsi" w:cstheme="minorBidi"/>
               </w:rPr>
               <w:t>NumeroLot</w:t>
             </w:r>
-            <w:proofErr w:type="spellEnd"/>
           </w:p>
         </w:tc>
         <w:tc>
@@ -4823,16 +4773,8 @@
               <w:rPr>
                 <w:rFonts w:asciiTheme="minorHAnsi" w:eastAsiaTheme="minorEastAsia" w:hAnsiTheme="minorHAnsi" w:cstheme="minorBidi"/>
               </w:rPr>
-              <w:t xml:space="preserve">Numéro d’un lot au sein d’une </w:t>
-            </w:r>
-            <w:proofErr w:type="spellStart"/>
-            <w:r>
-              <w:rPr>
-                <w:rFonts w:asciiTheme="minorHAnsi" w:eastAsiaTheme="minorEastAsia" w:hAnsiTheme="minorHAnsi" w:cstheme="minorBidi"/>
-              </w:rPr>
-              <w:t>corpropriété</w:t>
-            </w:r>
-            <w:proofErr w:type="spellEnd"/>
+              <w:t>Numéro d’un lot au sein d’une corpropriété</w:t>
+            </w:r>
           </w:p>
         </w:tc>
         <w:tc>
@@ -4898,14 +4840,12 @@
                 <w:rFonts w:asciiTheme="minorHAnsi" w:eastAsiaTheme="minorEastAsia" w:hAnsiTheme="minorHAnsi" w:cstheme="minorBidi"/>
               </w:rPr>
             </w:pPr>
-            <w:proofErr w:type="spellStart"/>
             <w:r>
               <w:rPr>
                 <w:rFonts w:asciiTheme="minorHAnsi" w:eastAsiaTheme="minorEastAsia" w:hAnsiTheme="minorHAnsi" w:cstheme="minorBidi"/>
               </w:rPr>
               <w:t>TantiemeGeneralesLot</w:t>
             </w:r>
-            <w:proofErr w:type="spellEnd"/>
           </w:p>
         </w:tc>
         <w:tc>
@@ -4920,6 +4860,12 @@
                 <w:rFonts w:asciiTheme="minorHAnsi" w:eastAsiaTheme="minorEastAsia" w:hAnsiTheme="minorHAnsi" w:cstheme="minorBidi"/>
               </w:rPr>
             </w:pPr>
+            <w:r>
+              <w:rPr>
+                <w:rFonts w:asciiTheme="minorHAnsi" w:eastAsiaTheme="minorEastAsia" w:hAnsiTheme="minorHAnsi" w:cstheme="minorBidi"/>
+              </w:rPr>
+              <w:t>Tantième pour les charges générales d’un lot</w:t>
+            </w:r>
           </w:p>
         </w:tc>
         <w:tc>
@@ -4988,14 +4934,12 @@
                 <w:rFonts w:asciiTheme="minorHAnsi" w:eastAsiaTheme="minorEastAsia" w:hAnsiTheme="minorHAnsi" w:cstheme="minorBidi"/>
               </w:rPr>
             </w:pPr>
-            <w:proofErr w:type="spellStart"/>
             <w:r>
               <w:rPr>
                 <w:rFonts w:asciiTheme="minorHAnsi" w:eastAsiaTheme="minorEastAsia" w:hAnsiTheme="minorHAnsi" w:cstheme="minorBidi"/>
               </w:rPr>
               <w:t>TantiemeBalayageLot</w:t>
             </w:r>
-            <w:proofErr w:type="spellEnd"/>
           </w:p>
         </w:tc>
         <w:tc>
@@ -5010,6 +4954,12 @@
                 <w:rFonts w:asciiTheme="minorHAnsi" w:eastAsiaTheme="minorEastAsia" w:hAnsiTheme="minorHAnsi" w:cstheme="minorBidi"/>
               </w:rPr>
             </w:pPr>
+            <w:r>
+              <w:rPr>
+                <w:rFonts w:asciiTheme="minorHAnsi" w:eastAsiaTheme="minorEastAsia" w:hAnsiTheme="minorHAnsi" w:cstheme="minorBidi"/>
+              </w:rPr>
+              <w:t>Tantième pour les charges de balayage d’un lot</w:t>
+            </w:r>
           </w:p>
         </w:tc>
         <w:tc>
@@ -5075,14 +5025,12 @@
                 <w:rFonts w:asciiTheme="minorHAnsi" w:eastAsiaTheme="minorEastAsia" w:hAnsiTheme="minorHAnsi" w:cstheme="minorBidi"/>
               </w:rPr>
             </w:pPr>
-            <w:proofErr w:type="spellStart"/>
             <w:r>
               <w:rPr>
                 <w:rFonts w:asciiTheme="minorHAnsi" w:eastAsiaTheme="minorEastAsia" w:hAnsiTheme="minorHAnsi" w:cstheme="minorBidi"/>
               </w:rPr>
               <w:t>TantiemeChauffageLot</w:t>
             </w:r>
-            <w:proofErr w:type="spellEnd"/>
           </w:p>
         </w:tc>
         <w:tc>
@@ -5097,6 +5045,12 @@
                 <w:rFonts w:asciiTheme="minorHAnsi" w:eastAsiaTheme="minorEastAsia" w:hAnsiTheme="minorHAnsi" w:cstheme="minorBidi"/>
               </w:rPr>
             </w:pPr>
+            <w:r>
+              <w:rPr>
+                <w:rFonts w:asciiTheme="minorHAnsi" w:eastAsiaTheme="minorEastAsia" w:hAnsiTheme="minorHAnsi" w:cstheme="minorBidi"/>
+              </w:rPr>
+              <w:t>Tantième pour les charges de chauffage d’un lot</w:t>
+            </w:r>
           </w:p>
         </w:tc>
         <w:tc>
@@ -5165,14 +5119,12 @@
                 <w:rFonts w:asciiTheme="minorHAnsi" w:eastAsiaTheme="minorEastAsia" w:hAnsiTheme="minorHAnsi" w:cstheme="minorBidi"/>
               </w:rPr>
             </w:pPr>
-            <w:proofErr w:type="spellStart"/>
             <w:r>
               <w:rPr>
                 <w:rFonts w:asciiTheme="minorHAnsi" w:eastAsiaTheme="minorEastAsia" w:hAnsiTheme="minorHAnsi" w:cstheme="minorBidi"/>
               </w:rPr>
               <w:t>LocalisationLot</w:t>
             </w:r>
-            <w:proofErr w:type="spellEnd"/>
           </w:p>
         </w:tc>
         <w:tc>
@@ -5187,6 +5139,18 @@
                 <w:rFonts w:asciiTheme="minorHAnsi" w:eastAsiaTheme="minorEastAsia" w:hAnsiTheme="minorHAnsi" w:cstheme="minorBidi"/>
               </w:rPr>
             </w:pPr>
+            <w:r>
+              <w:rPr>
+                <w:rFonts w:asciiTheme="minorHAnsi" w:eastAsiaTheme="minorEastAsia" w:hAnsiTheme="minorHAnsi" w:cstheme="minorBidi"/>
+              </w:rPr>
+              <w:t xml:space="preserve">Localisation d’un lot dans la </w:t>
+            </w:r>
+            <w:r>
+              <w:rPr>
+                <w:rFonts w:asciiTheme="minorHAnsi" w:eastAsiaTheme="minorEastAsia" w:hAnsiTheme="minorHAnsi" w:cstheme="minorBidi"/>
+              </w:rPr>
+              <w:t>copropriété</w:t>
+            </w:r>
           </w:p>
         </w:tc>
         <w:tc>
@@ -5205,7 +5169,7 @@
               <w:rPr>
                 <w:rFonts w:asciiTheme="minorHAnsi" w:eastAsiaTheme="minorEastAsia" w:hAnsiTheme="minorHAnsi" w:cstheme="minorBidi"/>
               </w:rPr>
-              <w:t>Entier</w:t>
+              <w:t>Chaîne</w:t>
             </w:r>
           </w:p>
         </w:tc>
@@ -5221,6 +5185,12 @@
                 <w:rFonts w:asciiTheme="minorHAnsi" w:eastAsiaTheme="minorEastAsia" w:hAnsiTheme="minorHAnsi" w:cstheme="minorBidi"/>
               </w:rPr>
             </w:pPr>
+            <w:r>
+              <w:rPr>
+                <w:rFonts w:asciiTheme="minorHAnsi" w:eastAsiaTheme="minorEastAsia" w:hAnsiTheme="minorHAnsi" w:cstheme="minorBidi"/>
+              </w:rPr>
+              <w:t>20</w:t>
+            </w:r>
           </w:p>
         </w:tc>
         <w:tc>
@@ -5252,14 +5222,12 @@
                 <w:rFonts w:asciiTheme="minorHAnsi" w:eastAsiaTheme="minorEastAsia" w:hAnsiTheme="minorHAnsi" w:cstheme="minorBidi"/>
               </w:rPr>
             </w:pPr>
-            <w:proofErr w:type="spellStart"/>
-            <w:r>
-              <w:rPr>
-                <w:rFonts w:asciiTheme="minorHAnsi" w:eastAsiaTheme="minorEastAsia" w:hAnsiTheme="minorHAnsi" w:cstheme="minorBidi"/>
-              </w:rPr>
-              <w:t>IdDepense</w:t>
-            </w:r>
-            <w:proofErr w:type="spellEnd"/>
+            <w:r>
+              <w:rPr>
+                <w:rFonts w:asciiTheme="minorHAnsi" w:eastAsiaTheme="minorEastAsia" w:hAnsiTheme="minorHAnsi" w:cstheme="minorBidi"/>
+              </w:rPr>
+              <w:t>SoldeExercicePrecedent</w:t>
+            </w:r>
           </w:p>
         </w:tc>
         <w:tc>
@@ -5274,6 +5242,12 @@
                 <w:rFonts w:asciiTheme="minorHAnsi" w:eastAsiaTheme="minorEastAsia" w:hAnsiTheme="minorHAnsi" w:cstheme="minorBidi"/>
               </w:rPr>
             </w:pPr>
+            <w:r>
+              <w:rPr>
+                <w:rFonts w:asciiTheme="minorHAnsi" w:eastAsiaTheme="minorEastAsia" w:hAnsiTheme="minorHAnsi" w:cstheme="minorBidi"/>
+              </w:rPr>
+              <w:t>Soldes du montant à payé pour l’exercice précédent pour un lot</w:t>
+            </w:r>
           </w:p>
         </w:tc>
         <w:tc>
@@ -5292,7 +5266,7 @@
               <w:rPr>
                 <w:rFonts w:asciiTheme="minorHAnsi" w:eastAsiaTheme="minorEastAsia" w:hAnsiTheme="minorHAnsi" w:cstheme="minorBidi"/>
               </w:rPr>
-              <w:t>Entier</w:t>
+              <w:t>Monétaire</w:t>
             </w:r>
           </w:p>
         </w:tc>
@@ -5326,7 +5300,7 @@
               <w:rPr>
                 <w:rFonts w:asciiTheme="minorHAnsi" w:eastAsiaTheme="minorEastAsia" w:hAnsiTheme="minorHAnsi" w:cstheme="minorBidi"/>
               </w:rPr>
-              <w:t>Non nul</w:t>
+              <w:t>Peut être positif ou négatif</w:t>
             </w:r>
           </w:p>
         </w:tc>
@@ -5348,14 +5322,13 @@
                 <w:rFonts w:asciiTheme="minorHAnsi" w:eastAsiaTheme="minorEastAsia" w:hAnsiTheme="minorHAnsi" w:cstheme="minorBidi"/>
               </w:rPr>
             </w:pPr>
-            <w:proofErr w:type="spellStart"/>
-            <w:r>
-              <w:rPr>
-                <w:rFonts w:asciiTheme="minorHAnsi" w:eastAsiaTheme="minorEastAsia" w:hAnsiTheme="minorHAnsi" w:cstheme="minorBidi"/>
-              </w:rPr>
-              <w:t>CodeDepense</w:t>
-            </w:r>
-            <w:proofErr w:type="spellEnd"/>
+            <w:r>
+              <w:rPr>
+                <w:rFonts w:asciiTheme="minorHAnsi" w:eastAsiaTheme="minorEastAsia" w:hAnsiTheme="minorHAnsi" w:cstheme="minorBidi"/>
+              </w:rPr>
+              <w:lastRenderedPageBreak/>
+              <w:t>IdDepense</w:t>
+            </w:r>
           </w:p>
         </w:tc>
         <w:tc>
@@ -5370,6 +5343,12 @@
                 <w:rFonts w:asciiTheme="minorHAnsi" w:eastAsiaTheme="minorEastAsia" w:hAnsiTheme="minorHAnsi" w:cstheme="minorBidi"/>
               </w:rPr>
             </w:pPr>
+            <w:r>
+              <w:rPr>
+                <w:rFonts w:asciiTheme="minorHAnsi" w:eastAsiaTheme="minorEastAsia" w:hAnsiTheme="minorHAnsi" w:cstheme="minorBidi"/>
+              </w:rPr>
+              <w:t>Identifiant d’une dépense</w:t>
+            </w:r>
           </w:p>
         </w:tc>
         <w:tc>
@@ -5418,6 +5397,12 @@
                 <w:rFonts w:asciiTheme="minorHAnsi" w:eastAsiaTheme="minorEastAsia" w:hAnsiTheme="minorHAnsi" w:cstheme="minorBidi"/>
               </w:rPr>
             </w:pPr>
+            <w:r>
+              <w:rPr>
+                <w:rFonts w:asciiTheme="minorHAnsi" w:eastAsiaTheme="minorEastAsia" w:hAnsiTheme="minorHAnsi" w:cstheme="minorBidi"/>
+              </w:rPr>
+              <w:t>Non nul</w:t>
+            </w:r>
           </w:p>
         </w:tc>
       </w:tr>
@@ -5435,14 +5420,18 @@
                 <w:rFonts w:asciiTheme="minorHAnsi" w:eastAsiaTheme="minorEastAsia" w:hAnsiTheme="minorHAnsi" w:cstheme="minorBidi"/>
               </w:rPr>
             </w:pPr>
-            <w:proofErr w:type="spellStart"/>
-            <w:r>
-              <w:rPr>
-                <w:rFonts w:asciiTheme="minorHAnsi" w:eastAsiaTheme="minorEastAsia" w:hAnsiTheme="minorHAnsi" w:cstheme="minorBidi"/>
-              </w:rPr>
-              <w:t>DateDepense</w:t>
-            </w:r>
-            <w:proofErr w:type="spellEnd"/>
+            <w:r>
+              <w:rPr>
+                <w:rFonts w:asciiTheme="minorHAnsi" w:eastAsiaTheme="minorEastAsia" w:hAnsiTheme="minorHAnsi" w:cstheme="minorBidi"/>
+              </w:rPr>
+              <w:t>Code</w:t>
+            </w:r>
+            <w:r>
+              <w:rPr>
+                <w:rFonts w:asciiTheme="minorHAnsi" w:eastAsiaTheme="minorEastAsia" w:hAnsiTheme="minorHAnsi" w:cstheme="minorBidi"/>
+              </w:rPr>
+              <w:t>Catégorie</w:t>
+            </w:r>
           </w:p>
         </w:tc>
         <w:tc>
@@ -5457,6 +5446,12 @@
                 <w:rFonts w:asciiTheme="minorHAnsi" w:eastAsiaTheme="minorEastAsia" w:hAnsiTheme="minorHAnsi" w:cstheme="minorBidi"/>
               </w:rPr>
             </w:pPr>
+            <w:r>
+              <w:rPr>
+                <w:rFonts w:asciiTheme="minorHAnsi" w:eastAsiaTheme="minorEastAsia" w:hAnsiTheme="minorHAnsi" w:cstheme="minorBidi"/>
+              </w:rPr>
+              <w:t>Code d’une catégorie de dépense</w:t>
+            </w:r>
           </w:p>
         </w:tc>
         <w:tc>
@@ -5475,7 +5470,7 @@
               <w:rPr>
                 <w:rFonts w:asciiTheme="minorHAnsi" w:eastAsiaTheme="minorEastAsia" w:hAnsiTheme="minorHAnsi" w:cstheme="minorBidi"/>
               </w:rPr>
-              <w:t>Date</w:t>
+              <w:t>Entier</w:t>
             </w:r>
           </w:p>
         </w:tc>
@@ -5525,14 +5520,12 @@
                 <w:rFonts w:asciiTheme="minorHAnsi" w:eastAsiaTheme="minorEastAsia" w:hAnsiTheme="minorHAnsi" w:cstheme="minorBidi"/>
               </w:rPr>
             </w:pPr>
-            <w:proofErr w:type="spellStart"/>
-            <w:r>
-              <w:rPr>
-                <w:rFonts w:asciiTheme="minorHAnsi" w:eastAsiaTheme="minorEastAsia" w:hAnsiTheme="minorHAnsi" w:cstheme="minorBidi"/>
-              </w:rPr>
-              <w:t>LibelleDepense</w:t>
-            </w:r>
-            <w:proofErr w:type="spellEnd"/>
+            <w:r>
+              <w:rPr>
+                <w:rFonts w:asciiTheme="minorHAnsi" w:eastAsiaTheme="minorEastAsia" w:hAnsiTheme="minorHAnsi" w:cstheme="minorBidi"/>
+              </w:rPr>
+              <w:t>LibelleCategorie</w:t>
+            </w:r>
           </w:p>
         </w:tc>
         <w:tc>
@@ -5547,6 +5540,12 @@
                 <w:rFonts w:asciiTheme="minorHAnsi" w:eastAsiaTheme="minorEastAsia" w:hAnsiTheme="minorHAnsi" w:cstheme="minorBidi"/>
               </w:rPr>
             </w:pPr>
+            <w:r>
+              <w:rPr>
+                <w:rFonts w:asciiTheme="minorHAnsi" w:eastAsiaTheme="minorEastAsia" w:hAnsiTheme="minorHAnsi" w:cstheme="minorBidi"/>
+              </w:rPr>
+              <w:t>Libellé d’une catégorie de dépense</w:t>
+            </w:r>
           </w:p>
         </w:tc>
         <w:tc>
@@ -5561,12 +5560,6 @@
                 <w:rFonts w:asciiTheme="minorHAnsi" w:eastAsiaTheme="minorEastAsia" w:hAnsiTheme="minorHAnsi" w:cstheme="minorBidi"/>
               </w:rPr>
             </w:pPr>
-            <w:r>
-              <w:rPr>
-                <w:rFonts w:asciiTheme="minorHAnsi" w:eastAsiaTheme="minorEastAsia" w:hAnsiTheme="minorHAnsi" w:cstheme="minorBidi"/>
-              </w:rPr>
-              <w:t>Chaîne</w:t>
-            </w:r>
           </w:p>
         </w:tc>
         <w:tc>
@@ -5581,12 +5574,6 @@
                 <w:rFonts w:asciiTheme="minorHAnsi" w:eastAsiaTheme="minorEastAsia" w:hAnsiTheme="minorHAnsi" w:cstheme="minorBidi"/>
               </w:rPr>
             </w:pPr>
-            <w:r>
-              <w:rPr>
-                <w:rFonts w:asciiTheme="minorHAnsi" w:eastAsiaTheme="minorEastAsia" w:hAnsiTheme="minorHAnsi" w:cstheme="minorBidi"/>
-              </w:rPr>
-              <w:t>100</w:t>
-            </w:r>
           </w:p>
         </w:tc>
         <w:tc>
@@ -5618,14 +5605,12 @@
                 <w:rFonts w:asciiTheme="minorHAnsi" w:eastAsiaTheme="minorEastAsia" w:hAnsiTheme="minorHAnsi" w:cstheme="minorBidi"/>
               </w:rPr>
             </w:pPr>
-            <w:proofErr w:type="spellStart"/>
-            <w:r>
-              <w:rPr>
-                <w:rFonts w:asciiTheme="minorHAnsi" w:eastAsiaTheme="minorEastAsia" w:hAnsiTheme="minorHAnsi" w:cstheme="minorBidi"/>
-              </w:rPr>
-              <w:t>MontantDepense</w:t>
-            </w:r>
-            <w:proofErr w:type="spellEnd"/>
+            <w:r>
+              <w:rPr>
+                <w:rFonts w:asciiTheme="minorHAnsi" w:eastAsiaTheme="minorEastAsia" w:hAnsiTheme="minorHAnsi" w:cstheme="minorBidi"/>
+              </w:rPr>
+              <w:t>DateDepense</w:t>
+            </w:r>
           </w:p>
         </w:tc>
         <w:tc>
@@ -5640,6 +5625,12 @@
                 <w:rFonts w:asciiTheme="minorHAnsi" w:eastAsiaTheme="minorEastAsia" w:hAnsiTheme="minorHAnsi" w:cstheme="minorBidi"/>
               </w:rPr>
             </w:pPr>
+            <w:r>
+              <w:rPr>
+                <w:rFonts w:asciiTheme="minorHAnsi" w:eastAsiaTheme="minorEastAsia" w:hAnsiTheme="minorHAnsi" w:cstheme="minorBidi"/>
+              </w:rPr>
+              <w:t>Date à laquelle une dépense a été effectuée</w:t>
+            </w:r>
           </w:p>
         </w:tc>
         <w:tc>
@@ -5658,7 +5649,7 @@
               <w:rPr>
                 <w:rFonts w:asciiTheme="minorHAnsi" w:eastAsiaTheme="minorEastAsia" w:hAnsiTheme="minorHAnsi" w:cstheme="minorBidi"/>
               </w:rPr>
-              <w:t>Monétaire</w:t>
+              <w:t>Date</w:t>
             </w:r>
           </w:p>
         </w:tc>
@@ -5708,14 +5699,12 @@
                 <w:rFonts w:asciiTheme="minorHAnsi" w:eastAsiaTheme="minorEastAsia" w:hAnsiTheme="minorHAnsi" w:cstheme="minorBidi"/>
               </w:rPr>
             </w:pPr>
-            <w:proofErr w:type="spellStart"/>
-            <w:r>
-              <w:rPr>
-                <w:rFonts w:asciiTheme="minorHAnsi" w:eastAsiaTheme="minorEastAsia" w:hAnsiTheme="minorHAnsi" w:cstheme="minorBidi"/>
-              </w:rPr>
-              <w:t>CodeThematique</w:t>
-            </w:r>
-            <w:proofErr w:type="spellEnd"/>
+            <w:r>
+              <w:rPr>
+                <w:rFonts w:asciiTheme="minorHAnsi" w:eastAsiaTheme="minorEastAsia" w:hAnsiTheme="minorHAnsi" w:cstheme="minorBidi"/>
+              </w:rPr>
+              <w:t>LibelleDepense</w:t>
+            </w:r>
           </w:p>
         </w:tc>
         <w:tc>
@@ -5730,6 +5719,12 @@
                 <w:rFonts w:asciiTheme="minorHAnsi" w:eastAsiaTheme="minorEastAsia" w:hAnsiTheme="minorHAnsi" w:cstheme="minorBidi"/>
               </w:rPr>
             </w:pPr>
+            <w:r>
+              <w:rPr>
+                <w:rFonts w:asciiTheme="minorHAnsi" w:eastAsiaTheme="minorEastAsia" w:hAnsiTheme="minorHAnsi" w:cstheme="minorBidi"/>
+              </w:rPr>
+              <w:t>Libellé d’une dépense</w:t>
+            </w:r>
           </w:p>
         </w:tc>
         <w:tc>
@@ -5748,7 +5743,7 @@
               <w:rPr>
                 <w:rFonts w:asciiTheme="minorHAnsi" w:eastAsiaTheme="minorEastAsia" w:hAnsiTheme="minorHAnsi" w:cstheme="minorBidi"/>
               </w:rPr>
-              <w:t>Entier</w:t>
+              <w:t>Chaîne</w:t>
             </w:r>
           </w:p>
         </w:tc>
@@ -5764,6 +5759,12 @@
                 <w:rFonts w:asciiTheme="minorHAnsi" w:eastAsiaTheme="minorEastAsia" w:hAnsiTheme="minorHAnsi" w:cstheme="minorBidi"/>
               </w:rPr>
             </w:pPr>
+            <w:r>
+              <w:rPr>
+                <w:rFonts w:asciiTheme="minorHAnsi" w:eastAsiaTheme="minorEastAsia" w:hAnsiTheme="minorHAnsi" w:cstheme="minorBidi"/>
+              </w:rPr>
+              <w:t>100</w:t>
+            </w:r>
           </w:p>
         </w:tc>
         <w:tc>
@@ -5778,12 +5779,6 @@
                 <w:rFonts w:asciiTheme="minorHAnsi" w:eastAsiaTheme="minorEastAsia" w:hAnsiTheme="minorHAnsi" w:cstheme="minorBidi"/>
               </w:rPr>
             </w:pPr>
-            <w:r>
-              <w:rPr>
-                <w:rFonts w:asciiTheme="minorHAnsi" w:eastAsiaTheme="minorEastAsia" w:hAnsiTheme="minorHAnsi" w:cstheme="minorBidi"/>
-              </w:rPr>
-              <w:t>Non nul</w:t>
-            </w:r>
           </w:p>
         </w:tc>
       </w:tr>
@@ -5801,14 +5796,203 @@
                 <w:rFonts w:asciiTheme="minorHAnsi" w:eastAsiaTheme="minorEastAsia" w:hAnsiTheme="minorHAnsi" w:cstheme="minorBidi"/>
               </w:rPr>
             </w:pPr>
-            <w:proofErr w:type="spellStart"/>
+            <w:r>
+              <w:rPr>
+                <w:rFonts w:asciiTheme="minorHAnsi" w:eastAsiaTheme="minorEastAsia" w:hAnsiTheme="minorHAnsi" w:cstheme="minorBidi"/>
+              </w:rPr>
+              <w:t>MontantDepense</w:t>
+            </w:r>
+          </w:p>
+        </w:tc>
+        <w:tc>
+          <w:tcPr>
+            <w:tcW w:w="1229" w:type="pct"/>
+          </w:tcPr>
+          <w:p>
+            <w:pPr>
+              <w:jc w:val="center"/>
+              <w:cnfStyle w:val="000000000000" w:firstRow="0" w:lastRow="0" w:firstColumn="0" w:lastColumn="0" w:oddVBand="0" w:evenVBand="0" w:oddHBand="0" w:evenHBand="0" w:firstRowFirstColumn="0" w:firstRowLastColumn="0" w:lastRowFirstColumn="0" w:lastRowLastColumn="0"/>
+              <w:rPr>
+                <w:rFonts w:asciiTheme="minorHAnsi" w:eastAsiaTheme="minorEastAsia" w:hAnsiTheme="minorHAnsi" w:cstheme="minorBidi"/>
+              </w:rPr>
+            </w:pPr>
+            <w:r>
+              <w:rPr>
+                <w:rFonts w:asciiTheme="minorHAnsi" w:eastAsiaTheme="minorEastAsia" w:hAnsiTheme="minorHAnsi" w:cstheme="minorBidi"/>
+              </w:rPr>
+              <w:t>Montant d’une dépense</w:t>
+            </w:r>
+          </w:p>
+        </w:tc>
+        <w:tc>
+          <w:tcPr>
+            <w:tcW w:w="563" w:type="pct"/>
+          </w:tcPr>
+          <w:p>
+            <w:pPr>
+              <w:jc w:val="center"/>
+              <w:cnfStyle w:val="000000000000" w:firstRow="0" w:lastRow="0" w:firstColumn="0" w:lastColumn="0" w:oddVBand="0" w:evenVBand="0" w:oddHBand="0" w:evenHBand="0" w:firstRowFirstColumn="0" w:firstRowLastColumn="0" w:lastRowFirstColumn="0" w:lastRowLastColumn="0"/>
+              <w:rPr>
+                <w:rFonts w:asciiTheme="minorHAnsi" w:eastAsiaTheme="minorEastAsia" w:hAnsiTheme="minorHAnsi" w:cstheme="minorBidi"/>
+              </w:rPr>
+            </w:pPr>
+            <w:r>
+              <w:rPr>
+                <w:rFonts w:asciiTheme="minorHAnsi" w:eastAsiaTheme="minorEastAsia" w:hAnsiTheme="minorHAnsi" w:cstheme="minorBidi"/>
+              </w:rPr>
+              <w:t>Monétaire</w:t>
+            </w:r>
+          </w:p>
+        </w:tc>
+        <w:tc>
+          <w:tcPr>
+            <w:tcW w:w="559" w:type="pct"/>
+          </w:tcPr>
+          <w:p>
+            <w:pPr>
+              <w:jc w:val="center"/>
+              <w:cnfStyle w:val="000000000000" w:firstRow="0" w:lastRow="0" w:firstColumn="0" w:lastColumn="0" w:oddVBand="0" w:evenVBand="0" w:oddHBand="0" w:evenHBand="0" w:firstRowFirstColumn="0" w:firstRowLastColumn="0" w:lastRowFirstColumn="0" w:lastRowLastColumn="0"/>
+              <w:rPr>
+                <w:rFonts w:asciiTheme="minorHAnsi" w:eastAsiaTheme="minorEastAsia" w:hAnsiTheme="minorHAnsi" w:cstheme="minorBidi"/>
+              </w:rPr>
+            </w:pPr>
+          </w:p>
+        </w:tc>
+        <w:tc>
+          <w:tcPr>
+            <w:tcW w:w="1375" w:type="pct"/>
+          </w:tcPr>
+          <w:p>
+            <w:pPr>
+              <w:jc w:val="center"/>
+              <w:cnfStyle w:val="000000000000" w:firstRow="0" w:lastRow="0" w:firstColumn="0" w:lastColumn="0" w:oddVBand="0" w:evenVBand="0" w:oddHBand="0" w:evenHBand="0" w:firstRowFirstColumn="0" w:firstRowLastColumn="0" w:lastRowFirstColumn="0" w:lastRowLastColumn="0"/>
+              <w:rPr>
+                <w:rFonts w:asciiTheme="minorHAnsi" w:eastAsiaTheme="minorEastAsia" w:hAnsiTheme="minorHAnsi" w:cstheme="minorBidi"/>
+              </w:rPr>
+            </w:pPr>
+          </w:p>
+        </w:tc>
+      </w:tr>
+      <w:tr>
+        <w:trPr>
+          <w:cnfStyle w:val="000000100000" w:firstRow="0" w:lastRow="0" w:firstColumn="0" w:lastColumn="0" w:oddVBand="0" w:evenVBand="0" w:oddHBand="1" w:evenHBand="0" w:firstRowFirstColumn="0" w:firstRowLastColumn="0" w:lastRowFirstColumn="0" w:lastRowLastColumn="0"/>
+        </w:trPr>
+        <w:tc>
+          <w:tcPr>
+            <w:cnfStyle w:val="001000000000" w:firstRow="0" w:lastRow="0" w:firstColumn="1" w:lastColumn="0" w:oddVBand="0" w:evenVBand="0" w:oddHBand="0" w:evenHBand="0" w:firstRowFirstColumn="0" w:firstRowLastColumn="0" w:lastRowFirstColumn="0" w:lastRowLastColumn="0"/>
+            <w:tcW w:w="1274" w:type="pct"/>
+            <w:noWrap/>
+          </w:tcPr>
+          <w:p>
+            <w:pPr>
+              <w:jc w:val="center"/>
+              <w:rPr>
+                <w:rFonts w:asciiTheme="minorHAnsi" w:eastAsiaTheme="minorEastAsia" w:hAnsiTheme="minorHAnsi" w:cstheme="minorBidi"/>
+              </w:rPr>
+            </w:pPr>
+            <w:r>
+              <w:rPr>
+                <w:rFonts w:asciiTheme="minorHAnsi" w:eastAsiaTheme="minorEastAsia" w:hAnsiTheme="minorHAnsi" w:cstheme="minorBidi"/>
+              </w:rPr>
+              <w:t>CodeThematique</w:t>
+            </w:r>
+          </w:p>
+        </w:tc>
+        <w:tc>
+          <w:tcPr>
+            <w:tcW w:w="1229" w:type="pct"/>
+          </w:tcPr>
+          <w:p>
+            <w:pPr>
+              <w:jc w:val="center"/>
+              <w:cnfStyle w:val="000000100000" w:firstRow="0" w:lastRow="0" w:firstColumn="0" w:lastColumn="0" w:oddVBand="0" w:evenVBand="0" w:oddHBand="1" w:evenHBand="0" w:firstRowFirstColumn="0" w:firstRowLastColumn="0" w:lastRowFirstColumn="0" w:lastRowLastColumn="0"/>
+              <w:rPr>
+                <w:rFonts w:asciiTheme="minorHAnsi" w:eastAsiaTheme="minorEastAsia" w:hAnsiTheme="minorHAnsi" w:cstheme="minorBidi"/>
+              </w:rPr>
+            </w:pPr>
+            <w:r>
+              <w:rPr>
+                <w:rFonts w:asciiTheme="minorHAnsi" w:eastAsiaTheme="minorEastAsia" w:hAnsiTheme="minorHAnsi" w:cstheme="minorBidi"/>
+              </w:rPr>
+              <w:t>Code d’une thématique de dépense</w:t>
+            </w:r>
+          </w:p>
+        </w:tc>
+        <w:tc>
+          <w:tcPr>
+            <w:tcW w:w="563" w:type="pct"/>
+          </w:tcPr>
+          <w:p>
+            <w:pPr>
+              <w:jc w:val="center"/>
+              <w:cnfStyle w:val="000000100000" w:firstRow="0" w:lastRow="0" w:firstColumn="0" w:lastColumn="0" w:oddVBand="0" w:evenVBand="0" w:oddHBand="1" w:evenHBand="0" w:firstRowFirstColumn="0" w:firstRowLastColumn="0" w:lastRowFirstColumn="0" w:lastRowLastColumn="0"/>
+              <w:rPr>
+                <w:rFonts w:asciiTheme="minorHAnsi" w:eastAsiaTheme="minorEastAsia" w:hAnsiTheme="minorHAnsi" w:cstheme="minorBidi"/>
+              </w:rPr>
+            </w:pPr>
+            <w:r>
+              <w:rPr>
+                <w:rFonts w:asciiTheme="minorHAnsi" w:eastAsiaTheme="minorEastAsia" w:hAnsiTheme="minorHAnsi" w:cstheme="minorBidi"/>
+              </w:rPr>
+              <w:t>Entier</w:t>
+            </w:r>
+          </w:p>
+        </w:tc>
+        <w:tc>
+          <w:tcPr>
+            <w:tcW w:w="559" w:type="pct"/>
+          </w:tcPr>
+          <w:p>
+            <w:pPr>
+              <w:jc w:val="center"/>
+              <w:cnfStyle w:val="000000100000" w:firstRow="0" w:lastRow="0" w:firstColumn="0" w:lastColumn="0" w:oddVBand="0" w:evenVBand="0" w:oddHBand="1" w:evenHBand="0" w:firstRowFirstColumn="0" w:firstRowLastColumn="0" w:lastRowFirstColumn="0" w:lastRowLastColumn="0"/>
+              <w:rPr>
+                <w:rFonts w:asciiTheme="minorHAnsi" w:eastAsiaTheme="minorEastAsia" w:hAnsiTheme="minorHAnsi" w:cstheme="minorBidi"/>
+              </w:rPr>
+            </w:pPr>
+          </w:p>
+        </w:tc>
+        <w:tc>
+          <w:tcPr>
+            <w:tcW w:w="1375" w:type="pct"/>
+          </w:tcPr>
+          <w:p>
+            <w:pPr>
+              <w:jc w:val="center"/>
+              <w:cnfStyle w:val="000000100000" w:firstRow="0" w:lastRow="0" w:firstColumn="0" w:lastColumn="0" w:oddVBand="0" w:evenVBand="0" w:oddHBand="1" w:evenHBand="0" w:firstRowFirstColumn="0" w:firstRowLastColumn="0" w:lastRowFirstColumn="0" w:lastRowLastColumn="0"/>
+              <w:rPr>
+                <w:rFonts w:asciiTheme="minorHAnsi" w:eastAsiaTheme="minorEastAsia" w:hAnsiTheme="minorHAnsi" w:cstheme="minorBidi"/>
+              </w:rPr>
+            </w:pPr>
+            <w:r>
+              <w:rPr>
+                <w:rFonts w:asciiTheme="minorHAnsi" w:eastAsiaTheme="minorEastAsia" w:hAnsiTheme="minorHAnsi" w:cstheme="minorBidi"/>
+              </w:rPr>
+              <w:t>Non nul</w:t>
+            </w:r>
+          </w:p>
+        </w:tc>
+      </w:tr>
+      <w:tr>
+        <w:tc>
+          <w:tcPr>
+            <w:cnfStyle w:val="001000000000" w:firstRow="0" w:lastRow="0" w:firstColumn="1" w:lastColumn="0" w:oddVBand="0" w:evenVBand="0" w:oddHBand="0" w:evenHBand="0" w:firstRowFirstColumn="0" w:firstRowLastColumn="0" w:lastRowFirstColumn="0" w:lastRowLastColumn="0"/>
+            <w:tcW w:w="1274" w:type="pct"/>
+            <w:noWrap/>
+          </w:tcPr>
+          <w:p>
+            <w:pPr>
+              <w:jc w:val="center"/>
+              <w:rPr>
+                <w:rFonts w:asciiTheme="minorHAnsi" w:eastAsiaTheme="minorEastAsia" w:hAnsiTheme="minorHAnsi" w:cstheme="minorBidi"/>
+              </w:rPr>
+            </w:pPr>
             <w:r>
               <w:rPr>
                 <w:rFonts w:asciiTheme="minorHAnsi" w:eastAsiaTheme="minorEastAsia" w:hAnsiTheme="minorHAnsi" w:cstheme="minorBidi"/>
               </w:rPr>
               <w:t>LibelleThematique</w:t>
             </w:r>
-            <w:proofErr w:type="spellEnd"/>
           </w:p>
         </w:tc>
         <w:tc>
@@ -5823,6 +6007,12 @@
                 <w:rFonts w:asciiTheme="minorHAnsi" w:eastAsiaTheme="minorEastAsia" w:hAnsiTheme="minorHAnsi" w:cstheme="minorBidi"/>
               </w:rPr>
             </w:pPr>
+            <w:r>
+              <w:rPr>
+                <w:rFonts w:asciiTheme="minorHAnsi" w:eastAsiaTheme="minorEastAsia" w:hAnsiTheme="minorHAnsi" w:cstheme="minorBidi"/>
+              </w:rPr>
+              <w:t>Libellé d’une thématique de dépense</w:t>
+            </w:r>
           </w:p>
         </w:tc>
         <w:tc>
@@ -5925,6 +6115,160 @@
       <w:bookmarkEnd w:id="3"/>
     </w:p>
     <w:p/>
+    <w:p>
+      <w:r>
+        <w:t>Personne(</w:t>
+      </w:r>
+      <w:r>
+        <w:rPr>
+          <w:u w:val="single"/>
+        </w:rPr>
+        <w:t>Idpersonne</w:t>
+      </w:r>
+      <w:r>
+        <w:t>, NomPersonne, PrenomPersonne)</w:t>
+      </w:r>
+    </w:p>
+    <w:p>
+      <w:pPr>
+        <w:rPr>
+          <w:u w:val="single"/>
+        </w:rPr>
+      </w:pPr>
+    </w:p>
+    <w:p>
+      <w:pPr>
+        <w:rPr>
+          <w:u w:val="single"/>
+        </w:rPr>
+      </w:pPr>
+    </w:p>
+    <w:p>
+      <w:pPr>
+        <w:rPr>
+          <w:u w:val="single"/>
+        </w:rPr>
+      </w:pPr>
+    </w:p>
+    <w:p>
+      <w:pPr>
+        <w:rPr>
+          <w:u w:val="single"/>
+        </w:rPr>
+      </w:pPr>
+    </w:p>
+    <w:p>
+      <w:pPr>
+        <w:rPr>
+          <w:u w:val="single"/>
+        </w:rPr>
+      </w:pPr>
+    </w:p>
+    <w:p>
+      <w:pPr>
+        <w:rPr>
+          <w:u w:val="single"/>
+        </w:rPr>
+      </w:pPr>
+    </w:p>
+    <w:p>
+      <w:pPr>
+        <w:rPr>
+          <w:u w:val="single"/>
+        </w:rPr>
+      </w:pPr>
+    </w:p>
+    <w:p>
+      <w:pPr>
+        <w:rPr>
+          <w:u w:val="single"/>
+        </w:rPr>
+      </w:pPr>
+    </w:p>
+    <w:p>
+      <w:pPr>
+        <w:rPr>
+          <w:u w:val="single"/>
+        </w:rPr>
+      </w:pPr>
+    </w:p>
+    <w:p>
+      <w:pPr>
+        <w:rPr>
+          <w:u w:val="single"/>
+        </w:rPr>
+      </w:pPr>
+    </w:p>
+    <w:p>
+      <w:pPr>
+        <w:rPr>
+          <w:u w:val="single"/>
+        </w:rPr>
+      </w:pPr>
+    </w:p>
+    <w:p>
+      <w:pPr>
+        <w:rPr>
+          <w:u w:val="single"/>
+        </w:rPr>
+      </w:pPr>
+    </w:p>
+    <w:p>
+      <w:pPr>
+        <w:rPr>
+          <w:u w:val="single"/>
+        </w:rPr>
+      </w:pPr>
+    </w:p>
+    <w:p>
+      <w:pPr>
+        <w:rPr>
+          <w:u w:val="single"/>
+        </w:rPr>
+      </w:pPr>
+    </w:p>
+    <w:p>
+      <w:pPr>
+        <w:rPr>
+          <w:u w:val="single"/>
+        </w:rPr>
+      </w:pPr>
+    </w:p>
+    <w:p>
+      <w:pPr>
+        <w:rPr>
+          <w:u w:val="single"/>
+        </w:rPr>
+      </w:pPr>
+    </w:p>
+    <w:p>
+      <w:pPr>
+        <w:rPr>
+          <w:u w:val="single"/>
+        </w:rPr>
+      </w:pPr>
+    </w:p>
+    <w:p>
+      <w:pPr>
+        <w:rPr>
+          <w:u w:val="single"/>
+        </w:rPr>
+      </w:pPr>
+    </w:p>
+    <w:p>
+      <w:pPr>
+        <w:rPr>
+          <w:u w:val="single"/>
+        </w:rPr>
+      </w:pPr>
+    </w:p>
+    <w:p>
+      <w:pPr>
+        <w:rPr>
+          <w:u w:val="single"/>
+        </w:rPr>
+      </w:pPr>
+    </w:p>
     <w:p>
       <w:r>
         <w:br w:type="page"/>
@@ -6730,7 +7074,7 @@
             </mc:Choice>
             <mc:Fallback>
               <w:pict>
-                <v:shapetype w14:anchorId="777DF7AE" id="_x0000_t65" coordsize="21600,21600" o:spt="65" adj="18900" path="m,l,21600@0,21600,21600@0,21600,xem@0,21600nfl@3@5c@7@9@11@13,21600@0e">
+                <v:shapetype w14:anchorId="2365CE12" id="_x0000_t65" coordsize="21600,21600" o:spt="65" adj="18900" path="m,l,21600@0,21600,21600@0,21600,xem@0,21600nfl@3@5c@7@9@11@13,21600@0e">
                   <v:formulas>
                     <v:f eqn="val #0"/>
                     <v:f eqn="sum 21600 0 @0"/>
@@ -6978,7 +7322,7 @@
             </mc:Choice>
             <mc:Fallback>
               <w:pict>
-                <v:shapetype id="_x0000_t65" coordsize="21600,21600" o:spt="65" adj="18900" path="m,l,21600@0,21600,21600@0,21600,xem@0,21600nfl@3@5c@7@9@11@13,21600@0e">
+                <v:shapetype w14:anchorId="5FD0EB7C" id="_x0000_t65" coordsize="21600,21600" o:spt="65" adj="18900" path="m,l,21600@0,21600,21600@0,21600,xem@0,21600nfl@3@5c@7@9@11@13,21600@0e">
                   <v:formulas>
                     <v:f eqn="val #0"/>
                     <v:f eqn="sum 21600 0 @0"/>
@@ -7330,19 +7674,8 @@
         <w:sz w:val="16"/>
         <w:szCs w:val="16"/>
       </w:rPr>
-      <w:t xml:space="preserve">Ecole nationale d’ingénieurs - spécialité </w:t>
+      <w:t>Ecole nationale d’ingénieurs - spécialité Cognitique</w:t>
     </w:r>
-    <w:proofErr w:type="spellStart"/>
-    <w:r>
-      <w:rPr>
-        <w:rFonts w:ascii="Arial Narrow" w:hAnsi="Arial Narrow"/>
-        <w:color w:val="4579B9"/>
-        <w:sz w:val="16"/>
-        <w:szCs w:val="16"/>
-      </w:rPr>
-      <w:t>Cognitique</w:t>
-    </w:r>
-    <w:proofErr w:type="spellEnd"/>
   </w:p>
   <w:p>
     <w:pPr>
@@ -7625,19 +7958,8 @@
         <w:sz w:val="16"/>
         <w:szCs w:val="16"/>
       </w:rPr>
-      <w:t xml:space="preserve">Ecole nationale d’ingénieurs - spécialité </w:t>
+      <w:t>Ecole nationale d’ingénieurs - spécialité Cognitique</w:t>
     </w:r>
-    <w:proofErr w:type="spellStart"/>
-    <w:r>
-      <w:rPr>
-        <w:rFonts w:ascii="Arial Narrow" w:hAnsi="Arial Narrow"/>
-        <w:color w:val="4579B9"/>
-        <w:sz w:val="16"/>
-        <w:szCs w:val="16"/>
-      </w:rPr>
-      <w:t>Cognitique</w:t>
-    </w:r>
-    <w:proofErr w:type="spellEnd"/>
   </w:p>
   <w:p>
     <w:pPr>
@@ -7864,6 +8186,7 @@
     <w:lsdException w:name="Strong" w:qFormat="1"/>
     <w:lsdException w:name="Emphasis" w:qFormat="1"/>
     <w:lsdException w:name="HTML Keyboard" w:semiHidden="1" w:unhideWhenUsed="1"/>
+    <w:lsdException w:name="Normal Table" w:semiHidden="1" w:unhideWhenUsed="1"/>
     <w:lsdException w:name="annotation subject" w:semiHidden="1" w:unhideWhenUsed="1"/>
     <w:lsdException w:name="No List" w:semiHidden="1" w:unhideWhenUsed="1"/>
     <w:lsdException w:name="Outline List 1" w:semiHidden="1" w:unhideWhenUsed="1"/>
@@ -7906,8 +8229,11 @@
     <w:lsdException w:name="Table Contemporary" w:semiHidden="1" w:unhideWhenUsed="1"/>
     <w:lsdException w:name="Table Elegant" w:semiHidden="1" w:unhideWhenUsed="1"/>
     <w:lsdException w:name="Table Professional" w:semiHidden="1" w:unhideWhenUsed="1"/>
+    <w:lsdException w:name="Table Subtle 1" w:semiHidden="1" w:unhideWhenUsed="1"/>
     <w:lsdException w:name="Table Subtle 2" w:semiHidden="1" w:unhideWhenUsed="1"/>
     <w:lsdException w:name="Table Web 1" w:semiHidden="1" w:unhideWhenUsed="1"/>
+    <w:lsdException w:name="Table Web 2" w:semiHidden="1" w:unhideWhenUsed="1"/>
+    <w:lsdException w:name="Table Web 3" w:semiHidden="1" w:unhideWhenUsed="1"/>
     <w:lsdException w:name="Balloon Text" w:semiHidden="1" w:unhideWhenUsed="1"/>
     <w:lsdException w:name="Table Theme" w:semiHidden="1" w:unhideWhenUsed="1"/>
     <w:lsdException w:name="Placeholder Text" w:semiHidden="1" w:uiPriority="99"/>

</xml_diff>

<commit_message>
Ajustement MCD et Dico, ajout MLD
</commit_message>
<xml_diff>
--- a/202021_ProjetBdd_Bernard_Gendron.docx
+++ b/202021_ProjetBdd_Bernard_Gendron.docx
@@ -2569,10 +2569,10 @@
       </w:pPr>
       <w:r>
         <w:drawing>
-          <wp:inline distT="0" distB="0" distL="0" distR="0" wp14:anchorId="75D1C7AF" wp14:editId="2C47E2B9">
-            <wp:extent cx="5761355" cy="3415665"/>
-            <wp:effectExtent l="0" t="0" r="0" b="0"/>
-            <wp:docPr id="4" name="Image 4"/>
+          <wp:inline distT="0" distB="0" distL="0" distR="0" wp14:anchorId="6AC3CEB4" wp14:editId="76DB670F">
+            <wp:extent cx="5761355" cy="3387090"/>
+            <wp:effectExtent l="0" t="0" r="0" b="3810"/>
+            <wp:docPr id="3" name="Image 3"/>
             <wp:cNvGraphicFramePr>
               <a:graphicFrameLocks xmlns:a="http://schemas.openxmlformats.org/drawingml/2006/main" noChangeAspect="1"/>
             </wp:cNvGraphicFramePr>
@@ -2592,7 +2592,7 @@
                   <pic:spPr>
                     <a:xfrm>
                       <a:off x="0" y="0"/>
-                      <a:ext cx="5761355" cy="3415665"/>
+                      <a:ext cx="5761355" cy="3387090"/>
                     </a:xfrm>
                     <a:prstGeom prst="rect">
                       <a:avLst/>
@@ -2839,7 +2839,7 @@
               <w:rPr>
                 <w:rFonts w:asciiTheme="minorHAnsi" w:eastAsiaTheme="minorEastAsia" w:hAnsiTheme="minorHAnsi" w:cstheme="minorBidi"/>
               </w:rPr>
-              <w:t>Entier</w:t>
+              <w:t>Chaîne</w:t>
             </w:r>
           </w:p>
         </w:tc>
@@ -2855,6 +2855,12 @@
                 <w:rFonts w:asciiTheme="minorHAnsi" w:eastAsiaTheme="minorEastAsia" w:hAnsiTheme="minorHAnsi" w:cstheme="minorBidi"/>
               </w:rPr>
             </w:pPr>
+            <w:r>
+              <w:rPr>
+                <w:rFonts w:asciiTheme="minorHAnsi" w:eastAsiaTheme="minorEastAsia" w:hAnsiTheme="minorHAnsi" w:cstheme="minorBidi"/>
+              </w:rPr>
+              <w:t>10</w:t>
+            </w:r>
           </w:p>
         </w:tc>
         <w:tc>
@@ -3163,7 +3169,7 @@
               <w:rPr>
                 <w:rFonts w:asciiTheme="minorHAnsi" w:eastAsiaTheme="minorEastAsia" w:hAnsiTheme="minorHAnsi" w:cstheme="minorBidi"/>
               </w:rPr>
-              <w:t>Entier</w:t>
+              <w:t>Chaîne</w:t>
             </w:r>
           </w:p>
         </w:tc>
@@ -3179,6 +3185,12 @@
                 <w:rFonts w:asciiTheme="minorHAnsi" w:eastAsiaTheme="minorEastAsia" w:hAnsiTheme="minorHAnsi" w:cstheme="minorBidi"/>
               </w:rPr>
             </w:pPr>
+            <w:r>
+              <w:rPr>
+                <w:rFonts w:asciiTheme="minorHAnsi" w:eastAsiaTheme="minorEastAsia" w:hAnsiTheme="minorHAnsi" w:cstheme="minorBidi"/>
+              </w:rPr>
+              <w:t>10</w:t>
+            </w:r>
           </w:p>
         </w:tc>
         <w:tc>
@@ -3285,7 +3297,13 @@
               <w:rPr>
                 <w:rFonts w:asciiTheme="minorHAnsi" w:eastAsiaTheme="minorEastAsia" w:hAnsiTheme="minorHAnsi" w:cstheme="minorBidi"/>
               </w:rPr>
-              <w:t>20</w:t>
+              <w:t>3</w:t>
+            </w:r>
+            <w:r>
+              <w:rPr>
+                <w:rFonts w:asciiTheme="minorHAnsi" w:eastAsiaTheme="minorEastAsia" w:hAnsiTheme="minorHAnsi" w:cstheme="minorBidi"/>
+              </w:rPr>
+              <w:t>0</w:t>
             </w:r>
           </w:p>
         </w:tc>
@@ -3382,7 +3400,13 @@
               <w:rPr>
                 <w:rFonts w:asciiTheme="minorHAnsi" w:eastAsiaTheme="minorEastAsia" w:hAnsiTheme="minorHAnsi" w:cstheme="minorBidi"/>
               </w:rPr>
-              <w:t>20</w:t>
+              <w:t>3</w:t>
+            </w:r>
+            <w:r>
+              <w:rPr>
+                <w:rFonts w:asciiTheme="minorHAnsi" w:eastAsiaTheme="minorEastAsia" w:hAnsiTheme="minorHAnsi" w:cstheme="minorBidi"/>
+              </w:rPr>
+              <w:t>0</w:t>
             </w:r>
           </w:p>
         </w:tc>
@@ -3482,7 +3506,13 @@
               <w:rPr>
                 <w:rFonts w:asciiTheme="minorHAnsi" w:eastAsiaTheme="minorEastAsia" w:hAnsiTheme="minorHAnsi" w:cstheme="minorBidi"/>
               </w:rPr>
-              <w:t>100</w:t>
+              <w:t>3</w:t>
+            </w:r>
+            <w:r>
+              <w:rPr>
+                <w:rFonts w:asciiTheme="minorHAnsi" w:eastAsiaTheme="minorEastAsia" w:hAnsiTheme="minorHAnsi" w:cstheme="minorBidi"/>
+              </w:rPr>
+              <w:t>00</w:t>
             </w:r>
           </w:p>
         </w:tc>
@@ -3653,7 +3683,7 @@
               <w:rPr>
                 <w:rFonts w:asciiTheme="minorHAnsi" w:eastAsiaTheme="minorEastAsia" w:hAnsiTheme="minorHAnsi" w:cstheme="minorBidi"/>
               </w:rPr>
-              <w:t>Entier</w:t>
+              <w:t>Chaîne</w:t>
             </w:r>
           </w:p>
         </w:tc>
@@ -3669,6 +3699,12 @@
                 <w:rFonts w:asciiTheme="minorHAnsi" w:eastAsiaTheme="minorEastAsia" w:hAnsiTheme="minorHAnsi" w:cstheme="minorBidi"/>
               </w:rPr>
             </w:pPr>
+            <w:r>
+              <w:rPr>
+                <w:rFonts w:asciiTheme="minorHAnsi" w:eastAsiaTheme="minorEastAsia" w:hAnsiTheme="minorHAnsi" w:cstheme="minorBidi"/>
+              </w:rPr>
+              <w:t>10</w:t>
+            </w:r>
           </w:p>
         </w:tc>
         <w:tc>
@@ -3870,7 +3906,13 @@
               <w:rPr>
                 <w:rFonts w:asciiTheme="minorHAnsi" w:eastAsiaTheme="minorEastAsia" w:hAnsiTheme="minorHAnsi" w:cstheme="minorBidi"/>
               </w:rPr>
-              <w:t>100</w:t>
+              <w:t>3</w:t>
+            </w:r>
+            <w:r>
+              <w:rPr>
+                <w:rFonts w:asciiTheme="minorHAnsi" w:eastAsiaTheme="minorEastAsia" w:hAnsiTheme="minorHAnsi" w:cstheme="minorBidi"/>
+              </w:rPr>
+              <w:t>00</w:t>
             </w:r>
           </w:p>
         </w:tc>
@@ -4226,7 +4268,7 @@
               <w:rPr>
                 <w:rFonts w:asciiTheme="minorHAnsi" w:eastAsiaTheme="minorEastAsia" w:hAnsiTheme="minorHAnsi" w:cstheme="minorBidi"/>
               </w:rPr>
-              <w:t>Entier</w:t>
+              <w:t>Chaîne</w:t>
             </w:r>
           </w:p>
         </w:tc>
@@ -4242,6 +4284,12 @@
                 <w:rFonts w:asciiTheme="minorHAnsi" w:eastAsiaTheme="minorEastAsia" w:hAnsiTheme="minorHAnsi" w:cstheme="minorBidi"/>
               </w:rPr>
             </w:pPr>
+            <w:r>
+              <w:rPr>
+                <w:rFonts w:asciiTheme="minorHAnsi" w:eastAsiaTheme="minorEastAsia" w:hAnsiTheme="minorHAnsi" w:cstheme="minorBidi"/>
+              </w:rPr>
+              <w:t>10</w:t>
+            </w:r>
           </w:p>
         </w:tc>
         <w:tc>
@@ -4339,6 +4387,12 @@
                 <w:rFonts w:asciiTheme="minorHAnsi" w:eastAsiaTheme="minorEastAsia" w:hAnsiTheme="minorHAnsi" w:cstheme="minorBidi"/>
               </w:rPr>
             </w:pPr>
+            <w:r>
+              <w:rPr>
+                <w:rFonts w:asciiTheme="minorHAnsi" w:eastAsiaTheme="minorEastAsia" w:hAnsiTheme="minorHAnsi" w:cstheme="minorBidi"/>
+              </w:rPr>
+              <w:t>50</w:t>
+            </w:r>
           </w:p>
         </w:tc>
         <w:tc>
@@ -4433,6 +4487,12 @@
                 <w:rFonts w:asciiTheme="minorHAnsi" w:eastAsiaTheme="minorEastAsia" w:hAnsiTheme="minorHAnsi" w:cstheme="minorBidi"/>
               </w:rPr>
             </w:pPr>
+            <w:r>
+              <w:rPr>
+                <w:rFonts w:asciiTheme="minorHAnsi" w:eastAsiaTheme="minorEastAsia" w:hAnsiTheme="minorHAnsi" w:cstheme="minorBidi"/>
+              </w:rPr>
+              <w:t>300</w:t>
+            </w:r>
           </w:p>
         </w:tc>
         <w:tc>
@@ -4508,7 +4568,7 @@
               <w:rPr>
                 <w:rFonts w:asciiTheme="minorHAnsi" w:eastAsiaTheme="minorEastAsia" w:hAnsiTheme="minorHAnsi" w:cstheme="minorBidi"/>
               </w:rPr>
-              <w:t>Numéro séquentiel</w:t>
+              <w:t>Chaîne</w:t>
             </w:r>
           </w:p>
         </w:tc>
@@ -4524,6 +4584,12 @@
                 <w:rFonts w:asciiTheme="minorHAnsi" w:eastAsiaTheme="minorEastAsia" w:hAnsiTheme="minorHAnsi" w:cstheme="minorBidi"/>
               </w:rPr>
             </w:pPr>
+            <w:r>
+              <w:rPr>
+                <w:rFonts w:asciiTheme="minorHAnsi" w:eastAsiaTheme="minorEastAsia" w:hAnsiTheme="minorHAnsi" w:cstheme="minorBidi"/>
+              </w:rPr>
+              <w:t>15</w:t>
+            </w:r>
           </w:p>
         </w:tc>
         <w:tc>
@@ -4602,7 +4668,7 @@
               <w:rPr>
                 <w:rFonts w:asciiTheme="minorHAnsi" w:eastAsiaTheme="minorEastAsia" w:hAnsiTheme="minorHAnsi" w:cstheme="minorBidi"/>
               </w:rPr>
-              <w:t>Numéro séquentiel</w:t>
+              <w:t>Chaîne</w:t>
             </w:r>
           </w:p>
         </w:tc>
@@ -4618,6 +4684,12 @@
                 <w:rFonts w:asciiTheme="minorHAnsi" w:eastAsiaTheme="minorEastAsia" w:hAnsiTheme="minorHAnsi" w:cstheme="minorBidi"/>
               </w:rPr>
             </w:pPr>
+            <w:r>
+              <w:rPr>
+                <w:rFonts w:asciiTheme="minorHAnsi" w:eastAsiaTheme="minorEastAsia" w:hAnsiTheme="minorHAnsi" w:cstheme="minorBidi"/>
+              </w:rPr>
+              <w:t>15</w:t>
+            </w:r>
           </w:p>
         </w:tc>
         <w:tc>
@@ -4693,7 +4765,7 @@
               <w:rPr>
                 <w:rFonts w:asciiTheme="minorHAnsi" w:eastAsiaTheme="minorEastAsia" w:hAnsiTheme="minorHAnsi" w:cstheme="minorBidi"/>
               </w:rPr>
-              <w:t>Entier</w:t>
+              <w:t>Chaîne</w:t>
             </w:r>
           </w:p>
         </w:tc>
@@ -4709,6 +4781,12 @@
                 <w:rFonts w:asciiTheme="minorHAnsi" w:eastAsiaTheme="minorEastAsia" w:hAnsiTheme="minorHAnsi" w:cstheme="minorBidi"/>
               </w:rPr>
             </w:pPr>
+            <w:r>
+              <w:rPr>
+                <w:rFonts w:asciiTheme="minorHAnsi" w:eastAsiaTheme="minorEastAsia" w:hAnsiTheme="minorHAnsi" w:cstheme="minorBidi"/>
+              </w:rPr>
+              <w:t>10</w:t>
+            </w:r>
           </w:p>
         </w:tc>
         <w:tc>
@@ -5189,7 +5267,13 @@
               <w:rPr>
                 <w:rFonts w:asciiTheme="minorHAnsi" w:eastAsiaTheme="minorEastAsia" w:hAnsiTheme="minorHAnsi" w:cstheme="minorBidi"/>
               </w:rPr>
-              <w:t>20</w:t>
+              <w:t>5</w:t>
+            </w:r>
+            <w:r>
+              <w:rPr>
+                <w:rFonts w:asciiTheme="minorHAnsi" w:eastAsiaTheme="minorEastAsia" w:hAnsiTheme="minorHAnsi" w:cstheme="minorBidi"/>
+              </w:rPr>
+              <w:t>0</w:t>
             </w:r>
           </w:p>
         </w:tc>
@@ -5327,7 +5411,13 @@
                 <w:rFonts w:asciiTheme="minorHAnsi" w:eastAsiaTheme="minorEastAsia" w:hAnsiTheme="minorHAnsi" w:cstheme="minorBidi"/>
               </w:rPr>
               <w:lastRenderedPageBreak/>
-              <w:t>IdDepense</w:t>
+              <w:t>Code</w:t>
+            </w:r>
+            <w:r>
+              <w:rPr>
+                <w:rFonts w:asciiTheme="minorHAnsi" w:eastAsiaTheme="minorEastAsia" w:hAnsiTheme="minorHAnsi" w:cstheme="minorBidi"/>
+              </w:rPr>
+              <w:t>Catégorie</w:t>
             </w:r>
           </w:p>
         </w:tc>
@@ -5347,7 +5437,7 @@
               <w:rPr>
                 <w:rFonts w:asciiTheme="minorHAnsi" w:eastAsiaTheme="minorEastAsia" w:hAnsiTheme="minorHAnsi" w:cstheme="minorBidi"/>
               </w:rPr>
-              <w:t>Identifiant d’une dépense</w:t>
+              <w:t>Code d’une catégorie de dépense</w:t>
             </w:r>
           </w:p>
         </w:tc>
@@ -5367,7 +5457,7 @@
               <w:rPr>
                 <w:rFonts w:asciiTheme="minorHAnsi" w:eastAsiaTheme="minorEastAsia" w:hAnsiTheme="minorHAnsi" w:cstheme="minorBidi"/>
               </w:rPr>
-              <w:t>Entier</w:t>
+              <w:t>Chaîne</w:t>
             </w:r>
           </w:p>
         </w:tc>
@@ -5383,6 +5473,12 @@
                 <w:rFonts w:asciiTheme="minorHAnsi" w:eastAsiaTheme="minorEastAsia" w:hAnsiTheme="minorHAnsi" w:cstheme="minorBidi"/>
               </w:rPr>
             </w:pPr>
+            <w:r>
+              <w:rPr>
+                <w:rFonts w:asciiTheme="minorHAnsi" w:eastAsiaTheme="minorEastAsia" w:hAnsiTheme="minorHAnsi" w:cstheme="minorBidi"/>
+              </w:rPr>
+              <w:t>10</w:t>
+            </w:r>
           </w:p>
         </w:tc>
         <w:tc>
@@ -5397,12 +5493,6 @@
                 <w:rFonts w:asciiTheme="minorHAnsi" w:eastAsiaTheme="minorEastAsia" w:hAnsiTheme="minorHAnsi" w:cstheme="minorBidi"/>
               </w:rPr>
             </w:pPr>
-            <w:r>
-              <w:rPr>
-                <w:rFonts w:asciiTheme="minorHAnsi" w:eastAsiaTheme="minorEastAsia" w:hAnsiTheme="minorHAnsi" w:cstheme="minorBidi"/>
-              </w:rPr>
-              <w:t>Non nul</w:t>
-            </w:r>
           </w:p>
         </w:tc>
       </w:tr>
@@ -5424,13 +5514,7 @@
               <w:rPr>
                 <w:rFonts w:asciiTheme="minorHAnsi" w:eastAsiaTheme="minorEastAsia" w:hAnsiTheme="minorHAnsi" w:cstheme="minorBidi"/>
               </w:rPr>
-              <w:t>Code</w:t>
-            </w:r>
-            <w:r>
-              <w:rPr>
-                <w:rFonts w:asciiTheme="minorHAnsi" w:eastAsiaTheme="minorEastAsia" w:hAnsiTheme="minorHAnsi" w:cstheme="minorBidi"/>
-              </w:rPr>
-              <w:t>Catégorie</w:t>
+              <w:t>LibelleCategorie</w:t>
             </w:r>
           </w:p>
         </w:tc>
@@ -5450,7 +5534,7 @@
               <w:rPr>
                 <w:rFonts w:asciiTheme="minorHAnsi" w:eastAsiaTheme="minorEastAsia" w:hAnsiTheme="minorHAnsi" w:cstheme="minorBidi"/>
               </w:rPr>
-              <w:t>Code d’une catégorie de dépense</w:t>
+              <w:t>Libellé d’une catégorie de dépense</w:t>
             </w:r>
           </w:p>
         </w:tc>
@@ -5470,7 +5554,7 @@
               <w:rPr>
                 <w:rFonts w:asciiTheme="minorHAnsi" w:eastAsiaTheme="minorEastAsia" w:hAnsiTheme="minorHAnsi" w:cstheme="minorBidi"/>
               </w:rPr>
-              <w:t>Entier</w:t>
+              <w:t>Chaîne</w:t>
             </w:r>
           </w:p>
         </w:tc>
@@ -5486,6 +5570,12 @@
                 <w:rFonts w:asciiTheme="minorHAnsi" w:eastAsiaTheme="minorEastAsia" w:hAnsiTheme="minorHAnsi" w:cstheme="minorBidi"/>
               </w:rPr>
             </w:pPr>
+            <w:r>
+              <w:rPr>
+                <w:rFonts w:asciiTheme="minorHAnsi" w:eastAsiaTheme="minorEastAsia" w:hAnsiTheme="minorHAnsi" w:cstheme="minorBidi"/>
+              </w:rPr>
+              <w:t>100</w:t>
+            </w:r>
           </w:p>
         </w:tc>
         <w:tc>
@@ -5524,7 +5614,7 @@
               <w:rPr>
                 <w:rFonts w:asciiTheme="minorHAnsi" w:eastAsiaTheme="minorEastAsia" w:hAnsiTheme="minorHAnsi" w:cstheme="minorBidi"/>
               </w:rPr>
-              <w:t>LibelleCategorie</w:t>
+              <w:t>IdDepense</w:t>
             </w:r>
           </w:p>
         </w:tc>
@@ -5544,7 +5634,7 @@
               <w:rPr>
                 <w:rFonts w:asciiTheme="minorHAnsi" w:eastAsiaTheme="minorEastAsia" w:hAnsiTheme="minorHAnsi" w:cstheme="minorBidi"/>
               </w:rPr>
-              <w:t>Libellé d’une catégorie de dépense</w:t>
+              <w:t>Identifiant d’une dépense</w:t>
             </w:r>
           </w:p>
         </w:tc>
@@ -5560,6 +5650,12 @@
                 <w:rFonts w:asciiTheme="minorHAnsi" w:eastAsiaTheme="minorEastAsia" w:hAnsiTheme="minorHAnsi" w:cstheme="minorBidi"/>
               </w:rPr>
             </w:pPr>
+            <w:r>
+              <w:rPr>
+                <w:rFonts w:asciiTheme="minorHAnsi" w:eastAsiaTheme="minorEastAsia" w:hAnsiTheme="minorHAnsi" w:cstheme="minorBidi"/>
+              </w:rPr>
+              <w:t>Chaîne</w:t>
+            </w:r>
           </w:p>
         </w:tc>
         <w:tc>
@@ -5574,6 +5670,12 @@
                 <w:rFonts w:asciiTheme="minorHAnsi" w:eastAsiaTheme="minorEastAsia" w:hAnsiTheme="minorHAnsi" w:cstheme="minorBidi"/>
               </w:rPr>
             </w:pPr>
+            <w:r>
+              <w:rPr>
+                <w:rFonts w:asciiTheme="minorHAnsi" w:eastAsiaTheme="minorEastAsia" w:hAnsiTheme="minorHAnsi" w:cstheme="minorBidi"/>
+              </w:rPr>
+              <w:t>10</w:t>
+            </w:r>
           </w:p>
         </w:tc>
         <w:tc>
@@ -5588,6 +5690,12 @@
                 <w:rFonts w:asciiTheme="minorHAnsi" w:eastAsiaTheme="minorEastAsia" w:hAnsiTheme="minorHAnsi" w:cstheme="minorBidi"/>
               </w:rPr>
             </w:pPr>
+            <w:r>
+              <w:rPr>
+                <w:rFonts w:asciiTheme="minorHAnsi" w:eastAsiaTheme="minorEastAsia" w:hAnsiTheme="minorHAnsi" w:cstheme="minorBidi"/>
+              </w:rPr>
+              <w:t>Non nul</w:t>
+            </w:r>
           </w:p>
         </w:tc>
       </w:tr>
@@ -5934,7 +6042,7 @@
               <w:rPr>
                 <w:rFonts w:asciiTheme="minorHAnsi" w:eastAsiaTheme="minorEastAsia" w:hAnsiTheme="minorHAnsi" w:cstheme="minorBidi"/>
               </w:rPr>
-              <w:t>Entier</w:t>
+              <w:t>Chaîne</w:t>
             </w:r>
           </w:p>
         </w:tc>
@@ -5950,6 +6058,12 @@
                 <w:rFonts w:asciiTheme="minorHAnsi" w:eastAsiaTheme="minorEastAsia" w:hAnsiTheme="minorHAnsi" w:cstheme="minorBidi"/>
               </w:rPr>
             </w:pPr>
+            <w:r>
+              <w:rPr>
+                <w:rFonts w:asciiTheme="minorHAnsi" w:eastAsiaTheme="minorEastAsia" w:hAnsiTheme="minorHAnsi" w:cstheme="minorBidi"/>
+              </w:rPr>
+              <w:t>10</w:t>
+            </w:r>
           </w:p>
         </w:tc>
         <w:tc>
@@ -6116,17 +6230,692 @@
     </w:p>
     <w:p/>
     <w:p>
-      <w:r>
-        <w:t>Personne(</w:t>
-      </w:r>
-      <w:r>
-        <w:rPr>
+      <w:pPr>
+        <w:rPr>
+          <w:rFonts w:ascii="Calibri" w:hAnsi="Calibri" w:cs="Calibri"/>
+          <w:sz w:val="24"/>
+          <w:szCs w:val="24"/>
+          <w:lang w:eastAsia="ja-JP"/>
+        </w:rPr>
+      </w:pPr>
+      <w:r>
+        <w:rPr>
+          <w:rFonts w:ascii="Calibri" w:hAnsi="Calibri" w:cs="Calibri"/>
+          <w:sz w:val="24"/>
+          <w:szCs w:val="24"/>
+          <w:lang w:eastAsia="ja-JP"/>
+        </w:rPr>
+        <w:t>Personne(Idpersonne, NomPersonne, PrenomPersonne, AdressePersonne, IdVille#)</w:t>
+      </w:r>
+    </w:p>
+    <w:p>
+      <w:pPr>
+        <w:rPr>
+          <w:rFonts w:ascii="Calibri" w:hAnsi="Calibri" w:cs="Calibri"/>
+          <w:sz w:val="24"/>
+          <w:szCs w:val="24"/>
+          <w:lang w:eastAsia="ja-JP"/>
+        </w:rPr>
+      </w:pPr>
+      <w:r>
+        <w:rPr>
+          <w:rFonts w:ascii="Calibri" w:hAnsi="Calibri" w:cs="Calibri"/>
+          <w:sz w:val="24"/>
+          <w:szCs w:val="24"/>
+          <w:lang w:eastAsia="ja-JP"/>
+        </w:rPr>
+        <w:t>Ville(</w:t>
+      </w:r>
+      <w:r>
+        <w:rPr>
+          <w:rFonts w:ascii="Calibri" w:hAnsi="Calibri" w:cs="Calibri"/>
+          <w:sz w:val="24"/>
+          <w:szCs w:val="24"/>
           <w:u w:val="single"/>
-        </w:rPr>
-        <w:t>Idpersonne</w:t>
-      </w:r>
-      <w:r>
-        <w:t>, NomPersonne, PrenomPersonne)</w:t>
+          <w:lang w:eastAsia="ja-JP"/>
+        </w:rPr>
+        <w:t>IdVille</w:t>
+      </w:r>
+      <w:r>
+        <w:rPr>
+          <w:rFonts w:ascii="Calibri" w:hAnsi="Calibri" w:cs="Calibri"/>
+          <w:sz w:val="24"/>
+          <w:szCs w:val="24"/>
+          <w:lang w:eastAsia="ja-JP"/>
+        </w:rPr>
+        <w:t>, NomVille, CPVille)</w:t>
+      </w:r>
+    </w:p>
+    <w:p>
+      <w:pPr>
+        <w:rPr>
+          <w:rFonts w:ascii="Calibri" w:hAnsi="Calibri" w:cs="Calibri"/>
+          <w:sz w:val="24"/>
+          <w:szCs w:val="24"/>
+          <w:lang w:eastAsia="ja-JP"/>
+        </w:rPr>
+      </w:pPr>
+      <w:r>
+        <w:rPr>
+          <w:rFonts w:ascii="Calibri" w:hAnsi="Calibri" w:cs="Calibri"/>
+          <w:sz w:val="24"/>
+          <w:szCs w:val="24"/>
+          <w:lang w:eastAsia="ja-JP"/>
+        </w:rPr>
+        <w:t>Copropri</w:t>
+      </w:r>
+      <w:r>
+        <w:rPr>
+          <w:rFonts w:ascii="Calibri" w:hAnsi="Calibri" w:cs="Calibri"/>
+          <w:sz w:val="24"/>
+          <w:szCs w:val="24"/>
+          <w:lang w:eastAsia="ja-JP"/>
+        </w:rPr>
+        <w:t>e</w:t>
+      </w:r>
+      <w:r>
+        <w:rPr>
+          <w:rFonts w:ascii="Calibri" w:hAnsi="Calibri" w:cs="Calibri"/>
+          <w:sz w:val="24"/>
+          <w:szCs w:val="24"/>
+          <w:lang w:eastAsia="ja-JP"/>
+        </w:rPr>
+        <w:t>t</w:t>
+      </w:r>
+      <w:r>
+        <w:rPr>
+          <w:rFonts w:ascii="Calibri" w:hAnsi="Calibri" w:cs="Calibri"/>
+          <w:sz w:val="24"/>
+          <w:szCs w:val="24"/>
+          <w:lang w:eastAsia="ja-JP"/>
+        </w:rPr>
+        <w:t>e</w:t>
+      </w:r>
+      <w:r>
+        <w:rPr>
+          <w:rFonts w:ascii="Calibri" w:hAnsi="Calibri" w:cs="Calibri"/>
+          <w:sz w:val="24"/>
+          <w:szCs w:val="24"/>
+          <w:lang w:eastAsia="ja-JP"/>
+        </w:rPr>
+        <w:t>(</w:t>
+      </w:r>
+      <w:r>
+        <w:rPr>
+          <w:rFonts w:ascii="Calibri" w:hAnsi="Calibri" w:cs="Calibri"/>
+          <w:sz w:val="24"/>
+          <w:szCs w:val="24"/>
+          <w:u w:val="single"/>
+          <w:lang w:eastAsia="ja-JP"/>
+        </w:rPr>
+        <w:t>IdCoprop</w:t>
+      </w:r>
+      <w:r>
+        <w:rPr>
+          <w:rFonts w:ascii="Calibri" w:hAnsi="Calibri" w:cs="Calibri"/>
+          <w:sz w:val="24"/>
+          <w:szCs w:val="24"/>
+          <w:lang w:eastAsia="ja-JP"/>
+        </w:rPr>
+        <w:t>, NomCoprop, AdresseCoprop, Tanti</w:t>
+      </w:r>
+      <w:r>
+        <w:rPr>
+          <w:rFonts w:ascii="Calibri" w:hAnsi="Calibri" w:cs="Calibri"/>
+          <w:sz w:val="24"/>
+          <w:szCs w:val="24"/>
+          <w:lang w:eastAsia="ja-JP"/>
+        </w:rPr>
+        <w:t>e</w:t>
+      </w:r>
+      <w:r>
+        <w:rPr>
+          <w:rFonts w:ascii="Calibri" w:hAnsi="Calibri" w:cs="Calibri"/>
+          <w:sz w:val="24"/>
+          <w:szCs w:val="24"/>
+          <w:lang w:eastAsia="ja-JP"/>
+        </w:rPr>
+        <w:t>meGeneralesCoprop, TantiemeBalayageCoprop, TantiemeChauffageCoprop, IdVille#)</w:t>
+      </w:r>
+    </w:p>
+    <w:p>
+      <w:pPr>
+        <w:rPr>
+          <w:rFonts w:ascii="Calibri" w:hAnsi="Calibri" w:cs="Calibri"/>
+          <w:sz w:val="24"/>
+          <w:szCs w:val="24"/>
+          <w:lang w:eastAsia="ja-JP"/>
+        </w:rPr>
+      </w:pPr>
+      <w:r>
+        <w:rPr>
+          <w:rFonts w:ascii="Calibri" w:hAnsi="Calibri" w:cs="Calibri"/>
+          <w:sz w:val="24"/>
+          <w:szCs w:val="24"/>
+          <w:lang w:eastAsia="ja-JP"/>
+        </w:rPr>
+        <w:t>Garde(</w:t>
+      </w:r>
+      <w:r>
+        <w:rPr>
+          <w:rFonts w:ascii="Calibri" w:hAnsi="Calibri" w:cs="Calibri"/>
+          <w:sz w:val="24"/>
+          <w:szCs w:val="24"/>
+          <w:u w:val="single"/>
+          <w:lang w:eastAsia="ja-JP"/>
+        </w:rPr>
+        <w:t>IdGardien#</w:t>
+      </w:r>
+      <w:r>
+        <w:rPr>
+          <w:rFonts w:ascii="Calibri" w:hAnsi="Calibri" w:cs="Calibri"/>
+          <w:sz w:val="24"/>
+          <w:szCs w:val="24"/>
+          <w:lang w:eastAsia="ja-JP"/>
+        </w:rPr>
+        <w:t>, IdCoprop#, DateDebutService)</w:t>
+      </w:r>
+    </w:p>
+    <w:p>
+      <w:pPr>
+        <w:rPr>
+          <w:rFonts w:ascii="Calibri" w:hAnsi="Calibri" w:cs="Calibri"/>
+          <w:sz w:val="24"/>
+          <w:szCs w:val="24"/>
+          <w:lang w:eastAsia="ja-JP"/>
+        </w:rPr>
+      </w:pPr>
+      <w:r>
+        <w:rPr>
+          <w:rFonts w:ascii="Calibri" w:hAnsi="Calibri" w:cs="Calibri"/>
+          <w:sz w:val="24"/>
+          <w:szCs w:val="24"/>
+          <w:lang w:eastAsia="ja-JP"/>
+        </w:rPr>
+        <w:t>Lot(</w:t>
+      </w:r>
+      <w:r>
+        <w:rPr>
+          <w:rFonts w:ascii="Calibri" w:hAnsi="Calibri" w:cs="Calibri"/>
+          <w:sz w:val="24"/>
+          <w:szCs w:val="24"/>
+          <w:u w:val="single"/>
+          <w:lang w:eastAsia="ja-JP"/>
+        </w:rPr>
+        <w:t>Idlot</w:t>
+      </w:r>
+      <w:r>
+        <w:rPr>
+          <w:rFonts w:ascii="Calibri" w:hAnsi="Calibri" w:cs="Calibri"/>
+          <w:sz w:val="24"/>
+          <w:szCs w:val="24"/>
+          <w:lang w:eastAsia="ja-JP"/>
+        </w:rPr>
+        <w:t>, NumeroLot, TantiemeGeneralesLot, TantiemeChauffageLot, LocalisationLot, SoldeExercicePrecedent, IdCoprop#, IdPersonne#)</w:t>
+      </w:r>
+    </w:p>
+    <w:p>
+      <w:pPr>
+        <w:rPr>
+          <w:rFonts w:ascii="Calibri" w:hAnsi="Calibri" w:cs="Calibri"/>
+          <w:sz w:val="24"/>
+          <w:szCs w:val="24"/>
+          <w:lang w:eastAsia="ja-JP"/>
+        </w:rPr>
+      </w:pPr>
+      <w:r>
+        <w:rPr>
+          <w:rFonts w:ascii="Calibri" w:hAnsi="Calibri" w:cs="Calibri"/>
+          <w:sz w:val="24"/>
+          <w:szCs w:val="24"/>
+          <w:lang w:eastAsia="ja-JP"/>
+        </w:rPr>
+        <w:t>D</w:t>
+      </w:r>
+      <w:r>
+        <w:rPr>
+          <w:rFonts w:ascii="Calibri" w:hAnsi="Calibri" w:cs="Calibri"/>
+          <w:sz w:val="24"/>
+          <w:szCs w:val="24"/>
+          <w:lang w:eastAsia="ja-JP"/>
+        </w:rPr>
+        <w:t>e</w:t>
+      </w:r>
+      <w:r>
+        <w:rPr>
+          <w:rFonts w:ascii="Calibri" w:hAnsi="Calibri" w:cs="Calibri"/>
+          <w:sz w:val="24"/>
+          <w:szCs w:val="24"/>
+          <w:lang w:eastAsia="ja-JP"/>
+        </w:rPr>
+        <w:t>pense(</w:t>
+      </w:r>
+      <w:r>
+        <w:rPr>
+          <w:rFonts w:ascii="Calibri" w:hAnsi="Calibri" w:cs="Calibri"/>
+          <w:sz w:val="24"/>
+          <w:szCs w:val="24"/>
+          <w:u w:val="single"/>
+          <w:lang w:eastAsia="ja-JP"/>
+        </w:rPr>
+        <w:t>idD</w:t>
+      </w:r>
+      <w:r>
+        <w:rPr>
+          <w:rFonts w:ascii="Calibri" w:hAnsi="Calibri" w:cs="Calibri"/>
+          <w:sz w:val="24"/>
+          <w:szCs w:val="24"/>
+          <w:u w:val="single"/>
+          <w:lang w:eastAsia="ja-JP"/>
+        </w:rPr>
+        <w:t>E</w:t>
+      </w:r>
+      <w:r>
+        <w:rPr>
+          <w:rFonts w:ascii="Calibri" w:hAnsi="Calibri" w:cs="Calibri"/>
+          <w:sz w:val="24"/>
+          <w:szCs w:val="24"/>
+          <w:u w:val="single"/>
+          <w:lang w:eastAsia="ja-JP"/>
+        </w:rPr>
+        <w:t>pense</w:t>
+      </w:r>
+      <w:r>
+        <w:rPr>
+          <w:rFonts w:ascii="Calibri" w:hAnsi="Calibri" w:cs="Calibri"/>
+          <w:sz w:val="24"/>
+          <w:szCs w:val="24"/>
+          <w:lang w:eastAsia="ja-JP"/>
+        </w:rPr>
+        <w:t>, DateDepense, LibelleDepense, MontantDepense, CodeThematique#, CodeCat</w:t>
+      </w:r>
+      <w:r>
+        <w:rPr>
+          <w:rFonts w:ascii="Calibri" w:hAnsi="Calibri" w:cs="Calibri"/>
+          <w:sz w:val="24"/>
+          <w:szCs w:val="24"/>
+          <w:lang w:eastAsia="ja-JP"/>
+        </w:rPr>
+        <w:t>e</w:t>
+      </w:r>
+      <w:r>
+        <w:rPr>
+          <w:rFonts w:ascii="Calibri" w:hAnsi="Calibri" w:cs="Calibri"/>
+          <w:sz w:val="24"/>
+          <w:szCs w:val="24"/>
+          <w:lang w:eastAsia="ja-JP"/>
+        </w:rPr>
+        <w:t>gorie#, idEntreprise#, idCopropri</w:t>
+      </w:r>
+      <w:r>
+        <w:rPr>
+          <w:rFonts w:ascii="Calibri" w:hAnsi="Calibri" w:cs="Calibri"/>
+          <w:sz w:val="24"/>
+          <w:szCs w:val="24"/>
+          <w:lang w:eastAsia="ja-JP"/>
+        </w:rPr>
+        <w:t>e</w:t>
+      </w:r>
+      <w:r>
+        <w:rPr>
+          <w:rFonts w:ascii="Calibri" w:hAnsi="Calibri" w:cs="Calibri"/>
+          <w:sz w:val="24"/>
+          <w:szCs w:val="24"/>
+          <w:lang w:eastAsia="ja-JP"/>
+        </w:rPr>
+        <w:t>t</w:t>
+      </w:r>
+      <w:r>
+        <w:rPr>
+          <w:rFonts w:ascii="Calibri" w:hAnsi="Calibri" w:cs="Calibri"/>
+          <w:sz w:val="24"/>
+          <w:szCs w:val="24"/>
+          <w:lang w:eastAsia="ja-JP"/>
+        </w:rPr>
+        <w:t>e</w:t>
+      </w:r>
+      <w:r>
+        <w:rPr>
+          <w:rFonts w:ascii="Calibri" w:hAnsi="Calibri" w:cs="Calibri"/>
+          <w:sz w:val="24"/>
+          <w:szCs w:val="24"/>
+          <w:lang w:eastAsia="ja-JP"/>
+        </w:rPr>
+        <w:t>#</w:t>
+      </w:r>
+    </w:p>
+    <w:p>
+      <w:pPr>
+        <w:rPr>
+          <w:rFonts w:ascii="Calibri" w:hAnsi="Calibri" w:cs="Calibri"/>
+          <w:sz w:val="24"/>
+          <w:szCs w:val="24"/>
+          <w:lang w:eastAsia="ja-JP"/>
+        </w:rPr>
+      </w:pPr>
+      <w:r>
+        <w:rPr>
+          <w:rFonts w:ascii="Calibri" w:hAnsi="Calibri" w:cs="Calibri"/>
+          <w:sz w:val="24"/>
+          <w:szCs w:val="24"/>
+          <w:lang w:eastAsia="ja-JP"/>
+        </w:rPr>
+        <w:t>T</w:t>
+      </w:r>
+      <w:r>
+        <w:rPr>
+          <w:rFonts w:ascii="Calibri" w:hAnsi="Calibri" w:cs="Calibri"/>
+          <w:sz w:val="24"/>
+          <w:szCs w:val="24"/>
+          <w:lang w:eastAsia="ja-JP"/>
+        </w:rPr>
+        <w:t>he</w:t>
+      </w:r>
+      <w:r>
+        <w:rPr>
+          <w:rFonts w:ascii="Calibri" w:hAnsi="Calibri" w:cs="Calibri"/>
+          <w:sz w:val="24"/>
+          <w:szCs w:val="24"/>
+          <w:lang w:eastAsia="ja-JP"/>
+        </w:rPr>
+        <w:t>matique(</w:t>
+      </w:r>
+      <w:r>
+        <w:rPr>
+          <w:rFonts w:ascii="Calibri" w:hAnsi="Calibri" w:cs="Calibri"/>
+          <w:sz w:val="24"/>
+          <w:szCs w:val="24"/>
+          <w:u w:val="single"/>
+          <w:lang w:eastAsia="ja-JP"/>
+        </w:rPr>
+        <w:t>CodeTh</w:t>
+      </w:r>
+      <w:r>
+        <w:rPr>
+          <w:rFonts w:ascii="Calibri" w:hAnsi="Calibri" w:cs="Calibri"/>
+          <w:sz w:val="24"/>
+          <w:szCs w:val="24"/>
+          <w:u w:val="single"/>
+          <w:lang w:eastAsia="ja-JP"/>
+        </w:rPr>
+        <w:t>e</w:t>
+      </w:r>
+      <w:r>
+        <w:rPr>
+          <w:rFonts w:ascii="Calibri" w:hAnsi="Calibri" w:cs="Calibri"/>
+          <w:sz w:val="24"/>
+          <w:szCs w:val="24"/>
+          <w:u w:val="single"/>
+          <w:lang w:eastAsia="ja-JP"/>
+        </w:rPr>
+        <w:t>matique</w:t>
+      </w:r>
+      <w:r>
+        <w:rPr>
+          <w:rFonts w:ascii="Calibri" w:hAnsi="Calibri" w:cs="Calibri"/>
+          <w:sz w:val="24"/>
+          <w:szCs w:val="24"/>
+          <w:lang w:eastAsia="ja-JP"/>
+        </w:rPr>
+        <w:t>, Libell</w:t>
+      </w:r>
+      <w:r>
+        <w:rPr>
+          <w:rFonts w:ascii="Calibri" w:hAnsi="Calibri" w:cs="Calibri"/>
+          <w:sz w:val="24"/>
+          <w:szCs w:val="24"/>
+          <w:lang w:eastAsia="ja-JP"/>
+        </w:rPr>
+        <w:t>e</w:t>
+      </w:r>
+      <w:r>
+        <w:rPr>
+          <w:rFonts w:ascii="Calibri" w:hAnsi="Calibri" w:cs="Calibri"/>
+          <w:sz w:val="24"/>
+          <w:szCs w:val="24"/>
+          <w:lang w:eastAsia="ja-JP"/>
+        </w:rPr>
+        <w:t>Th</w:t>
+      </w:r>
+      <w:r>
+        <w:rPr>
+          <w:rFonts w:ascii="Calibri" w:hAnsi="Calibri" w:cs="Calibri"/>
+          <w:sz w:val="24"/>
+          <w:szCs w:val="24"/>
+          <w:lang w:eastAsia="ja-JP"/>
+        </w:rPr>
+        <w:t>e</w:t>
+      </w:r>
+      <w:r>
+        <w:rPr>
+          <w:rFonts w:ascii="Calibri" w:hAnsi="Calibri" w:cs="Calibri"/>
+          <w:sz w:val="24"/>
+          <w:szCs w:val="24"/>
+          <w:lang w:eastAsia="ja-JP"/>
+        </w:rPr>
+        <w:t>matique)</w:t>
+      </w:r>
+    </w:p>
+    <w:p>
+      <w:pPr>
+        <w:rPr>
+          <w:rFonts w:ascii="Calibri" w:hAnsi="Calibri" w:cs="Calibri"/>
+          <w:sz w:val="24"/>
+          <w:szCs w:val="24"/>
+          <w:lang w:eastAsia="ja-JP"/>
+        </w:rPr>
+      </w:pPr>
+      <w:r>
+        <w:rPr>
+          <w:rFonts w:ascii="Calibri" w:hAnsi="Calibri" w:cs="Calibri"/>
+          <w:sz w:val="24"/>
+          <w:szCs w:val="24"/>
+          <w:lang w:eastAsia="ja-JP"/>
+        </w:rPr>
+        <w:t>Cat</w:t>
+      </w:r>
+      <w:r>
+        <w:rPr>
+          <w:rFonts w:ascii="Calibri" w:hAnsi="Calibri" w:cs="Calibri"/>
+          <w:sz w:val="24"/>
+          <w:szCs w:val="24"/>
+          <w:lang w:eastAsia="ja-JP"/>
+        </w:rPr>
+        <w:t>e</w:t>
+      </w:r>
+      <w:r>
+        <w:rPr>
+          <w:rFonts w:ascii="Calibri" w:hAnsi="Calibri" w:cs="Calibri"/>
+          <w:sz w:val="24"/>
+          <w:szCs w:val="24"/>
+          <w:lang w:eastAsia="ja-JP"/>
+        </w:rPr>
+        <w:t>gorie(</w:t>
+      </w:r>
+      <w:r>
+        <w:rPr>
+          <w:rFonts w:ascii="Calibri" w:hAnsi="Calibri" w:cs="Calibri"/>
+          <w:sz w:val="24"/>
+          <w:szCs w:val="24"/>
+          <w:u w:val="single"/>
+          <w:lang w:eastAsia="ja-JP"/>
+        </w:rPr>
+        <w:t>CodeCat</w:t>
+      </w:r>
+      <w:r>
+        <w:rPr>
+          <w:rFonts w:ascii="Calibri" w:hAnsi="Calibri" w:cs="Calibri"/>
+          <w:sz w:val="24"/>
+          <w:szCs w:val="24"/>
+          <w:u w:val="single"/>
+          <w:lang w:eastAsia="ja-JP"/>
+        </w:rPr>
+        <w:t>e</w:t>
+      </w:r>
+      <w:r>
+        <w:rPr>
+          <w:rFonts w:ascii="Calibri" w:hAnsi="Calibri" w:cs="Calibri"/>
+          <w:sz w:val="24"/>
+          <w:szCs w:val="24"/>
+          <w:u w:val="single"/>
+          <w:lang w:eastAsia="ja-JP"/>
+        </w:rPr>
+        <w:t>gorie</w:t>
+      </w:r>
+      <w:r>
+        <w:rPr>
+          <w:rFonts w:ascii="Calibri" w:hAnsi="Calibri" w:cs="Calibri"/>
+          <w:sz w:val="24"/>
+          <w:szCs w:val="24"/>
+          <w:lang w:eastAsia="ja-JP"/>
+        </w:rPr>
+        <w:t>, Libell</w:t>
+      </w:r>
+      <w:r>
+        <w:rPr>
+          <w:rFonts w:ascii="Calibri" w:hAnsi="Calibri" w:cs="Calibri"/>
+          <w:sz w:val="24"/>
+          <w:szCs w:val="24"/>
+          <w:lang w:eastAsia="ja-JP"/>
+        </w:rPr>
+        <w:t>e</w:t>
+      </w:r>
+      <w:r>
+        <w:rPr>
+          <w:rFonts w:ascii="Calibri" w:hAnsi="Calibri" w:cs="Calibri"/>
+          <w:sz w:val="24"/>
+          <w:szCs w:val="24"/>
+          <w:lang w:eastAsia="ja-JP"/>
+        </w:rPr>
+        <w:t>Cat</w:t>
+      </w:r>
+      <w:r>
+        <w:rPr>
+          <w:rFonts w:ascii="Calibri" w:hAnsi="Calibri" w:cs="Calibri"/>
+          <w:sz w:val="24"/>
+          <w:szCs w:val="24"/>
+          <w:lang w:eastAsia="ja-JP"/>
+        </w:rPr>
+        <w:t>e</w:t>
+      </w:r>
+      <w:r>
+        <w:rPr>
+          <w:rFonts w:ascii="Calibri" w:hAnsi="Calibri" w:cs="Calibri"/>
+          <w:sz w:val="24"/>
+          <w:szCs w:val="24"/>
+          <w:lang w:eastAsia="ja-JP"/>
+        </w:rPr>
+        <w:t>gorie)</w:t>
+      </w:r>
+    </w:p>
+    <w:p>
+      <w:pPr>
+        <w:rPr>
+          <w:rFonts w:ascii="Calibri" w:hAnsi="Calibri" w:cs="Calibri"/>
+          <w:sz w:val="24"/>
+          <w:szCs w:val="24"/>
+          <w:lang w:eastAsia="ja-JP"/>
+        </w:rPr>
+      </w:pPr>
+      <w:r>
+        <w:rPr>
+          <w:rFonts w:ascii="Calibri" w:hAnsi="Calibri" w:cs="Calibri"/>
+          <w:sz w:val="24"/>
+          <w:szCs w:val="24"/>
+          <w:lang w:eastAsia="ja-JP"/>
+        </w:rPr>
+        <w:t>Entreprise(</w:t>
+      </w:r>
+      <w:r>
+        <w:rPr>
+          <w:rFonts w:ascii="Calibri" w:hAnsi="Calibri" w:cs="Calibri"/>
+          <w:sz w:val="24"/>
+          <w:szCs w:val="24"/>
+          <w:u w:val="single"/>
+          <w:lang w:eastAsia="ja-JP"/>
+        </w:rPr>
+        <w:t>idEntreprise</w:t>
+      </w:r>
+      <w:r>
+        <w:rPr>
+          <w:rFonts w:ascii="Calibri" w:hAnsi="Calibri" w:cs="Calibri"/>
+          <w:sz w:val="24"/>
+          <w:szCs w:val="24"/>
+          <w:lang w:eastAsia="ja-JP"/>
+        </w:rPr>
+        <w:t>, NomEntreprise, AdresseEntreprise, T</w:t>
+      </w:r>
+      <w:r>
+        <w:rPr>
+          <w:rFonts w:ascii="Calibri" w:hAnsi="Calibri" w:cs="Calibri"/>
+          <w:sz w:val="24"/>
+          <w:szCs w:val="24"/>
+          <w:lang w:eastAsia="ja-JP"/>
+        </w:rPr>
+        <w:t>e</w:t>
+      </w:r>
+      <w:r>
+        <w:rPr>
+          <w:rFonts w:ascii="Calibri" w:hAnsi="Calibri" w:cs="Calibri"/>
+          <w:sz w:val="24"/>
+          <w:szCs w:val="24"/>
+          <w:lang w:eastAsia="ja-JP"/>
+        </w:rPr>
+        <w:t>l</w:t>
+      </w:r>
+      <w:r>
+        <w:rPr>
+          <w:rFonts w:ascii="Calibri" w:hAnsi="Calibri" w:cs="Calibri"/>
+          <w:sz w:val="24"/>
+          <w:szCs w:val="24"/>
+          <w:lang w:eastAsia="ja-JP"/>
+        </w:rPr>
+        <w:t>e</w:t>
+      </w:r>
+      <w:r>
+        <w:rPr>
+          <w:rFonts w:ascii="Calibri" w:hAnsi="Calibri" w:cs="Calibri"/>
+          <w:sz w:val="24"/>
+          <w:szCs w:val="24"/>
+          <w:lang w:eastAsia="ja-JP"/>
+        </w:rPr>
+        <w:t>phoneEntreprise, T</w:t>
+      </w:r>
+      <w:r>
+        <w:rPr>
+          <w:rFonts w:ascii="Calibri" w:hAnsi="Calibri" w:cs="Calibri"/>
+          <w:sz w:val="24"/>
+          <w:szCs w:val="24"/>
+          <w:lang w:eastAsia="ja-JP"/>
+        </w:rPr>
+        <w:t>e</w:t>
+      </w:r>
+      <w:r>
+        <w:rPr>
+          <w:rFonts w:ascii="Calibri" w:hAnsi="Calibri" w:cs="Calibri"/>
+          <w:sz w:val="24"/>
+          <w:szCs w:val="24"/>
+          <w:lang w:eastAsia="ja-JP"/>
+        </w:rPr>
+        <w:t>l</w:t>
+      </w:r>
+      <w:r>
+        <w:rPr>
+          <w:rFonts w:ascii="Calibri" w:hAnsi="Calibri" w:cs="Calibri"/>
+          <w:sz w:val="24"/>
+          <w:szCs w:val="24"/>
+          <w:lang w:eastAsia="ja-JP"/>
+        </w:rPr>
+        <w:t>e</w:t>
+      </w:r>
+      <w:r>
+        <w:rPr>
+          <w:rFonts w:ascii="Calibri" w:hAnsi="Calibri" w:cs="Calibri"/>
+          <w:sz w:val="24"/>
+          <w:szCs w:val="24"/>
+          <w:lang w:eastAsia="ja-JP"/>
+        </w:rPr>
+        <w:t>copieEntreprise, idVille#)</w:t>
       </w:r>
     </w:p>
     <w:p>
@@ -8185,6 +8974,7 @@
     <w:lsdException w:name="Hyperlink" w:uiPriority="99"/>
     <w:lsdException w:name="Strong" w:qFormat="1"/>
     <w:lsdException w:name="Emphasis" w:qFormat="1"/>
+    <w:lsdException w:name="Normal (Web)" w:uiPriority="99"/>
     <w:lsdException w:name="HTML Keyboard" w:semiHidden="1" w:unhideWhenUsed="1"/>
     <w:lsdException w:name="Normal Table" w:semiHidden="1" w:unhideWhenUsed="1"/>
     <w:lsdException w:name="annotation subject" w:semiHidden="1" w:unhideWhenUsed="1"/>
@@ -9226,6 +10016,21 @@
       <w:ind w:left="400"/>
     </w:pPr>
   </w:style>
+  <w:style w:type="paragraph" w:styleId="NormalWeb">
+    <w:name w:val="Normal (Web)"/>
+    <w:basedOn w:val="Normal"/>
+    <w:uiPriority w:val="99"/>
+    <w:unhideWhenUsed/>
+    <w:rsid w:val="00F87CF8"/>
+    <w:pPr>
+      <w:spacing w:before="100" w:beforeAutospacing="1" w:after="100" w:afterAutospacing="1"/>
+    </w:pPr>
+    <w:rPr>
+      <w:sz w:val="24"/>
+      <w:szCs w:val="24"/>
+      <w:lang w:eastAsia="ja-JP"/>
+    </w:rPr>
+  </w:style>
 </w:styles>
 </file>
 

</xml_diff>